<commit_message>
Added references and Mike, commented on the loop file
</commit_message>
<xml_diff>
--- a/Loop_paper.docx
+++ b/Loop_paper.docx
@@ -6,8 +6,12 @@
       <w:r>
         <w:t>Author: Iwan Roberts</w:t>
       </w:r>
+      <w:r>
+        <w:t>, Mike</w:t>
+      </w:r>
+      <w:bookmarkStart w:id="0" w:name="_GoBack"/>
+      <w:bookmarkEnd w:id="0"/>
     </w:p>
-    <w:p/>
     <w:p>
       <w:r>
         <w:t>Title: Paper about loops in Python</w:t>
@@ -52,10 +56,25 @@
     </w:p>
     <w:p>
       <w:pPr>
+        <w:pStyle w:val="ListParagraph"/>
+        <w:numPr>
+          <w:ilvl w:val="0"/>
+          <w:numId w:val="1"/>
+        </w:numPr>
+      </w:pPr>
+      <w:r>
+        <w:t>Conclusions</w:t>
+      </w:r>
+    </w:p>
+    <w:p>
+      <w:r>
+        <w:t>References</w:t>
+      </w:r>
+    </w:p>
+    <w:p>
+      <w:pPr>
         <w:ind w:left="360"/>
       </w:pPr>
-      <w:bookmarkStart w:id="0" w:name="_GoBack"/>
-      <w:bookmarkEnd w:id="0"/>
     </w:p>
     <w:sectPr>
       <w:pgSz w:w="11906" w:h="16838"/>

</xml_diff>

<commit_message>
Better formatting and more code
</commit_message>
<xml_diff>
--- a/Loop_paper.docx
+++ b/Loop_paper.docx
@@ -9,8 +9,6 @@
       <w:r>
         <w:t>, Mike</w:t>
       </w:r>
-      <w:bookmarkStart w:id="0" w:name="_GoBack"/>
-      <w:bookmarkEnd w:id="0"/>
     </w:p>
     <w:p>
       <w:r>
@@ -67,10 +65,20 @@
       </w:r>
     </w:p>
     <w:p>
+      <w:pPr>
+        <w:rPr>
+          <w:b/>
+        </w:rPr>
+      </w:pPr>
+      <w:bookmarkStart w:id="0" w:name="_GoBack"/>
       <w:r>
+        <w:rPr>
+          <w:b/>
+        </w:rPr>
         <w:t>References</w:t>
       </w:r>
     </w:p>
+    <w:bookmarkEnd w:id="0"/>
     <w:p>
       <w:pPr>
         <w:ind w:left="360"/>

</xml_diff>

<commit_message>
Added cute doggy photo
</commit_message>
<xml_diff>
--- a/Loop_paper.docx
+++ b/Loop_paper.docx
@@ -1,6 +1,6 @@
 
 <file path=word/document.xml><?xml version="1.0" encoding="utf-8"?>
-<w:document xmlns:wpc="http://schemas.microsoft.com/office/word/2010/wordprocessingCanvas" xmlns:cx="http://schemas.microsoft.com/office/drawing/2014/chartex" xmlns:cx1="http://schemas.microsoft.com/office/drawing/2015/9/8/chartex" xmlns:mc="http://schemas.openxmlformats.org/markup-compatibility/2006" xmlns:o="urn:schemas-microsoft-com:office:office" xmlns:r="http://schemas.openxmlformats.org/officeDocument/2006/relationships" xmlns:m="http://schemas.openxmlformats.org/officeDocument/2006/math" xmlns:v="urn:schemas-microsoft-com:vml" xmlns:wp14="http://schemas.microsoft.com/office/word/2010/wordprocessingDrawing" xmlns:wp="http://schemas.openxmlformats.org/drawingml/2006/wordprocessingDrawing" xmlns:w10="urn:schemas-microsoft-com:office:word" xmlns:w="http://schemas.openxmlformats.org/wordprocessingml/2006/main" xmlns:w14="http://schemas.microsoft.com/office/word/2010/wordml" xmlns:w15="http://schemas.microsoft.com/office/word/2012/wordml" xmlns:w16se="http://schemas.microsoft.com/office/word/2015/wordml/symex" xmlns:wpg="http://schemas.microsoft.com/office/word/2010/wordprocessingGroup" xmlns:wpi="http://schemas.microsoft.com/office/word/2010/wordprocessingInk" xmlns:wne="http://schemas.microsoft.com/office/word/2006/wordml" xmlns:wps="http://schemas.microsoft.com/office/word/2010/wordprocessingShape" mc:Ignorable="w14 w15 w16se wp14">
+<w:document xmlns:ve="http://schemas.openxmlformats.org/markup-compatibility/2006" xmlns:o="urn:schemas-microsoft-com:office:office" xmlns:r="http://schemas.openxmlformats.org/officeDocument/2006/relationships" xmlns:m="http://schemas.openxmlformats.org/officeDocument/2006/math" xmlns:v="urn:schemas-microsoft-com:vml" xmlns:wp="http://schemas.openxmlformats.org/drawingml/2006/wordprocessingDrawing" xmlns:w10="urn:schemas-microsoft-com:office:word" xmlns:w="http://schemas.openxmlformats.org/wordprocessingml/2006/main" xmlns:wne="http://schemas.microsoft.com/office/word/2006/wordml">
   <w:body>
     <w:p>
       <w:pPr>
@@ -12,38 +12,97 @@
         </w:rPr>
       </w:pPr>
       <w:bookmarkStart w:id="1" w:name="_GoBack"/>
-      <w:r>
-        <w:rPr>
-          <w:rFonts w:asciiTheme="majorHAnsi" w:hAnsiTheme="majorHAnsi"/>
-          <w:rPrChange w:id="2" w:author="Iwan Roberts" w:date="2016-03-11T11:03:00Z">
-            <w:rPr/>
-          </w:rPrChange>
-        </w:rPr>
-        <w:t>Author: Iwan Roberts</w:t>
-      </w:r>
-      <w:r>
-        <w:rPr>
-          <w:rFonts w:asciiTheme="majorHAnsi" w:hAnsiTheme="majorHAnsi"/>
-          <w:rPrChange w:id="3" w:author="Iwan Roberts" w:date="2016-03-11T11:03:00Z">
-            <w:rPr/>
-          </w:rPrChange>
-        </w:rPr>
-        <w:t>,</w:t>
-      </w:r>
-      <w:ins w:id="4" w:author="Iwan Roberts" w:date="2016-03-11T11:02:00Z">
+      <w:ins w:id="2" w:author="Jack" w:date="2016-03-11T11:49:00Z">
         <w:r>
           <w:rPr>
             <w:rFonts w:asciiTheme="majorHAnsi" w:hAnsiTheme="majorHAnsi"/>
-            <w:u w:val="single"/>
-            <w:rPrChange w:id="5" w:author="Iwan Roberts" w:date="2016-03-11T11:03:00Z">
-              <w:rPr>
-                <w:u w:val="single"/>
-              </w:rPr>
-            </w:rPrChange>
+            <w:noProof/>
+            <w:lang w:eastAsia="en-GB"/>
           </w:rPr>
-          <w:t xml:space="preserve"> </w:t>
+          <w:drawing>
+            <wp:anchor distT="0" distB="0" distL="114300" distR="114300" simplePos="0" relativeHeight="251658240" behindDoc="0" locked="0" layoutInCell="1" allowOverlap="1">
+              <wp:simplePos x="0" y="0"/>
+              <wp:positionH relativeFrom="column">
+                <wp:posOffset>-257175</wp:posOffset>
+              </wp:positionH>
+              <wp:positionV relativeFrom="paragraph">
+                <wp:posOffset>-95250</wp:posOffset>
+              </wp:positionV>
+              <wp:extent cx="5730240" cy="4572000"/>
+              <wp:effectExtent l="19050" t="0" r="3810" b="0"/>
+              <wp:wrapNone/>
+              <wp:docPr id="2" name="Picture 2" descr="C:\Users\Jack\AppData\Local\Microsoft\Windows\INetCache\IE\Y3FAMKHW\Dogs_and_Puppies_Fascinatingly_kids_dinosaurs_optical_illusions[1].jpg"/>
+              <wp:cNvGraphicFramePr>
+                <a:graphicFrameLocks xmlns:a="http://schemas.openxmlformats.org/drawingml/2006/main" noChangeAspect="1"/>
+              </wp:cNvGraphicFramePr>
+              <a:graphic xmlns:a="http://schemas.openxmlformats.org/drawingml/2006/main">
+                <a:graphicData uri="http://schemas.openxmlformats.org/drawingml/2006/picture">
+                  <pic:pic xmlns:pic="http://schemas.openxmlformats.org/drawingml/2006/picture">
+                    <pic:nvPicPr>
+                      <pic:cNvPr id="0" name="Picture 2" descr="C:\Users\Jack\AppData\Local\Microsoft\Windows\INetCache\IE\Y3FAMKHW\Dogs_and_Puppies_Fascinatingly_kids_dinosaurs_optical_illusions[1].jpg"/>
+                      <pic:cNvPicPr>
+                        <a:picLocks noChangeAspect="1" noChangeArrowheads="1"/>
+                      </pic:cNvPicPr>
+                    </pic:nvPicPr>
+                    <pic:blipFill>
+                      <a:blip r:embed="rId5"/>
+                      <a:srcRect/>
+                      <a:stretch>
+                        <a:fillRect/>
+                      </a:stretch>
+                    </pic:blipFill>
+                    <pic:spPr bwMode="auto">
+                      <a:xfrm>
+                        <a:off x="0" y="0"/>
+                        <a:ext cx="5730240" cy="4572000"/>
+                      </a:xfrm>
+                      <a:prstGeom prst="rect">
+                        <a:avLst/>
+                      </a:prstGeom>
+                      <a:noFill/>
+                      <a:ln w="9525">
+                        <a:noFill/>
+                        <a:miter lim="800000"/>
+                        <a:headEnd/>
+                        <a:tailEnd/>
+                      </a:ln>
+                    </pic:spPr>
+                  </pic:pic>
+                </a:graphicData>
+              </a:graphic>
+            </wp:anchor>
+          </w:drawing>
         </w:r>
       </w:ins>
+      <w:r>
+        <w:rPr>
+          <w:rFonts w:asciiTheme="majorHAnsi" w:hAnsiTheme="majorHAnsi"/>
+          <w:rPrChange w:id="3" w:author="Iwan Roberts" w:date="2016-03-11T11:03:00Z">
+            <w:rPr/>
+          </w:rPrChange>
+        </w:rPr>
+        <w:t xml:space="preserve">Author: </w:t>
+      </w:r>
+      <w:proofErr w:type="spellStart"/>
+      <w:r>
+        <w:rPr>
+          <w:rFonts w:asciiTheme="majorHAnsi" w:hAnsiTheme="majorHAnsi"/>
+          <w:rPrChange w:id="4" w:author="Iwan Roberts" w:date="2016-03-11T11:03:00Z">
+            <w:rPr/>
+          </w:rPrChange>
+        </w:rPr>
+        <w:t>Iwan</w:t>
+      </w:r>
+      <w:proofErr w:type="spellEnd"/>
+      <w:r>
+        <w:rPr>
+          <w:rFonts w:asciiTheme="majorHAnsi" w:hAnsiTheme="majorHAnsi"/>
+          <w:rPrChange w:id="5" w:author="Iwan Roberts" w:date="2016-03-11T11:03:00Z">
+            <w:rPr/>
+          </w:rPrChange>
+        </w:rPr>
+        <w:t xml:space="preserve"> Roberts,</w:t>
+      </w:r>
       <w:del w:id="6" w:author="Iwan Roberts" w:date="2016-03-11T11:01:00Z">
         <w:r>
           <w:rPr>
@@ -308,8 +367,8 @@
 </file>
 
 <file path=word/numbering.xml><?xml version="1.0" encoding="utf-8"?>
-<w:numbering xmlns:wpc="http://schemas.microsoft.com/office/word/2010/wordprocessingCanvas" xmlns:cx="http://schemas.microsoft.com/office/drawing/2014/chartex" xmlns:cx1="http://schemas.microsoft.com/office/drawing/2015/9/8/chartex" xmlns:mc="http://schemas.openxmlformats.org/markup-compatibility/2006" xmlns:o="urn:schemas-microsoft-com:office:office" xmlns:r="http://schemas.openxmlformats.org/officeDocument/2006/relationships" xmlns:m="http://schemas.openxmlformats.org/officeDocument/2006/math" xmlns:v="urn:schemas-microsoft-com:vml" xmlns:wp14="http://schemas.microsoft.com/office/word/2010/wordprocessingDrawing" xmlns:wp="http://schemas.openxmlformats.org/drawingml/2006/wordprocessingDrawing" xmlns:w10="urn:schemas-microsoft-com:office:word" xmlns:w="http://schemas.openxmlformats.org/wordprocessingml/2006/main" xmlns:w14="http://schemas.microsoft.com/office/word/2010/wordml" xmlns:w15="http://schemas.microsoft.com/office/word/2012/wordml" xmlns:w16se="http://schemas.microsoft.com/office/word/2015/wordml/symex" xmlns:wpg="http://schemas.microsoft.com/office/word/2010/wordprocessingGroup" xmlns:wpi="http://schemas.microsoft.com/office/word/2010/wordprocessingInk" xmlns:wne="http://schemas.microsoft.com/office/word/2006/wordml" xmlns:wps="http://schemas.microsoft.com/office/word/2010/wordprocessingShape" mc:Ignorable="w14 w15 w16se wp14">
-  <w:abstractNum w:abstractNumId="0" w15:restartNumberingAfterBreak="0">
+<w:numbering xmlns:ve="http://schemas.openxmlformats.org/markup-compatibility/2006" xmlns:o="urn:schemas-microsoft-com:office:office" xmlns:r="http://schemas.openxmlformats.org/officeDocument/2006/relationships" xmlns:m="http://schemas.openxmlformats.org/officeDocument/2006/math" xmlns:v="urn:schemas-microsoft-com:vml" xmlns:wp="http://schemas.openxmlformats.org/drawingml/2006/wordprocessingDrawing" xmlns:w10="urn:schemas-microsoft-com:office:word" xmlns:w="http://schemas.openxmlformats.org/wordprocessingml/2006/main" xmlns:wne="http://schemas.microsoft.com/office/word/2006/wordml">
+  <w:abstractNum w:abstractNumId="0">
     <w:nsid w:val="569A1B3F"/>
     <w:multiLevelType w:val="hybridMultilevel"/>
     <w:tmpl w:val="D944C5FC"/>
@@ -413,7 +472,7 @@
 </file>
 
 <file path=word/styles.xml><?xml version="1.0" encoding="utf-8"?>
-<w:styles xmlns:mc="http://schemas.openxmlformats.org/markup-compatibility/2006" xmlns:r="http://schemas.openxmlformats.org/officeDocument/2006/relationships" xmlns:w="http://schemas.openxmlformats.org/wordprocessingml/2006/main" xmlns:w14="http://schemas.microsoft.com/office/word/2010/wordml" xmlns:w15="http://schemas.microsoft.com/office/word/2012/wordml" xmlns:w16se="http://schemas.microsoft.com/office/word/2015/wordml/symex" mc:Ignorable="w14 w15 w16se">
+<w:styles xmlns:r="http://schemas.openxmlformats.org/officeDocument/2006/relationships" xmlns:w="http://schemas.openxmlformats.org/wordprocessingml/2006/main">
   <w:docDefaults>
     <w:rPrDefault>
       <w:rPr>
@@ -429,382 +488,149 @@
       </w:pPr>
     </w:pPrDefault>
   </w:docDefaults>
-  <w:latentStyles w:defLockedState="0" w:defUIPriority="99" w:defSemiHidden="0" w:defUnhideWhenUsed="0" w:defQFormat="0" w:count="371">
-    <w:lsdException w:name="Normal" w:uiPriority="0" w:qFormat="1"/>
-    <w:lsdException w:name="heading 1" w:uiPriority="9" w:qFormat="1"/>
-    <w:lsdException w:name="heading 2" w:semiHidden="1" w:uiPriority="9" w:unhideWhenUsed="1" w:qFormat="1"/>
-    <w:lsdException w:name="heading 3" w:semiHidden="1" w:uiPriority="9" w:unhideWhenUsed="1" w:qFormat="1"/>
-    <w:lsdException w:name="heading 4" w:semiHidden="1" w:uiPriority="9" w:unhideWhenUsed="1" w:qFormat="1"/>
-    <w:lsdException w:name="heading 5" w:semiHidden="1" w:uiPriority="9" w:unhideWhenUsed="1" w:qFormat="1"/>
-    <w:lsdException w:name="heading 6" w:semiHidden="1" w:uiPriority="9" w:unhideWhenUsed="1" w:qFormat="1"/>
-    <w:lsdException w:name="heading 7" w:semiHidden="1" w:uiPriority="9" w:unhideWhenUsed="1" w:qFormat="1"/>
-    <w:lsdException w:name="heading 8" w:semiHidden="1" w:uiPriority="9" w:unhideWhenUsed="1" w:qFormat="1"/>
-    <w:lsdException w:name="heading 9" w:semiHidden="1" w:uiPriority="9" w:unhideWhenUsed="1" w:qFormat="1"/>
-    <w:lsdException w:name="index 1" w:semiHidden="1" w:unhideWhenUsed="1"/>
-    <w:lsdException w:name="index 2" w:semiHidden="1" w:unhideWhenUsed="1"/>
-    <w:lsdException w:name="index 3" w:semiHidden="1" w:unhideWhenUsed="1"/>
-    <w:lsdException w:name="index 4" w:semiHidden="1" w:unhideWhenUsed="1"/>
-    <w:lsdException w:name="index 5" w:semiHidden="1" w:unhideWhenUsed="1"/>
-    <w:lsdException w:name="index 6" w:semiHidden="1" w:unhideWhenUsed="1"/>
-    <w:lsdException w:name="index 7" w:semiHidden="1" w:unhideWhenUsed="1"/>
-    <w:lsdException w:name="index 8" w:semiHidden="1" w:unhideWhenUsed="1"/>
-    <w:lsdException w:name="index 9" w:semiHidden="1" w:unhideWhenUsed="1"/>
-    <w:lsdException w:name="toc 1" w:semiHidden="1" w:uiPriority="39" w:unhideWhenUsed="1"/>
-    <w:lsdException w:name="toc 2" w:semiHidden="1" w:uiPriority="39" w:unhideWhenUsed="1"/>
-    <w:lsdException w:name="toc 3" w:semiHidden="1" w:uiPriority="39" w:unhideWhenUsed="1"/>
-    <w:lsdException w:name="toc 4" w:semiHidden="1" w:uiPriority="39" w:unhideWhenUsed="1"/>
-    <w:lsdException w:name="toc 5" w:semiHidden="1" w:uiPriority="39" w:unhideWhenUsed="1"/>
-    <w:lsdException w:name="toc 6" w:semiHidden="1" w:uiPriority="39" w:unhideWhenUsed="1"/>
-    <w:lsdException w:name="toc 7" w:semiHidden="1" w:uiPriority="39" w:unhideWhenUsed="1"/>
-    <w:lsdException w:name="toc 8" w:semiHidden="1" w:uiPriority="39" w:unhideWhenUsed="1"/>
-    <w:lsdException w:name="toc 9" w:semiHidden="1" w:uiPriority="39" w:unhideWhenUsed="1"/>
-    <w:lsdException w:name="Normal Indent" w:semiHidden="1" w:unhideWhenUsed="1"/>
-    <w:lsdException w:name="footnote text" w:semiHidden="1" w:unhideWhenUsed="1"/>
-    <w:lsdException w:name="annotation text" w:semiHidden="1" w:unhideWhenUsed="1"/>
-    <w:lsdException w:name="header" w:semiHidden="1" w:unhideWhenUsed="1"/>
-    <w:lsdException w:name="footer" w:semiHidden="1" w:unhideWhenUsed="1"/>
-    <w:lsdException w:name="index heading" w:semiHidden="1" w:unhideWhenUsed="1"/>
-    <w:lsdException w:name="caption" w:semiHidden="1" w:uiPriority="35" w:unhideWhenUsed="1" w:qFormat="1"/>
-    <w:lsdException w:name="table of figures" w:semiHidden="1" w:unhideWhenUsed="1"/>
-    <w:lsdException w:name="envelope address" w:semiHidden="1" w:unhideWhenUsed="1"/>
-    <w:lsdException w:name="envelope return" w:semiHidden="1" w:unhideWhenUsed="1"/>
-    <w:lsdException w:name="footnote reference" w:semiHidden="1" w:unhideWhenUsed="1"/>
-    <w:lsdException w:name="annotation reference" w:semiHidden="1" w:unhideWhenUsed="1"/>
-    <w:lsdException w:name="line number" w:semiHidden="1" w:unhideWhenUsed="1"/>
-    <w:lsdException w:name="page number" w:semiHidden="1" w:unhideWhenUsed="1"/>
-    <w:lsdException w:name="endnote reference" w:semiHidden="1" w:unhideWhenUsed="1"/>
-    <w:lsdException w:name="endnote text" w:semiHidden="1" w:unhideWhenUsed="1"/>
-    <w:lsdException w:name="table of authorities" w:semiHidden="1" w:unhideWhenUsed="1"/>
-    <w:lsdException w:name="macro" w:semiHidden="1" w:unhideWhenUsed="1"/>
-    <w:lsdException w:name="toa heading" w:semiHidden="1" w:unhideWhenUsed="1"/>
-    <w:lsdException w:name="List" w:semiHidden="1" w:unhideWhenUsed="1"/>
-    <w:lsdException w:name="List Bullet" w:semiHidden="1" w:unhideWhenUsed="1"/>
-    <w:lsdException w:name="List Number" w:semiHidden="1" w:unhideWhenUsed="1"/>
-    <w:lsdException w:name="List 2" w:semiHidden="1" w:unhideWhenUsed="1"/>
-    <w:lsdException w:name="List 3" w:semiHidden="1" w:unhideWhenUsed="1"/>
-    <w:lsdException w:name="List 4" w:semiHidden="1" w:unhideWhenUsed="1"/>
-    <w:lsdException w:name="List 5" w:semiHidden="1" w:unhideWhenUsed="1"/>
-    <w:lsdException w:name="List Bullet 2" w:semiHidden="1" w:unhideWhenUsed="1"/>
-    <w:lsdException w:name="List Bullet 3" w:semiHidden="1" w:unhideWhenUsed="1"/>
-    <w:lsdException w:name="List Bullet 4" w:semiHidden="1" w:unhideWhenUsed="1"/>
-    <w:lsdException w:name="List Bullet 5" w:semiHidden="1" w:unhideWhenUsed="1"/>
-    <w:lsdException w:name="List Number 2" w:semiHidden="1" w:unhideWhenUsed="1"/>
-    <w:lsdException w:name="List Number 3" w:semiHidden="1" w:unhideWhenUsed="1"/>
-    <w:lsdException w:name="List Number 4" w:semiHidden="1" w:unhideWhenUsed="1"/>
-    <w:lsdException w:name="List Number 5" w:semiHidden="1" w:unhideWhenUsed="1"/>
-    <w:lsdException w:name="Title" w:uiPriority="10" w:qFormat="1"/>
-    <w:lsdException w:name="Closing" w:semiHidden="1" w:unhideWhenUsed="1"/>
-    <w:lsdException w:name="Signature" w:semiHidden="1" w:unhideWhenUsed="1"/>
-    <w:lsdException w:name="Default Paragraph Font" w:semiHidden="1" w:uiPriority="1" w:unhideWhenUsed="1"/>
-    <w:lsdException w:name="Body Text" w:semiHidden="1" w:unhideWhenUsed="1"/>
-    <w:lsdException w:name="Body Text Indent" w:semiHidden="1" w:unhideWhenUsed="1"/>
-    <w:lsdException w:name="List Continue" w:semiHidden="1" w:unhideWhenUsed="1"/>
-    <w:lsdException w:name="List Continue 2" w:semiHidden="1" w:unhideWhenUsed="1"/>
-    <w:lsdException w:name="List Continue 3" w:semiHidden="1" w:unhideWhenUsed="1"/>
-    <w:lsdException w:name="List Continue 4" w:semiHidden="1" w:unhideWhenUsed="1"/>
-    <w:lsdException w:name="List Continue 5" w:semiHidden="1" w:unhideWhenUsed="1"/>
-    <w:lsdException w:name="Message Header" w:semiHidden="1" w:unhideWhenUsed="1"/>
-    <w:lsdException w:name="Subtitle" w:uiPriority="11" w:qFormat="1"/>
-    <w:lsdException w:name="Salutation" w:semiHidden="1" w:unhideWhenUsed="1"/>
-    <w:lsdException w:name="Date" w:semiHidden="1" w:unhideWhenUsed="1"/>
-    <w:lsdException w:name="Body Text First Indent" w:semiHidden="1" w:unhideWhenUsed="1"/>
-    <w:lsdException w:name="Body Text First Indent 2" w:semiHidden="1" w:unhideWhenUsed="1"/>
-    <w:lsdException w:name="Note Heading" w:semiHidden="1" w:unhideWhenUsed="1"/>
-    <w:lsdException w:name="Body Text 2" w:semiHidden="1" w:unhideWhenUsed="1"/>
-    <w:lsdException w:name="Body Text 3" w:semiHidden="1" w:unhideWhenUsed="1"/>
-    <w:lsdException w:name="Body Text Indent 2" w:semiHidden="1" w:unhideWhenUsed="1"/>
-    <w:lsdException w:name="Body Text Indent 3" w:semiHidden="1" w:unhideWhenUsed="1"/>
-    <w:lsdException w:name="Block Text" w:semiHidden="1" w:unhideWhenUsed="1"/>
-    <w:lsdException w:name="Hyperlink" w:semiHidden="1" w:unhideWhenUsed="1"/>
-    <w:lsdException w:name="FollowedHyperlink" w:semiHidden="1" w:unhideWhenUsed="1"/>
-    <w:lsdException w:name="Strong" w:uiPriority="22" w:qFormat="1"/>
-    <w:lsdException w:name="Emphasis" w:uiPriority="20" w:qFormat="1"/>
-    <w:lsdException w:name="Document Map" w:semiHidden="1" w:unhideWhenUsed="1"/>
-    <w:lsdException w:name="Plain Text" w:semiHidden="1" w:unhideWhenUsed="1"/>
-    <w:lsdException w:name="E-mail Signature" w:semiHidden="1" w:unhideWhenUsed="1"/>
-    <w:lsdException w:name="HTML Top of Form" w:semiHidden="1" w:unhideWhenUsed="1"/>
-    <w:lsdException w:name="HTML Bottom of Form" w:semiHidden="1" w:unhideWhenUsed="1"/>
-    <w:lsdException w:name="Normal (Web)" w:semiHidden="1" w:unhideWhenUsed="1"/>
-    <w:lsdException w:name="HTML Acronym" w:semiHidden="1" w:unhideWhenUsed="1"/>
-    <w:lsdException w:name="HTML Address" w:semiHidden="1" w:unhideWhenUsed="1"/>
-    <w:lsdException w:name="HTML Cite" w:semiHidden="1" w:unhideWhenUsed="1"/>
-    <w:lsdException w:name="HTML Code" w:semiHidden="1" w:unhideWhenUsed="1"/>
-    <w:lsdException w:name="HTML Definition" w:semiHidden="1" w:unhideWhenUsed="1"/>
-    <w:lsdException w:name="HTML Keyboard" w:semiHidden="1" w:unhideWhenUsed="1"/>
-    <w:lsdException w:name="HTML Preformatted" w:semiHidden="1" w:unhideWhenUsed="1"/>
-    <w:lsdException w:name="HTML Sample" w:semiHidden="1" w:unhideWhenUsed="1"/>
-    <w:lsdException w:name="HTML Typewriter" w:semiHidden="1" w:unhideWhenUsed="1"/>
-    <w:lsdException w:name="HTML Variable" w:semiHidden="1" w:unhideWhenUsed="1"/>
-    <w:lsdException w:name="Normal Table" w:semiHidden="1" w:unhideWhenUsed="1"/>
-    <w:lsdException w:name="annotation subject" w:semiHidden="1" w:unhideWhenUsed="1"/>
-    <w:lsdException w:name="No List" w:semiHidden="1" w:unhideWhenUsed="1"/>
-    <w:lsdException w:name="Outline List 1" w:semiHidden="1" w:unhideWhenUsed="1"/>
-    <w:lsdException w:name="Outline List 2" w:semiHidden="1" w:unhideWhenUsed="1"/>
-    <w:lsdException w:name="Outline List 3" w:semiHidden="1" w:unhideWhenUsed="1"/>
-    <w:lsdException w:name="Table Simple 1" w:semiHidden="1" w:unhideWhenUsed="1"/>
-    <w:lsdException w:name="Table Simple 2" w:semiHidden="1" w:unhideWhenUsed="1"/>
-    <w:lsdException w:name="Table Simple 3" w:semiHidden="1" w:unhideWhenUsed="1"/>
-    <w:lsdException w:name="Table Classic 1" w:semiHidden="1" w:unhideWhenUsed="1"/>
-    <w:lsdException w:name="Table Classic 2" w:semiHidden="1" w:unhideWhenUsed="1"/>
-    <w:lsdException w:name="Table Classic 3" w:semiHidden="1" w:unhideWhenUsed="1"/>
-    <w:lsdException w:name="Table Classic 4" w:semiHidden="1" w:unhideWhenUsed="1"/>
-    <w:lsdException w:name="Table Colorful 1" w:semiHidden="1" w:unhideWhenUsed="1"/>
-    <w:lsdException w:name="Table Colorful 2" w:semiHidden="1" w:unhideWhenUsed="1"/>
-    <w:lsdException w:name="Table Colorful 3" w:semiHidden="1" w:unhideWhenUsed="1"/>
-    <w:lsdException w:name="Table Columns 1" w:semiHidden="1" w:unhideWhenUsed="1"/>
-    <w:lsdException w:name="Table Columns 2" w:semiHidden="1" w:unhideWhenUsed="1"/>
-    <w:lsdException w:name="Table Columns 3" w:semiHidden="1" w:unhideWhenUsed="1"/>
-    <w:lsdException w:name="Table Columns 4" w:semiHidden="1" w:unhideWhenUsed="1"/>
-    <w:lsdException w:name="Table Columns 5" w:semiHidden="1" w:unhideWhenUsed="1"/>
-    <w:lsdException w:name="Table Grid 1" w:semiHidden="1" w:unhideWhenUsed="1"/>
-    <w:lsdException w:name="Table Grid 2" w:semiHidden="1" w:unhideWhenUsed="1"/>
-    <w:lsdException w:name="Table Grid 3" w:semiHidden="1" w:unhideWhenUsed="1"/>
-    <w:lsdException w:name="Table Grid 4" w:semiHidden="1" w:unhideWhenUsed="1"/>
-    <w:lsdException w:name="Table Grid 5" w:semiHidden="1" w:unhideWhenUsed="1"/>
-    <w:lsdException w:name="Table Grid 6" w:semiHidden="1" w:unhideWhenUsed="1"/>
-    <w:lsdException w:name="Table Grid 7" w:semiHidden="1" w:unhideWhenUsed="1"/>
-    <w:lsdException w:name="Table Grid 8" w:semiHidden="1" w:unhideWhenUsed="1"/>
-    <w:lsdException w:name="Table List 1" w:semiHidden="1" w:unhideWhenUsed="1"/>
-    <w:lsdException w:name="Table List 2" w:semiHidden="1" w:unhideWhenUsed="1"/>
-    <w:lsdException w:name="Table List 3" w:semiHidden="1" w:unhideWhenUsed="1"/>
-    <w:lsdException w:name="Table List 4" w:semiHidden="1" w:unhideWhenUsed="1"/>
-    <w:lsdException w:name="Table List 5" w:semiHidden="1" w:unhideWhenUsed="1"/>
-    <w:lsdException w:name="Table List 6" w:semiHidden="1" w:unhideWhenUsed="1"/>
-    <w:lsdException w:name="Table List 7" w:semiHidden="1" w:unhideWhenUsed="1"/>
-    <w:lsdException w:name="Table List 8" w:semiHidden="1" w:unhideWhenUsed="1"/>
-    <w:lsdException w:name="Table 3D effects 1" w:semiHidden="1" w:unhideWhenUsed="1"/>
-    <w:lsdException w:name="Table 3D effects 2" w:semiHidden="1" w:unhideWhenUsed="1"/>
-    <w:lsdException w:name="Table 3D effects 3" w:semiHidden="1" w:unhideWhenUsed="1"/>
-    <w:lsdException w:name="Table Contemporary" w:semiHidden="1" w:unhideWhenUsed="1"/>
-    <w:lsdException w:name="Table Elegant" w:semiHidden="1" w:unhideWhenUsed="1"/>
-    <w:lsdException w:name="Table Professional" w:semiHidden="1" w:unhideWhenUsed="1"/>
-    <w:lsdException w:name="Table Subtle 1" w:semiHidden="1" w:unhideWhenUsed="1"/>
-    <w:lsdException w:name="Table Subtle 2" w:semiHidden="1" w:unhideWhenUsed="1"/>
-    <w:lsdException w:name="Table Web 1" w:semiHidden="1" w:unhideWhenUsed="1"/>
-    <w:lsdException w:name="Table Web 2" w:semiHidden="1" w:unhideWhenUsed="1"/>
-    <w:lsdException w:name="Table Web 3" w:semiHidden="1" w:unhideWhenUsed="1"/>
-    <w:lsdException w:name="Balloon Text" w:semiHidden="1" w:unhideWhenUsed="1"/>
-    <w:lsdException w:name="Table Grid" w:uiPriority="39"/>
-    <w:lsdException w:name="Table Theme" w:semiHidden="1" w:unhideWhenUsed="1"/>
-    <w:lsdException w:name="Placeholder Text" w:semiHidden="1"/>
-    <w:lsdException w:name="No Spacing" w:uiPriority="1" w:qFormat="1"/>
-    <w:lsdException w:name="Light Shading" w:uiPriority="60"/>
-    <w:lsdException w:name="Light List" w:uiPriority="61"/>
-    <w:lsdException w:name="Light Grid" w:uiPriority="62"/>
-    <w:lsdException w:name="Medium Shading 1" w:uiPriority="63"/>
-    <w:lsdException w:name="Medium Shading 2" w:uiPriority="64"/>
-    <w:lsdException w:name="Medium List 1" w:uiPriority="65"/>
-    <w:lsdException w:name="Medium List 2" w:uiPriority="66"/>
-    <w:lsdException w:name="Medium Grid 1" w:uiPriority="67"/>
-    <w:lsdException w:name="Medium Grid 2" w:uiPriority="68"/>
-    <w:lsdException w:name="Medium Grid 3" w:uiPriority="69"/>
-    <w:lsdException w:name="Dark List" w:uiPriority="70"/>
-    <w:lsdException w:name="Colorful Shading" w:uiPriority="71"/>
-    <w:lsdException w:name="Colorful List" w:uiPriority="72"/>
-    <w:lsdException w:name="Colorful Grid" w:uiPriority="73"/>
-    <w:lsdException w:name="Light Shading Accent 1" w:uiPriority="60"/>
-    <w:lsdException w:name="Light List Accent 1" w:uiPriority="61"/>
-    <w:lsdException w:name="Light Grid Accent 1" w:uiPriority="62"/>
-    <w:lsdException w:name="Medium Shading 1 Accent 1" w:uiPriority="63"/>
-    <w:lsdException w:name="Medium Shading 2 Accent 1" w:uiPriority="64"/>
-    <w:lsdException w:name="Medium List 1 Accent 1" w:uiPriority="65"/>
-    <w:lsdException w:name="Revision" w:semiHidden="1"/>
-    <w:lsdException w:name="List Paragraph" w:uiPriority="34" w:qFormat="1"/>
-    <w:lsdException w:name="Quote" w:uiPriority="29" w:qFormat="1"/>
-    <w:lsdException w:name="Intense Quote" w:uiPriority="30" w:qFormat="1"/>
-    <w:lsdException w:name="Medium List 2 Accent 1" w:uiPriority="66"/>
-    <w:lsdException w:name="Medium Grid 1 Accent 1" w:uiPriority="67"/>
-    <w:lsdException w:name="Medium Grid 2 Accent 1" w:uiPriority="68"/>
-    <w:lsdException w:name="Medium Grid 3 Accent 1" w:uiPriority="69"/>
-    <w:lsdException w:name="Dark List Accent 1" w:uiPriority="70"/>
-    <w:lsdException w:name="Colorful Shading Accent 1" w:uiPriority="71"/>
-    <w:lsdException w:name="Colorful List Accent 1" w:uiPriority="72"/>
-    <w:lsdException w:name="Colorful Grid Accent 1" w:uiPriority="73"/>
-    <w:lsdException w:name="Light Shading Accent 2" w:uiPriority="60"/>
-    <w:lsdException w:name="Light List Accent 2" w:uiPriority="61"/>
-    <w:lsdException w:name="Light Grid Accent 2" w:uiPriority="62"/>
-    <w:lsdException w:name="Medium Shading 1 Accent 2" w:uiPriority="63"/>
-    <w:lsdException w:name="Medium Shading 2 Accent 2" w:uiPriority="64"/>
-    <w:lsdException w:name="Medium List 1 Accent 2" w:uiPriority="65"/>
-    <w:lsdException w:name="Medium List 2 Accent 2" w:uiPriority="66"/>
-    <w:lsdException w:name="Medium Grid 1 Accent 2" w:uiPriority="67"/>
-    <w:lsdException w:name="Medium Grid 2 Accent 2" w:uiPriority="68"/>
-    <w:lsdException w:name="Medium Grid 3 Accent 2" w:uiPriority="69"/>
-    <w:lsdException w:name="Dark List Accent 2" w:uiPriority="70"/>
-    <w:lsdException w:name="Colorful Shading Accent 2" w:uiPriority="71"/>
-    <w:lsdException w:name="Colorful List Accent 2" w:uiPriority="72"/>
-    <w:lsdException w:name="Colorful Grid Accent 2" w:uiPriority="73"/>
-    <w:lsdException w:name="Light Shading Accent 3" w:uiPriority="60"/>
-    <w:lsdException w:name="Light List Accent 3" w:uiPriority="61"/>
-    <w:lsdException w:name="Light Grid Accent 3" w:uiPriority="62"/>
-    <w:lsdException w:name="Medium Shading 1 Accent 3" w:uiPriority="63"/>
-    <w:lsdException w:name="Medium Shading 2 Accent 3" w:uiPriority="64"/>
-    <w:lsdException w:name="Medium List 1 Accent 3" w:uiPriority="65"/>
-    <w:lsdException w:name="Medium List 2 Accent 3" w:uiPriority="66"/>
-    <w:lsdException w:name="Medium Grid 1 Accent 3" w:uiPriority="67"/>
-    <w:lsdException w:name="Medium Grid 2 Accent 3" w:uiPriority="68"/>
-    <w:lsdException w:name="Medium Grid 3 Accent 3" w:uiPriority="69"/>
-    <w:lsdException w:name="Dark List Accent 3" w:uiPriority="70"/>
-    <w:lsdException w:name="Colorful Shading Accent 3" w:uiPriority="71"/>
-    <w:lsdException w:name="Colorful List Accent 3" w:uiPriority="72"/>
-    <w:lsdException w:name="Colorful Grid Accent 3" w:uiPriority="73"/>
-    <w:lsdException w:name="Light Shading Accent 4" w:uiPriority="60"/>
-    <w:lsdException w:name="Light List Accent 4" w:uiPriority="61"/>
-    <w:lsdException w:name="Light Grid Accent 4" w:uiPriority="62"/>
-    <w:lsdException w:name="Medium Shading 1 Accent 4" w:uiPriority="63"/>
-    <w:lsdException w:name="Medium Shading 2 Accent 4" w:uiPriority="64"/>
-    <w:lsdException w:name="Medium List 1 Accent 4" w:uiPriority="65"/>
-    <w:lsdException w:name="Medium List 2 Accent 4" w:uiPriority="66"/>
-    <w:lsdException w:name="Medium Grid 1 Accent 4" w:uiPriority="67"/>
-    <w:lsdException w:name="Medium Grid 2 Accent 4" w:uiPriority="68"/>
-    <w:lsdException w:name="Medium Grid 3 Accent 4" w:uiPriority="69"/>
-    <w:lsdException w:name="Dark List Accent 4" w:uiPriority="70"/>
-    <w:lsdException w:name="Colorful Shading Accent 4" w:uiPriority="71"/>
-    <w:lsdException w:name="Colorful List Accent 4" w:uiPriority="72"/>
-    <w:lsdException w:name="Colorful Grid Accent 4" w:uiPriority="73"/>
-    <w:lsdException w:name="Light Shading Accent 5" w:uiPriority="60"/>
-    <w:lsdException w:name="Light List Accent 5" w:uiPriority="61"/>
-    <w:lsdException w:name="Light Grid Accent 5" w:uiPriority="62"/>
-    <w:lsdException w:name="Medium Shading 1 Accent 5" w:uiPriority="63"/>
-    <w:lsdException w:name="Medium Shading 2 Accent 5" w:uiPriority="64"/>
-    <w:lsdException w:name="Medium List 1 Accent 5" w:uiPriority="65"/>
-    <w:lsdException w:name="Medium List 2 Accent 5" w:uiPriority="66"/>
-    <w:lsdException w:name="Medium Grid 1 Accent 5" w:uiPriority="67"/>
-    <w:lsdException w:name="Medium Grid 2 Accent 5" w:uiPriority="68"/>
-    <w:lsdException w:name="Medium Grid 3 Accent 5" w:uiPriority="69"/>
-    <w:lsdException w:name="Dark List Accent 5" w:uiPriority="70"/>
-    <w:lsdException w:name="Colorful Shading Accent 5" w:uiPriority="71"/>
-    <w:lsdException w:name="Colorful List Accent 5" w:uiPriority="72"/>
-    <w:lsdException w:name="Colorful Grid Accent 5" w:uiPriority="73"/>
-    <w:lsdException w:name="Light Shading Accent 6" w:uiPriority="60"/>
-    <w:lsdException w:name="Light List Accent 6" w:uiPriority="61"/>
-    <w:lsdException w:name="Light Grid Accent 6" w:uiPriority="62"/>
-    <w:lsdException w:name="Medium Shading 1 Accent 6" w:uiPriority="63"/>
-    <w:lsdException w:name="Medium Shading 2 Accent 6" w:uiPriority="64"/>
-    <w:lsdException w:name="Medium List 1 Accent 6" w:uiPriority="65"/>
-    <w:lsdException w:name="Medium List 2 Accent 6" w:uiPriority="66"/>
-    <w:lsdException w:name="Medium Grid 1 Accent 6" w:uiPriority="67"/>
-    <w:lsdException w:name="Medium Grid 2 Accent 6" w:uiPriority="68"/>
-    <w:lsdException w:name="Medium Grid 3 Accent 6" w:uiPriority="69"/>
-    <w:lsdException w:name="Dark List Accent 6" w:uiPriority="70"/>
-    <w:lsdException w:name="Colorful Shading Accent 6" w:uiPriority="71"/>
-    <w:lsdException w:name="Colorful List Accent 6" w:uiPriority="72"/>
-    <w:lsdException w:name="Colorful Grid Accent 6" w:uiPriority="73"/>
-    <w:lsdException w:name="Subtle Emphasis" w:uiPriority="19" w:qFormat="1"/>
-    <w:lsdException w:name="Intense Emphasis" w:uiPriority="21" w:qFormat="1"/>
-    <w:lsdException w:name="Subtle Reference" w:uiPriority="31" w:qFormat="1"/>
-    <w:lsdException w:name="Intense Reference" w:uiPriority="32" w:qFormat="1"/>
-    <w:lsdException w:name="Book Title" w:uiPriority="33" w:qFormat="1"/>
-    <w:lsdException w:name="Bibliography" w:semiHidden="1" w:uiPriority="37" w:unhideWhenUsed="1"/>
-    <w:lsdException w:name="TOC Heading" w:semiHidden="1" w:uiPriority="39" w:unhideWhenUsed="1" w:qFormat="1"/>
-    <w:lsdException w:name="Plain Table 1" w:uiPriority="41"/>
-    <w:lsdException w:name="Plain Table 2" w:uiPriority="42"/>
-    <w:lsdException w:name="Plain Table 3" w:uiPriority="43"/>
-    <w:lsdException w:name="Plain Table 4" w:uiPriority="44"/>
-    <w:lsdException w:name="Plain Table 5" w:uiPriority="45"/>
-    <w:lsdException w:name="Grid Table Light" w:uiPriority="40"/>
-    <w:lsdException w:name="Grid Table 1 Light" w:uiPriority="46"/>
-    <w:lsdException w:name="Grid Table 2" w:uiPriority="47"/>
-    <w:lsdException w:name="Grid Table 3" w:uiPriority="48"/>
-    <w:lsdException w:name="Grid Table 4" w:uiPriority="49"/>
-    <w:lsdException w:name="Grid Table 5 Dark" w:uiPriority="50"/>
-    <w:lsdException w:name="Grid Table 6 Colorful" w:uiPriority="51"/>
-    <w:lsdException w:name="Grid Table 7 Colorful" w:uiPriority="52"/>
-    <w:lsdException w:name="Grid Table 1 Light Accent 1" w:uiPriority="46"/>
-    <w:lsdException w:name="Grid Table 2 Accent 1" w:uiPriority="47"/>
-    <w:lsdException w:name="Grid Table 3 Accent 1" w:uiPriority="48"/>
-    <w:lsdException w:name="Grid Table 4 Accent 1" w:uiPriority="49"/>
-    <w:lsdException w:name="Grid Table 5 Dark Accent 1" w:uiPriority="50"/>
-    <w:lsdException w:name="Grid Table 6 Colorful Accent 1" w:uiPriority="51"/>
-    <w:lsdException w:name="Grid Table 7 Colorful Accent 1" w:uiPriority="52"/>
-    <w:lsdException w:name="Grid Table 1 Light Accent 2" w:uiPriority="46"/>
-    <w:lsdException w:name="Grid Table 2 Accent 2" w:uiPriority="47"/>
-    <w:lsdException w:name="Grid Table 3 Accent 2" w:uiPriority="48"/>
-    <w:lsdException w:name="Grid Table 4 Accent 2" w:uiPriority="49"/>
-    <w:lsdException w:name="Grid Table 5 Dark Accent 2" w:uiPriority="50"/>
-    <w:lsdException w:name="Grid Table 6 Colorful Accent 2" w:uiPriority="51"/>
-    <w:lsdException w:name="Grid Table 7 Colorful Accent 2" w:uiPriority="52"/>
-    <w:lsdException w:name="Grid Table 1 Light Accent 3" w:uiPriority="46"/>
-    <w:lsdException w:name="Grid Table 2 Accent 3" w:uiPriority="47"/>
-    <w:lsdException w:name="Grid Table 3 Accent 3" w:uiPriority="48"/>
-    <w:lsdException w:name="Grid Table 4 Accent 3" w:uiPriority="49"/>
-    <w:lsdException w:name="Grid Table 5 Dark Accent 3" w:uiPriority="50"/>
-    <w:lsdException w:name="Grid Table 6 Colorful Accent 3" w:uiPriority="51"/>
-    <w:lsdException w:name="Grid Table 7 Colorful Accent 3" w:uiPriority="52"/>
-    <w:lsdException w:name="Grid Table 1 Light Accent 4" w:uiPriority="46"/>
-    <w:lsdException w:name="Grid Table 2 Accent 4" w:uiPriority="47"/>
-    <w:lsdException w:name="Grid Table 3 Accent 4" w:uiPriority="48"/>
-    <w:lsdException w:name="Grid Table 4 Accent 4" w:uiPriority="49"/>
-    <w:lsdException w:name="Grid Table 5 Dark Accent 4" w:uiPriority="50"/>
-    <w:lsdException w:name="Grid Table 6 Colorful Accent 4" w:uiPriority="51"/>
-    <w:lsdException w:name="Grid Table 7 Colorful Accent 4" w:uiPriority="52"/>
-    <w:lsdException w:name="Grid Table 1 Light Accent 5" w:uiPriority="46"/>
-    <w:lsdException w:name="Grid Table 2 Accent 5" w:uiPriority="47"/>
-    <w:lsdException w:name="Grid Table 3 Accent 5" w:uiPriority="48"/>
-    <w:lsdException w:name="Grid Table 4 Accent 5" w:uiPriority="49"/>
-    <w:lsdException w:name="Grid Table 5 Dark Accent 5" w:uiPriority="50"/>
-    <w:lsdException w:name="Grid Table 6 Colorful Accent 5" w:uiPriority="51"/>
-    <w:lsdException w:name="Grid Table 7 Colorful Accent 5" w:uiPriority="52"/>
-    <w:lsdException w:name="Grid Table 1 Light Accent 6" w:uiPriority="46"/>
-    <w:lsdException w:name="Grid Table 2 Accent 6" w:uiPriority="47"/>
-    <w:lsdException w:name="Grid Table 3 Accent 6" w:uiPriority="48"/>
-    <w:lsdException w:name="Grid Table 4 Accent 6" w:uiPriority="49"/>
-    <w:lsdException w:name="Grid Table 5 Dark Accent 6" w:uiPriority="50"/>
-    <w:lsdException w:name="Grid Table 6 Colorful Accent 6" w:uiPriority="51"/>
-    <w:lsdException w:name="Grid Table 7 Colorful Accent 6" w:uiPriority="52"/>
-    <w:lsdException w:name="List Table 1 Light" w:uiPriority="46"/>
-    <w:lsdException w:name="List Table 2" w:uiPriority="47"/>
-    <w:lsdException w:name="List Table 3" w:uiPriority="48"/>
-    <w:lsdException w:name="List Table 4" w:uiPriority="49"/>
-    <w:lsdException w:name="List Table 5 Dark" w:uiPriority="50"/>
-    <w:lsdException w:name="List Table 6 Colorful" w:uiPriority="51"/>
-    <w:lsdException w:name="List Table 7 Colorful" w:uiPriority="52"/>
-    <w:lsdException w:name="List Table 1 Light Accent 1" w:uiPriority="46"/>
-    <w:lsdException w:name="List Table 2 Accent 1" w:uiPriority="47"/>
-    <w:lsdException w:name="List Table 3 Accent 1" w:uiPriority="48"/>
-    <w:lsdException w:name="List Table 4 Accent 1" w:uiPriority="49"/>
-    <w:lsdException w:name="List Table 5 Dark Accent 1" w:uiPriority="50"/>
-    <w:lsdException w:name="List Table 6 Colorful Accent 1" w:uiPriority="51"/>
-    <w:lsdException w:name="List Table 7 Colorful Accent 1" w:uiPriority="52"/>
-    <w:lsdException w:name="List Table 1 Light Accent 2" w:uiPriority="46"/>
-    <w:lsdException w:name="List Table 2 Accent 2" w:uiPriority="47"/>
-    <w:lsdException w:name="List Table 3 Accent 2" w:uiPriority="48"/>
-    <w:lsdException w:name="List Table 4 Accent 2" w:uiPriority="49"/>
-    <w:lsdException w:name="List Table 5 Dark Accent 2" w:uiPriority="50"/>
-    <w:lsdException w:name="List Table 6 Colorful Accent 2" w:uiPriority="51"/>
-    <w:lsdException w:name="List Table 7 Colorful Accent 2" w:uiPriority="52"/>
-    <w:lsdException w:name="List Table 1 Light Accent 3" w:uiPriority="46"/>
-    <w:lsdException w:name="List Table 2 Accent 3" w:uiPriority="47"/>
-    <w:lsdException w:name="List Table 3 Accent 3" w:uiPriority="48"/>
-    <w:lsdException w:name="List Table 4 Accent 3" w:uiPriority="49"/>
-    <w:lsdException w:name="List Table 5 Dark Accent 3" w:uiPriority="50"/>
-    <w:lsdException w:name="List Table 6 Colorful Accent 3" w:uiPriority="51"/>
-    <w:lsdException w:name="List Table 7 Colorful Accent 3" w:uiPriority="52"/>
-    <w:lsdException w:name="List Table 1 Light Accent 4" w:uiPriority="46"/>
-    <w:lsdException w:name="List Table 2 Accent 4" w:uiPriority="47"/>
-    <w:lsdException w:name="List Table 3 Accent 4" w:uiPriority="48"/>
-    <w:lsdException w:name="List Table 4 Accent 4" w:uiPriority="49"/>
-    <w:lsdException w:name="List Table 5 Dark Accent 4" w:uiPriority="50"/>
-    <w:lsdException w:name="List Table 6 Colorful Accent 4" w:uiPriority="51"/>
-    <w:lsdException w:name="List Table 7 Colorful Accent 4" w:uiPriority="52"/>
-    <w:lsdException w:name="List Table 1 Light Accent 5" w:uiPriority="46"/>
-    <w:lsdException w:name="List Table 2 Accent 5" w:uiPriority="47"/>
-    <w:lsdException w:name="List Table 3 Accent 5" w:uiPriority="48"/>
-    <w:lsdException w:name="List Table 4 Accent 5" w:uiPriority="49"/>
-    <w:lsdException w:name="List Table 5 Dark Accent 5" w:uiPriority="50"/>
-    <w:lsdException w:name="List Table 6 Colorful Accent 5" w:uiPriority="51"/>
-    <w:lsdException w:name="List Table 7 Colorful Accent 5" w:uiPriority="52"/>
-    <w:lsdException w:name="List Table 1 Light Accent 6" w:uiPriority="46"/>
-    <w:lsdException w:name="List Table 2 Accent 6" w:uiPriority="47"/>
-    <w:lsdException w:name="List Table 3 Accent 6" w:uiPriority="48"/>
-    <w:lsdException w:name="List Table 4 Accent 6" w:uiPriority="49"/>
-    <w:lsdException w:name="List Table 5 Dark Accent 6" w:uiPriority="50"/>
-    <w:lsdException w:name="List Table 6 Colorful Accent 6" w:uiPriority="51"/>
-    <w:lsdException w:name="List Table 7 Colorful Accent 6" w:uiPriority="52"/>
+  <w:latentStyles w:defLockedState="0" w:defUIPriority="99" w:defSemiHidden="1" w:defUnhideWhenUsed="1" w:defQFormat="0" w:count="267">
+    <w:lsdException w:name="Normal" w:semiHidden="0" w:uiPriority="0" w:unhideWhenUsed="0" w:qFormat="1"/>
+    <w:lsdException w:name="heading 1" w:semiHidden="0" w:uiPriority="9" w:unhideWhenUsed="0" w:qFormat="1"/>
+    <w:lsdException w:name="heading 2" w:uiPriority="9" w:qFormat="1"/>
+    <w:lsdException w:name="heading 3" w:uiPriority="9" w:qFormat="1"/>
+    <w:lsdException w:name="heading 4" w:uiPriority="9" w:qFormat="1"/>
+    <w:lsdException w:name="heading 5" w:uiPriority="9" w:qFormat="1"/>
+    <w:lsdException w:name="heading 6" w:uiPriority="9" w:qFormat="1"/>
+    <w:lsdException w:name="heading 7" w:uiPriority="9" w:qFormat="1"/>
+    <w:lsdException w:name="heading 8" w:uiPriority="9" w:qFormat="1"/>
+    <w:lsdException w:name="heading 9" w:uiPriority="9" w:qFormat="1"/>
+    <w:lsdException w:name="toc 1" w:uiPriority="39"/>
+    <w:lsdException w:name="toc 2" w:uiPriority="39"/>
+    <w:lsdException w:name="toc 3" w:uiPriority="39"/>
+    <w:lsdException w:name="toc 4" w:uiPriority="39"/>
+    <w:lsdException w:name="toc 5" w:uiPriority="39"/>
+    <w:lsdException w:name="toc 6" w:uiPriority="39"/>
+    <w:lsdException w:name="toc 7" w:uiPriority="39"/>
+    <w:lsdException w:name="toc 8" w:uiPriority="39"/>
+    <w:lsdException w:name="toc 9" w:uiPriority="39"/>
+    <w:lsdException w:name="caption" w:uiPriority="35" w:qFormat="1"/>
+    <w:lsdException w:name="Title" w:semiHidden="0" w:uiPriority="10" w:unhideWhenUsed="0" w:qFormat="1"/>
+    <w:lsdException w:name="Default Paragraph Font" w:uiPriority="1"/>
+    <w:lsdException w:name="Subtitle" w:semiHidden="0" w:uiPriority="11" w:unhideWhenUsed="0" w:qFormat="1"/>
+    <w:lsdException w:name="Strong" w:semiHidden="0" w:uiPriority="22" w:unhideWhenUsed="0" w:qFormat="1"/>
+    <w:lsdException w:name="Emphasis" w:semiHidden="0" w:uiPriority="20" w:unhideWhenUsed="0" w:qFormat="1"/>
+    <w:lsdException w:name="Table Grid" w:semiHidden="0" w:uiPriority="39" w:unhideWhenUsed="0"/>
+    <w:lsdException w:name="Placeholder Text" w:unhideWhenUsed="0"/>
+    <w:lsdException w:name="No Spacing" w:semiHidden="0" w:uiPriority="1" w:unhideWhenUsed="0" w:qFormat="1"/>
+    <w:lsdException w:name="Light Shading" w:semiHidden="0" w:uiPriority="60" w:unhideWhenUsed="0"/>
+    <w:lsdException w:name="Light List" w:semiHidden="0" w:uiPriority="61" w:unhideWhenUsed="0"/>
+    <w:lsdException w:name="Light Grid" w:semiHidden="0" w:uiPriority="62" w:unhideWhenUsed="0"/>
+    <w:lsdException w:name="Medium Shading 1" w:semiHidden="0" w:uiPriority="63" w:unhideWhenUsed="0"/>
+    <w:lsdException w:name="Medium Shading 2" w:semiHidden="0" w:uiPriority="64" w:unhideWhenUsed="0"/>
+    <w:lsdException w:name="Medium List 1" w:semiHidden="0" w:uiPriority="65" w:unhideWhenUsed="0"/>
+    <w:lsdException w:name="Medium List 2" w:semiHidden="0" w:uiPriority="66" w:unhideWhenUsed="0"/>
+    <w:lsdException w:name="Medium Grid 1" w:semiHidden="0" w:uiPriority="67" w:unhideWhenUsed="0"/>
+    <w:lsdException w:name="Medium Grid 2" w:semiHidden="0" w:uiPriority="68" w:unhideWhenUsed="0"/>
+    <w:lsdException w:name="Medium Grid 3" w:semiHidden="0" w:uiPriority="69" w:unhideWhenUsed="0"/>
+    <w:lsdException w:name="Dark List" w:semiHidden="0" w:uiPriority="70" w:unhideWhenUsed="0"/>
+    <w:lsdException w:name="Colorful Shading" w:semiHidden="0" w:uiPriority="71" w:unhideWhenUsed="0"/>
+    <w:lsdException w:name="Colorful List" w:semiHidden="0" w:uiPriority="72" w:unhideWhenUsed="0"/>
+    <w:lsdException w:name="Colorful Grid" w:semiHidden="0" w:uiPriority="73" w:unhideWhenUsed="0"/>
+    <w:lsdException w:name="Light Shading Accent 1" w:semiHidden="0" w:uiPriority="60" w:unhideWhenUsed="0"/>
+    <w:lsdException w:name="Light List Accent 1" w:semiHidden="0" w:uiPriority="61" w:unhideWhenUsed="0"/>
+    <w:lsdException w:name="Light Grid Accent 1" w:semiHidden="0" w:uiPriority="62" w:unhideWhenUsed="0"/>
+    <w:lsdException w:name="Medium Shading 1 Accent 1" w:semiHidden="0" w:uiPriority="63" w:unhideWhenUsed="0"/>
+    <w:lsdException w:name="Medium Shading 2 Accent 1" w:semiHidden="0" w:uiPriority="64" w:unhideWhenUsed="0"/>
+    <w:lsdException w:name="Medium List 1 Accent 1" w:semiHidden="0" w:uiPriority="65" w:unhideWhenUsed="0"/>
+    <w:lsdException w:name="Revision" w:unhideWhenUsed="0"/>
+    <w:lsdException w:name="List Paragraph" w:semiHidden="0" w:uiPriority="34" w:unhideWhenUsed="0" w:qFormat="1"/>
+    <w:lsdException w:name="Quote" w:semiHidden="0" w:uiPriority="29" w:unhideWhenUsed="0" w:qFormat="1"/>
+    <w:lsdException w:name="Intense Quote" w:semiHidden="0" w:uiPriority="30" w:unhideWhenUsed="0" w:qFormat="1"/>
+    <w:lsdException w:name="Medium List 2 Accent 1" w:semiHidden="0" w:uiPriority="66" w:unhideWhenUsed="0"/>
+    <w:lsdException w:name="Medium Grid 1 Accent 1" w:semiHidden="0" w:uiPriority="67" w:unhideWhenUsed="0"/>
+    <w:lsdException w:name="Medium Grid 2 Accent 1" w:semiHidden="0" w:uiPriority="68" w:unhideWhenUsed="0"/>
+    <w:lsdException w:name="Medium Grid 3 Accent 1" w:semiHidden="0" w:uiPriority="69" w:unhideWhenUsed="0"/>
+    <w:lsdException w:name="Dark List Accent 1" w:semiHidden="0" w:uiPriority="70" w:unhideWhenUsed="0"/>
+    <w:lsdException w:name="Colorful Shading Accent 1" w:semiHidden="0" w:uiPriority="71" w:unhideWhenUsed="0"/>
+    <w:lsdException w:name="Colorful List Accent 1" w:semiHidden="0" w:uiPriority="72" w:unhideWhenUsed="0"/>
+    <w:lsdException w:name="Colorful Grid Accent 1" w:semiHidden="0" w:uiPriority="73" w:unhideWhenUsed="0"/>
+    <w:lsdException w:name="Light Shading Accent 2" w:semiHidden="0" w:uiPriority="60" w:unhideWhenUsed="0"/>
+    <w:lsdException w:name="Light List Accent 2" w:semiHidden="0" w:uiPriority="61" w:unhideWhenUsed="0"/>
+    <w:lsdException w:name="Light Grid Accent 2" w:semiHidden="0" w:uiPriority="62" w:unhideWhenUsed="0"/>
+    <w:lsdException w:name="Medium Shading 1 Accent 2" w:semiHidden="0" w:uiPriority="63" w:unhideWhenUsed="0"/>
+    <w:lsdException w:name="Medium Shading 2 Accent 2" w:semiHidden="0" w:uiPriority="64" w:unhideWhenUsed="0"/>
+    <w:lsdException w:name="Medium List 1 Accent 2" w:semiHidden="0" w:uiPriority="65" w:unhideWhenUsed="0"/>
+    <w:lsdException w:name="Medium List 2 Accent 2" w:semiHidden="0" w:uiPriority="66" w:unhideWhenUsed="0"/>
+    <w:lsdException w:name="Medium Grid 1 Accent 2" w:semiHidden="0" w:uiPriority="67" w:unhideWhenUsed="0"/>
+    <w:lsdException w:name="Medium Grid 2 Accent 2" w:semiHidden="0" w:uiPriority="68" w:unhideWhenUsed="0"/>
+    <w:lsdException w:name="Medium Grid 3 Accent 2" w:semiHidden="0" w:uiPriority="69" w:unhideWhenUsed="0"/>
+    <w:lsdException w:name="Dark List Accent 2" w:semiHidden="0" w:uiPriority="70" w:unhideWhenUsed="0"/>
+    <w:lsdException w:name="Colorful Shading Accent 2" w:semiHidden="0" w:uiPriority="71" w:unhideWhenUsed="0"/>
+    <w:lsdException w:name="Colorful List Accent 2" w:semiHidden="0" w:uiPriority="72" w:unhideWhenUsed="0"/>
+    <w:lsdException w:name="Colorful Grid Accent 2" w:semiHidden="0" w:uiPriority="73" w:unhideWhenUsed="0"/>
+    <w:lsdException w:name="Light Shading Accent 3" w:semiHidden="0" w:uiPriority="60" w:unhideWhenUsed="0"/>
+    <w:lsdException w:name="Light List Accent 3" w:semiHidden="0" w:uiPriority="61" w:unhideWhenUsed="0"/>
+    <w:lsdException w:name="Light Grid Accent 3" w:semiHidden="0" w:uiPriority="62" w:unhideWhenUsed="0"/>
+    <w:lsdException w:name="Medium Shading 1 Accent 3" w:semiHidden="0" w:uiPriority="63" w:unhideWhenUsed="0"/>
+    <w:lsdException w:name="Medium Shading 2 Accent 3" w:semiHidden="0" w:uiPriority="64" w:unhideWhenUsed="0"/>
+    <w:lsdException w:name="Medium List 1 Accent 3" w:semiHidden="0" w:uiPriority="65" w:unhideWhenUsed="0"/>
+    <w:lsdException w:name="Medium List 2 Accent 3" w:semiHidden="0" w:uiPriority="66" w:unhideWhenUsed="0"/>
+    <w:lsdException w:name="Medium Grid 1 Accent 3" w:semiHidden="0" w:uiPriority="67" w:unhideWhenUsed="0"/>
+    <w:lsdException w:name="Medium Grid 2 Accent 3" w:semiHidden="0" w:uiPriority="68" w:unhideWhenUsed="0"/>
+    <w:lsdException w:name="Medium Grid 3 Accent 3" w:semiHidden="0" w:uiPriority="69" w:unhideWhenUsed="0"/>
+    <w:lsdException w:name="Dark List Accent 3" w:semiHidden="0" w:uiPriority="70" w:unhideWhenUsed="0"/>
+    <w:lsdException w:name="Colorful Shading Accent 3" w:semiHidden="0" w:uiPriority="71" w:unhideWhenUsed="0"/>
+    <w:lsdException w:name="Colorful List Accent 3" w:semiHidden="0" w:uiPriority="72" w:unhideWhenUsed="0"/>
+    <w:lsdException w:name="Colorful Grid Accent 3" w:semiHidden="0" w:uiPriority="73" w:unhideWhenUsed="0"/>
+    <w:lsdException w:name="Light Shading Accent 4" w:semiHidden="0" w:uiPriority="60" w:unhideWhenUsed="0"/>
+    <w:lsdException w:name="Light List Accent 4" w:semiHidden="0" w:uiPriority="61" w:unhideWhenUsed="0"/>
+    <w:lsdException w:name="Light Grid Accent 4" w:semiHidden="0" w:uiPriority="62" w:unhideWhenUsed="0"/>
+    <w:lsdException w:name="Medium Shading 1 Accent 4" w:semiHidden="0" w:uiPriority="63" w:unhideWhenUsed="0"/>
+    <w:lsdException w:name="Medium Shading 2 Accent 4" w:semiHidden="0" w:uiPriority="64" w:unhideWhenUsed="0"/>
+    <w:lsdException w:name="Medium List 1 Accent 4" w:semiHidden="0" w:uiPriority="65" w:unhideWhenUsed="0"/>
+    <w:lsdException w:name="Medium List 2 Accent 4" w:semiHidden="0" w:uiPriority="66" w:unhideWhenUsed="0"/>
+    <w:lsdException w:name="Medium Grid 1 Accent 4" w:semiHidden="0" w:uiPriority="67" w:unhideWhenUsed="0"/>
+    <w:lsdException w:name="Medium Grid 2 Accent 4" w:semiHidden="0" w:uiPriority="68" w:unhideWhenUsed="0"/>
+    <w:lsdException w:name="Medium Grid 3 Accent 4" w:semiHidden="0" w:uiPriority="69" w:unhideWhenUsed="0"/>
+    <w:lsdException w:name="Dark List Accent 4" w:semiHidden="0" w:uiPriority="70" w:unhideWhenUsed="0"/>
+    <w:lsdException w:name="Colorful Shading Accent 4" w:semiHidden="0" w:uiPriority="71" w:unhideWhenUsed="0"/>
+    <w:lsdException w:name="Colorful List Accent 4" w:semiHidden="0" w:uiPriority="72" w:unhideWhenUsed="0"/>
+    <w:lsdException w:name="Colorful Grid Accent 4" w:semiHidden="0" w:uiPriority="73" w:unhideWhenUsed="0"/>
+    <w:lsdException w:name="Light Shading Accent 5" w:semiHidden="0" w:uiPriority="60" w:unhideWhenUsed="0"/>
+    <w:lsdException w:name="Light List Accent 5" w:semiHidden="0" w:uiPriority="61" w:unhideWhenUsed="0"/>
+    <w:lsdException w:name="Light Grid Accent 5" w:semiHidden="0" w:uiPriority="62" w:unhideWhenUsed="0"/>
+    <w:lsdException w:name="Medium Shading 1 Accent 5" w:semiHidden="0" w:uiPriority="63" w:unhideWhenUsed="0"/>
+    <w:lsdException w:name="Medium Shading 2 Accent 5" w:semiHidden="0" w:uiPriority="64" w:unhideWhenUsed="0"/>
+    <w:lsdException w:name="Medium List 1 Accent 5" w:semiHidden="0" w:uiPriority="65" w:unhideWhenUsed="0"/>
+    <w:lsdException w:name="Medium List 2 Accent 5" w:semiHidden="0" w:uiPriority="66" w:unhideWhenUsed="0"/>
+    <w:lsdException w:name="Medium Grid 1 Accent 5" w:semiHidden="0" w:uiPriority="67" w:unhideWhenUsed="0"/>
+    <w:lsdException w:name="Medium Grid 2 Accent 5" w:semiHidden="0" w:uiPriority="68" w:unhideWhenUsed="0"/>
+    <w:lsdException w:name="Medium Grid 3 Accent 5" w:semiHidden="0" w:uiPriority="69" w:unhideWhenUsed="0"/>
+    <w:lsdException w:name="Dark List Accent 5" w:semiHidden="0" w:uiPriority="70" w:unhideWhenUsed="0"/>
+    <w:lsdException w:name="Colorful Shading Accent 5" w:semiHidden="0" w:uiPriority="71" w:unhideWhenUsed="0"/>
+    <w:lsdException w:name="Colorful List Accent 5" w:semiHidden="0" w:uiPriority="72" w:unhideWhenUsed="0"/>
+    <w:lsdException w:name="Colorful Grid Accent 5" w:semiHidden="0" w:uiPriority="73" w:unhideWhenUsed="0"/>
+    <w:lsdException w:name="Light Shading Accent 6" w:semiHidden="0" w:uiPriority="60" w:unhideWhenUsed="0"/>
+    <w:lsdException w:name="Light List Accent 6" w:semiHidden="0" w:uiPriority="61" w:unhideWhenUsed="0"/>
+    <w:lsdException w:name="Light Grid Accent 6" w:semiHidden="0" w:uiPriority="62" w:unhideWhenUsed="0"/>
+    <w:lsdException w:name="Medium Shading 1 Accent 6" w:semiHidden="0" w:uiPriority="63" w:unhideWhenUsed="0"/>
+    <w:lsdException w:name="Medium Shading 2 Accent 6" w:semiHidden="0" w:uiPriority="64" w:unhideWhenUsed="0"/>
+    <w:lsdException w:name="Medium List 1 Accent 6" w:semiHidden="0" w:uiPriority="65" w:unhideWhenUsed="0"/>
+    <w:lsdException w:name="Medium List 2 Accent 6" w:semiHidden="0" w:uiPriority="66" w:unhideWhenUsed="0"/>
+    <w:lsdException w:name="Medium Grid 1 Accent 6" w:semiHidden="0" w:uiPriority="67" w:unhideWhenUsed="0"/>
+    <w:lsdException w:name="Medium Grid 2 Accent 6" w:semiHidden="0" w:uiPriority="68" w:unhideWhenUsed="0"/>
+    <w:lsdException w:name="Medium Grid 3 Accent 6" w:semiHidden="0" w:uiPriority="69" w:unhideWhenUsed="0"/>
+    <w:lsdException w:name="Dark List Accent 6" w:semiHidden="0" w:uiPriority="70" w:unhideWhenUsed="0"/>
+    <w:lsdException w:name="Colorful Shading Accent 6" w:semiHidden="0" w:uiPriority="71" w:unhideWhenUsed="0"/>
+    <w:lsdException w:name="Colorful List Accent 6" w:semiHidden="0" w:uiPriority="72" w:unhideWhenUsed="0"/>
+    <w:lsdException w:name="Colorful Grid Accent 6" w:semiHidden="0" w:uiPriority="73" w:unhideWhenUsed="0"/>
+    <w:lsdException w:name="Subtle Emphasis" w:semiHidden="0" w:uiPriority="19" w:unhideWhenUsed="0" w:qFormat="1"/>
+    <w:lsdException w:name="Intense Emphasis" w:semiHidden="0" w:uiPriority="21" w:unhideWhenUsed="0" w:qFormat="1"/>
+    <w:lsdException w:name="Subtle Reference" w:semiHidden="0" w:uiPriority="31" w:unhideWhenUsed="0" w:qFormat="1"/>
+    <w:lsdException w:name="Intense Reference" w:semiHidden="0" w:uiPriority="32" w:unhideWhenUsed="0" w:qFormat="1"/>
+    <w:lsdException w:name="Book Title" w:semiHidden="0" w:uiPriority="33" w:unhideWhenUsed="0" w:qFormat="1"/>
+    <w:lsdException w:name="Bibliography" w:uiPriority="37"/>
+    <w:lsdException w:name="TOC Heading" w:uiPriority="39" w:qFormat="1"/>
   </w:latentStyles>
   <w:style w:type="paragraph" w:default="1" w:styleId="Normal">
     <w:name w:val="Normal"/>
     <w:qFormat/>
+    <w:rsid w:val="00BE1614"/>
   </w:style>
   <w:style w:type="character" w:default="1" w:styleId="DefaultParagraphFont">
     <w:name w:val="Default Paragraph Font"/>
@@ -817,6 +643,7 @@
     <w:uiPriority w:val="99"/>
     <w:semiHidden/>
     <w:unhideWhenUsed/>
+    <w:qFormat/>
     <w:tblPr>
       <w:tblInd w:w="0" w:type="dxa"/>
       <w:tblCellMar>
@@ -920,7 +747,7 @@
     </a:clrScheme>
     <a:fontScheme name="Office">
       <a:majorFont>
-        <a:latin typeface="Calibri Light" panose="020F0302020204030204"/>
+        <a:latin typeface="Calibri Light"/>
         <a:ea typeface=""/>
         <a:cs typeface=""/>
         <a:font script="Jpan" typeface="游ゴシック Light"/>
@@ -955,7 +782,7 @@
         <a:font script="Geor" typeface="Sylfaen"/>
       </a:majorFont>
       <a:minorFont>
-        <a:latin typeface="Calibri" panose="020F0502020204030204"/>
+        <a:latin typeface="Calibri"/>
         <a:ea typeface=""/>
         <a:cs typeface=""/>
         <a:font script="Jpan" typeface="游明朝"/>
@@ -1132,7 +959,7 @@
   <a:extraClrSchemeLst/>
   <a:extLst>
     <a:ext uri="{05A4C25C-085E-4340-85A3-A5531E510DB2}">
-      <thm15:themeFamily xmlns:thm15="http://schemas.microsoft.com/office/thememl/2012/main" name="Office Theme" id="{62F939B6-93AF-4DB8-9C6B-D6C7DFDC589F}" vid="{4A3C46E8-61CC-4603-A589-7422A47A8E4A}"/>
+      <thm15:themeFamily xmlns:thm15="http://schemas.microsoft.com/office/thememl/2012/main" xmlns="" name="Office Theme" id="{62F939B6-93AF-4DB8-9C6B-D6C7DFDC589F}" vid="{4A3C46E8-61CC-4603-A589-7422A47A8E4A}"/>
     </a:ext>
   </a:extLst>
 </a:theme>

</xml_diff>

<commit_message>
Got rid of picture
</commit_message>
<xml_diff>
--- a/Loop_paper.docx
+++ b/Loop_paper.docx
@@ -1,6 +1,6 @@
 
 <file path=word/document.xml><?xml version="1.0" encoding="utf-8"?>
-<w:document xmlns:wpc="http://schemas.microsoft.com/office/word/2010/wordprocessingCanvas" xmlns:cx="http://schemas.microsoft.com/office/drawing/2014/chartex" xmlns:cx1="http://schemas.microsoft.com/office/drawing/2015/9/8/chartex" xmlns:mc="http://schemas.openxmlformats.org/markup-compatibility/2006" xmlns:o="urn:schemas-microsoft-com:office:office" xmlns:r="http://schemas.openxmlformats.org/officeDocument/2006/relationships" xmlns:m="http://schemas.openxmlformats.org/officeDocument/2006/math" xmlns:v="urn:schemas-microsoft-com:vml" xmlns:wp14="http://schemas.microsoft.com/office/word/2010/wordprocessingDrawing" xmlns:wp="http://schemas.openxmlformats.org/drawingml/2006/wordprocessingDrawing" xmlns:w10="urn:schemas-microsoft-com:office:word" xmlns:w="http://schemas.openxmlformats.org/wordprocessingml/2006/main" xmlns:w14="http://schemas.microsoft.com/office/word/2010/wordml" xmlns:w15="http://schemas.microsoft.com/office/word/2012/wordml" xmlns:w16se="http://schemas.microsoft.com/office/word/2015/wordml/symex" xmlns:wpg="http://schemas.microsoft.com/office/word/2010/wordprocessingGroup" xmlns:wpi="http://schemas.microsoft.com/office/word/2010/wordprocessingInk" xmlns:wne="http://schemas.microsoft.com/office/word/2006/wordml" xmlns:wps="http://schemas.microsoft.com/office/word/2010/wordprocessingShape" mc:Ignorable="w14 w15 w16se wp14">
+<w:document xmlns:ve="http://schemas.openxmlformats.org/markup-compatibility/2006" xmlns:o="urn:schemas-microsoft-com:office:office" xmlns:r="http://schemas.openxmlformats.org/officeDocument/2006/relationships" xmlns:m="http://schemas.openxmlformats.org/officeDocument/2006/math" xmlns:v="urn:schemas-microsoft-com:vml" xmlns:wp="http://schemas.openxmlformats.org/drawingml/2006/wordprocessingDrawing" xmlns:w10="urn:schemas-microsoft-com:office:word" xmlns:w="http://schemas.openxmlformats.org/wordprocessingml/2006/main" xmlns:wne="http://schemas.microsoft.com/office/word/2006/wordml">
   <w:body>
     <w:p>
       <w:pPr>
@@ -11,20 +11,164 @@
           </w:rPrChange>
         </w:rPr>
       </w:pPr>
-      <w:r>
-        <w:rPr>
-          <w:rFonts w:asciiTheme="majorHAnsi" w:hAnsiTheme="majorHAnsi"/>
-          <w:rPrChange w:id="1" w:author="Iwan Roberts" w:date="2016-03-11T11:03:00Z">
-            <w:rPr/>
-          </w:rPrChange>
-        </w:rPr>
-        <w:t>Author: Iwan Roberts,</w:t>
-      </w:r>
-      <w:del w:id="2" w:author="Iwan Roberts" w:date="2016-03-11T11:01:00Z">
+      <w:ins w:id="1" w:author="Jack" w:date="2016-03-11T12:20:00Z">
         <w:r>
           <w:rPr>
             <w:rFonts w:asciiTheme="majorHAnsi" w:hAnsiTheme="majorHAnsi"/>
-            <w:rPrChange w:id="3" w:author="Iwan Roberts" w:date="2016-03-11T11:03:00Z">
+            <w:noProof/>
+            <w:lang w:eastAsia="en-GB"/>
+          </w:rPr>
+          <w:drawing>
+            <wp:anchor distT="0" distB="0" distL="114300" distR="114300" simplePos="0" relativeHeight="251655166" behindDoc="0" locked="0" layoutInCell="1" allowOverlap="1">
+              <wp:simplePos x="0" y="0"/>
+              <wp:positionH relativeFrom="column">
+                <wp:posOffset>2362200</wp:posOffset>
+              </wp:positionH>
+              <wp:positionV relativeFrom="paragraph">
+                <wp:posOffset>-1247775</wp:posOffset>
+              </wp:positionV>
+              <wp:extent cx="5730240" cy="3581400"/>
+              <wp:effectExtent l="19050" t="0" r="3810" b="0"/>
+              <wp:wrapNone/>
+              <wp:docPr id="9" name="Picture 9" descr="C:\Users\Jack\AppData\Local\Microsoft\Windows\INetCache\IE\Y3FAMKHW\la_foto[1].JPG"/>
+              <wp:cNvGraphicFramePr>
+                <a:graphicFrameLocks xmlns:a="http://schemas.openxmlformats.org/drawingml/2006/main" noChangeAspect="1"/>
+              </wp:cNvGraphicFramePr>
+              <a:graphic xmlns:a="http://schemas.openxmlformats.org/drawingml/2006/main">
+                <a:graphicData uri="http://schemas.openxmlformats.org/drawingml/2006/picture">
+                  <pic:pic xmlns:pic="http://schemas.openxmlformats.org/drawingml/2006/picture">
+                    <pic:nvPicPr>
+                      <pic:cNvPr id="0" name="Picture 9" descr="C:\Users\Jack\AppData\Local\Microsoft\Windows\INetCache\IE\Y3FAMKHW\la_foto[1].JPG"/>
+                      <pic:cNvPicPr>
+                        <a:picLocks noChangeAspect="1" noChangeArrowheads="1"/>
+                      </pic:cNvPicPr>
+                    </pic:nvPicPr>
+                    <pic:blipFill>
+                      <a:blip r:embed="rId5"/>
+                      <a:srcRect/>
+                      <a:stretch>
+                        <a:fillRect/>
+                      </a:stretch>
+                    </pic:blipFill>
+                    <pic:spPr bwMode="auto">
+                      <a:xfrm>
+                        <a:off x="0" y="0"/>
+                        <a:ext cx="5730240" cy="3581400"/>
+                      </a:xfrm>
+                      <a:prstGeom prst="rect">
+                        <a:avLst/>
+                      </a:prstGeom>
+                      <a:noFill/>
+                      <a:ln w="9525">
+                        <a:noFill/>
+                        <a:miter lim="800000"/>
+                        <a:headEnd/>
+                        <a:tailEnd/>
+                      </a:ln>
+                    </pic:spPr>
+                  </pic:pic>
+                </a:graphicData>
+              </a:graphic>
+            </wp:anchor>
+          </w:drawing>
+        </w:r>
+      </w:ins>
+      <w:ins w:id="2" w:author="Jack" w:date="2016-03-11T12:19:00Z">
+        <w:r>
+          <w:rPr>
+            <w:rFonts w:asciiTheme="majorHAnsi" w:hAnsiTheme="majorHAnsi"/>
+            <w:noProof/>
+            <w:lang w:eastAsia="en-GB"/>
+          </w:rPr>
+          <w:drawing>
+            <wp:anchor distT="0" distB="0" distL="114300" distR="114300" simplePos="0" relativeHeight="251661312" behindDoc="0" locked="0" layoutInCell="1" allowOverlap="1">
+              <wp:simplePos x="0" y="0"/>
+              <wp:positionH relativeFrom="column">
+                <wp:posOffset>-933450</wp:posOffset>
+              </wp:positionH>
+              <wp:positionV relativeFrom="paragraph">
+                <wp:posOffset>-561975</wp:posOffset>
+              </wp:positionV>
+              <wp:extent cx="4238625" cy="2647950"/>
+              <wp:effectExtent l="19050" t="0" r="9525" b="0"/>
+              <wp:wrapNone/>
+              <wp:docPr id="5" name="Picture 5" descr="C:\Users\Jack\AppData\Local\Microsoft\Windows\INetCache\IE\KO2GV4J8\HD-Cute-Animals-rabbits-kissing[1].jpg"/>
+              <wp:cNvGraphicFramePr>
+                <a:graphicFrameLocks xmlns:a="http://schemas.openxmlformats.org/drawingml/2006/main" noChangeAspect="1"/>
+              </wp:cNvGraphicFramePr>
+              <a:graphic xmlns:a="http://schemas.openxmlformats.org/drawingml/2006/main">
+                <a:graphicData uri="http://schemas.openxmlformats.org/drawingml/2006/picture">
+                  <pic:pic xmlns:pic="http://schemas.openxmlformats.org/drawingml/2006/picture">
+                    <pic:nvPicPr>
+                      <pic:cNvPr id="0" name="Picture 5" descr="C:\Users\Jack\AppData\Local\Microsoft\Windows\INetCache\IE\KO2GV4J8\HD-Cute-Animals-rabbits-kissing[1].jpg"/>
+                      <pic:cNvPicPr>
+                        <a:picLocks noChangeAspect="1" noChangeArrowheads="1"/>
+                      </pic:cNvPicPr>
+                    </pic:nvPicPr>
+                    <pic:blipFill>
+                      <a:blip r:embed="rId6" cstate="print"/>
+                      <a:srcRect/>
+                      <a:stretch>
+                        <a:fillRect/>
+                      </a:stretch>
+                    </pic:blipFill>
+                    <pic:spPr bwMode="auto">
+                      <a:xfrm>
+                        <a:off x="0" y="0"/>
+                        <a:ext cx="4238625" cy="2647950"/>
+                      </a:xfrm>
+                      <a:prstGeom prst="rect">
+                        <a:avLst/>
+                      </a:prstGeom>
+                      <a:noFill/>
+                      <a:ln w="9525">
+                        <a:noFill/>
+                        <a:miter lim="800000"/>
+                        <a:headEnd/>
+                        <a:tailEnd/>
+                      </a:ln>
+                    </pic:spPr>
+                  </pic:pic>
+                </a:graphicData>
+              </a:graphic>
+            </wp:anchor>
+          </w:drawing>
+        </w:r>
+      </w:ins>
+      <w:r>
+        <w:rPr>
+          <w:rFonts w:asciiTheme="majorHAnsi" w:hAnsiTheme="majorHAnsi"/>
+          <w:rPrChange w:id="3" w:author="Iwan Roberts" w:date="2016-03-11T11:03:00Z">
+            <w:rPr/>
+          </w:rPrChange>
+        </w:rPr>
+        <w:t xml:space="preserve">Author: </w:t>
+      </w:r>
+      <w:proofErr w:type="spellStart"/>
+      <w:r>
+        <w:rPr>
+          <w:rFonts w:asciiTheme="majorHAnsi" w:hAnsiTheme="majorHAnsi"/>
+          <w:rPrChange w:id="4" w:author="Iwan Roberts" w:date="2016-03-11T11:03:00Z">
+            <w:rPr/>
+          </w:rPrChange>
+        </w:rPr>
+        <w:t>Iwan</w:t>
+      </w:r>
+      <w:proofErr w:type="spellEnd"/>
+      <w:r>
+        <w:rPr>
+          <w:rFonts w:asciiTheme="majorHAnsi" w:hAnsiTheme="majorHAnsi"/>
+          <w:rPrChange w:id="5" w:author="Iwan Roberts" w:date="2016-03-11T11:03:00Z">
+            <w:rPr/>
+          </w:rPrChange>
+        </w:rPr>
+        <w:t xml:space="preserve"> Roberts,</w:t>
+      </w:r>
+      <w:del w:id="6" w:author="Iwan Roberts" w:date="2016-03-11T11:01:00Z">
+        <w:r>
+          <w:rPr>
+            <w:rFonts w:asciiTheme="majorHAnsi" w:hAnsiTheme="majorHAnsi"/>
+            <w:rPrChange w:id="7" w:author="Iwan Roberts" w:date="2016-03-11T11:03:00Z">
               <w:rPr/>
             </w:rPrChange>
           </w:rPr>
@@ -36,15 +180,77 @@
       <w:pPr>
         <w:rPr>
           <w:rFonts w:asciiTheme="majorHAnsi" w:hAnsiTheme="majorHAnsi"/>
-          <w:rPrChange w:id="4" w:author="Iwan Roberts" w:date="2016-03-11T11:03:00Z">
+          <w:rPrChange w:id="8" w:author="Iwan Roberts" w:date="2016-03-11T11:03:00Z">
             <w:rPr/>
           </w:rPrChange>
         </w:rPr>
       </w:pPr>
+      <w:ins w:id="9" w:author="Jack" w:date="2016-03-11T12:18:00Z">
+        <w:r>
+          <w:rPr>
+            <w:rFonts w:asciiTheme="majorHAnsi" w:hAnsiTheme="majorHAnsi"/>
+            <w:noProof/>
+            <w:lang w:eastAsia="en-GB"/>
+          </w:rPr>
+          <w:drawing>
+            <wp:anchor distT="0" distB="0" distL="114300" distR="114300" simplePos="0" relativeHeight="251660288" behindDoc="0" locked="0" layoutInCell="1" allowOverlap="1">
+              <wp:simplePos x="0" y="0"/>
+              <wp:positionH relativeFrom="column">
+                <wp:posOffset>4484370</wp:posOffset>
+              </wp:positionH>
+              <wp:positionV relativeFrom="paragraph">
+                <wp:posOffset>257175</wp:posOffset>
+              </wp:positionV>
+              <wp:extent cx="3190875" cy="1790700"/>
+              <wp:effectExtent l="247650" t="571500" r="219075" b="552450"/>
+              <wp:wrapNone/>
+              <wp:docPr id="4" name="Picture 4" descr="C:\Users\Jack\AppData\Local\Microsoft\Windows\INetCache\IE\Y3FAMKHW\20130723_02_010[1].jpg"/>
+              <wp:cNvGraphicFramePr>
+                <a:graphicFrameLocks xmlns:a="http://schemas.openxmlformats.org/drawingml/2006/main" noChangeAspect="1"/>
+              </wp:cNvGraphicFramePr>
+              <a:graphic xmlns:a="http://schemas.openxmlformats.org/drawingml/2006/main">
+                <a:graphicData uri="http://schemas.openxmlformats.org/drawingml/2006/picture">
+                  <pic:pic xmlns:pic="http://schemas.openxmlformats.org/drawingml/2006/picture">
+                    <pic:nvPicPr>
+                      <pic:cNvPr id="0" name="Picture 4" descr="C:\Users\Jack\AppData\Local\Microsoft\Windows\INetCache\IE\Y3FAMKHW\20130723_02_010[1].jpg"/>
+                      <pic:cNvPicPr>
+                        <a:picLocks noChangeAspect="1" noChangeArrowheads="1"/>
+                      </pic:cNvPicPr>
+                    </pic:nvPicPr>
+                    <pic:blipFill>
+                      <a:blip r:embed="rId7" cstate="print"/>
+                      <a:srcRect/>
+                      <a:stretch>
+                        <a:fillRect/>
+                      </a:stretch>
+                    </pic:blipFill>
+                    <pic:spPr bwMode="auto">
+                      <a:xfrm rot="1450824">
+                        <a:off x="0" y="0"/>
+                        <a:ext cx="3190875" cy="1790700"/>
+                      </a:xfrm>
+                      <a:prstGeom prst="rect">
+                        <a:avLst/>
+                      </a:prstGeom>
+                      <a:noFill/>
+                      <a:ln w="9525">
+                        <a:noFill/>
+                        <a:miter lim="800000"/>
+                        <a:headEnd/>
+                        <a:tailEnd/>
+                      </a:ln>
+                    </pic:spPr>
+                  </pic:pic>
+                </a:graphicData>
+              </a:graphic>
+            </wp:anchor>
+          </w:drawing>
+        </w:r>
+      </w:ins>
       <w:r>
         <w:rPr>
           <w:rFonts w:asciiTheme="majorHAnsi" w:hAnsiTheme="majorHAnsi"/>
-          <w:rPrChange w:id="5" w:author="Iwan Roberts" w:date="2016-03-11T11:03:00Z">
+          <w:rPrChange w:id="10" w:author="Iwan Roberts" w:date="2016-03-11T11:03:00Z">
             <w:rPr/>
           </w:rPrChange>
         </w:rPr>
@@ -55,11 +261,73 @@
       <w:pPr>
         <w:rPr>
           <w:rFonts w:asciiTheme="majorHAnsi" w:hAnsiTheme="majorHAnsi"/>
-          <w:rPrChange w:id="6" w:author="Iwan Roberts" w:date="2016-03-11T11:03:00Z">
+          <w:rPrChange w:id="11" w:author="Iwan Roberts" w:date="2016-03-11T11:03:00Z">
             <w:rPr/>
           </w:rPrChange>
         </w:rPr>
       </w:pPr>
+      <w:ins w:id="12" w:author="Jack" w:date="2016-03-11T12:18:00Z">
+        <w:r>
+          <w:rPr>
+            <w:rFonts w:asciiTheme="majorHAnsi" w:hAnsiTheme="majorHAnsi"/>
+            <w:noProof/>
+            <w:lang w:eastAsia="en-GB"/>
+          </w:rPr>
+          <w:drawing>
+            <wp:anchor distT="0" distB="0" distL="114300" distR="114300" simplePos="0" relativeHeight="251658240" behindDoc="0" locked="0" layoutInCell="1" allowOverlap="1">
+              <wp:simplePos x="0" y="0"/>
+              <wp:positionH relativeFrom="column">
+                <wp:posOffset>-752475</wp:posOffset>
+              </wp:positionH>
+              <wp:positionV relativeFrom="paragraph">
+                <wp:posOffset>209550</wp:posOffset>
+              </wp:positionV>
+              <wp:extent cx="5010150" cy="3128010"/>
+              <wp:effectExtent l="457200" t="1047750" r="438150" b="1043940"/>
+              <wp:wrapNone/>
+              <wp:docPr id="1" name="Picture 2" descr="C:\Users\Jack\AppData\Local\Microsoft\Windows\INetCache\IE\KO2GV4J8\10287213544_8ca472c44e_z[1].jpg"/>
+              <wp:cNvGraphicFramePr>
+                <a:graphicFrameLocks xmlns:a="http://schemas.openxmlformats.org/drawingml/2006/main" noChangeAspect="1"/>
+              </wp:cNvGraphicFramePr>
+              <a:graphic xmlns:a="http://schemas.openxmlformats.org/drawingml/2006/main">
+                <a:graphicData uri="http://schemas.openxmlformats.org/drawingml/2006/picture">
+                  <pic:pic xmlns:pic="http://schemas.openxmlformats.org/drawingml/2006/picture">
+                    <pic:nvPicPr>
+                      <pic:cNvPr id="0" name="Picture 2" descr="C:\Users\Jack\AppData\Local\Microsoft\Windows\INetCache\IE\KO2GV4J8\10287213544_8ca472c44e_z[1].jpg"/>
+                      <pic:cNvPicPr>
+                        <a:picLocks noChangeAspect="1" noChangeArrowheads="1"/>
+                      </pic:cNvPicPr>
+                    </pic:nvPicPr>
+                    <pic:blipFill>
+                      <a:blip r:embed="rId8"/>
+                      <a:srcRect/>
+                      <a:stretch>
+                        <a:fillRect/>
+                      </a:stretch>
+                    </pic:blipFill>
+                    <pic:spPr bwMode="auto">
+                      <a:xfrm rot="19775877">
+                        <a:off x="0" y="0"/>
+                        <a:ext cx="5010150" cy="3128010"/>
+                      </a:xfrm>
+                      <a:prstGeom prst="rect">
+                        <a:avLst/>
+                      </a:prstGeom>
+                      <a:noFill/>
+                      <a:ln w="9525">
+                        <a:noFill/>
+                        <a:miter lim="800000"/>
+                        <a:headEnd/>
+                        <a:tailEnd/>
+                      </a:ln>
+                    </pic:spPr>
+                  </pic:pic>
+                </a:graphicData>
+              </a:graphic>
+            </wp:anchor>
+          </w:drawing>
+        </w:r>
+      </w:ins>
     </w:p>
     <w:p>
       <w:pPr>
@@ -70,7 +338,7 @@
         </w:numPr>
         <w:rPr>
           <w:rFonts w:asciiTheme="majorHAnsi" w:hAnsiTheme="majorHAnsi"/>
-          <w:rPrChange w:id="7" w:author="Iwan Roberts" w:date="2016-03-11T11:03:00Z">
+          <w:rPrChange w:id="13" w:author="Iwan Roberts" w:date="2016-03-11T11:03:00Z">
             <w:rPr/>
           </w:rPrChange>
         </w:rPr>
@@ -78,7 +346,7 @@
       <w:r>
         <w:rPr>
           <w:rFonts w:asciiTheme="majorHAnsi" w:hAnsiTheme="majorHAnsi"/>
-          <w:rPrChange w:id="8" w:author="Iwan Roberts" w:date="2016-03-11T11:03:00Z">
+          <w:rPrChange w:id="14" w:author="Iwan Roberts" w:date="2016-03-11T11:03:00Z">
             <w:rPr/>
           </w:rPrChange>
         </w:rPr>
@@ -93,19 +361,81 @@
           <w:numId w:val="1"/>
         </w:numPr>
         <w:rPr>
-          <w:ins w:id="9" w:author="Iwan Roberts" w:date="2016-03-11T11:02:00Z"/>
-          <w:rFonts w:asciiTheme="majorHAnsi" w:hAnsiTheme="majorHAnsi"/>
-          <w:rPrChange w:id="10" w:author="Iwan Roberts" w:date="2016-03-11T11:03:00Z">
+          <w:ins w:id="15" w:author="Iwan Roberts" w:date="2016-03-11T11:02:00Z"/>
+          <w:rFonts w:asciiTheme="majorHAnsi" w:hAnsiTheme="majorHAnsi"/>
+          <w:rPrChange w:id="16" w:author="Iwan Roberts" w:date="2016-03-11T11:03:00Z">
             <w:rPr>
-              <w:ins w:id="11" w:author="Iwan Roberts" w:date="2016-03-11T11:02:00Z"/>
+              <w:ins w:id="17" w:author="Iwan Roberts" w:date="2016-03-11T11:02:00Z"/>
             </w:rPr>
           </w:rPrChange>
         </w:rPr>
       </w:pPr>
+      <w:ins w:id="18" w:author="Jack" w:date="2016-03-11T12:18:00Z">
+        <w:r>
+          <w:rPr>
+            <w:rFonts w:asciiTheme="majorHAnsi" w:hAnsiTheme="majorHAnsi"/>
+            <w:noProof/>
+            <w:lang w:eastAsia="en-GB"/>
+          </w:rPr>
+          <w:drawing>
+            <wp:anchor distT="0" distB="0" distL="114300" distR="114300" simplePos="0" relativeHeight="251659264" behindDoc="0" locked="0" layoutInCell="1" allowOverlap="1">
+              <wp:simplePos x="0" y="0"/>
+              <wp:positionH relativeFrom="column">
+                <wp:posOffset>3219450</wp:posOffset>
+              </wp:positionH>
+              <wp:positionV relativeFrom="paragraph">
+                <wp:posOffset>159385</wp:posOffset>
+              </wp:positionV>
+              <wp:extent cx="4617720" cy="3461385"/>
+              <wp:effectExtent l="571500" t="895350" r="487680" b="882015"/>
+              <wp:wrapNone/>
+              <wp:docPr id="3" name="Picture 3" descr="C:\Users\Jack\AppData\Local\Microsoft\Windows\INetCache\IE\3HW2241U\jackalope_by_vampyneo[1].jpg"/>
+              <wp:cNvGraphicFramePr>
+                <a:graphicFrameLocks xmlns:a="http://schemas.openxmlformats.org/drawingml/2006/main" noChangeAspect="1"/>
+              </wp:cNvGraphicFramePr>
+              <a:graphic xmlns:a="http://schemas.openxmlformats.org/drawingml/2006/main">
+                <a:graphicData uri="http://schemas.openxmlformats.org/drawingml/2006/picture">
+                  <pic:pic xmlns:pic="http://schemas.openxmlformats.org/drawingml/2006/picture">
+                    <pic:nvPicPr>
+                      <pic:cNvPr id="0" name="Picture 3" descr="C:\Users\Jack\AppData\Local\Microsoft\Windows\INetCache\IE\3HW2241U\jackalope_by_vampyneo[1].jpg"/>
+                      <pic:cNvPicPr>
+                        <a:picLocks noChangeAspect="1" noChangeArrowheads="1"/>
+                      </pic:cNvPicPr>
+                    </pic:nvPicPr>
+                    <pic:blipFill>
+                      <a:blip r:embed="rId9"/>
+                      <a:srcRect/>
+                      <a:stretch>
+                        <a:fillRect/>
+                      </a:stretch>
+                    </pic:blipFill>
+                    <pic:spPr bwMode="auto">
+                      <a:xfrm rot="1695748">
+                        <a:off x="0" y="0"/>
+                        <a:ext cx="4617720" cy="3461385"/>
+                      </a:xfrm>
+                      <a:prstGeom prst="rect">
+                        <a:avLst/>
+                      </a:prstGeom>
+                      <a:noFill/>
+                      <a:ln w="9525">
+                        <a:noFill/>
+                        <a:miter lim="800000"/>
+                        <a:headEnd/>
+                        <a:tailEnd/>
+                      </a:ln>
+                    </pic:spPr>
+                  </pic:pic>
+                </a:graphicData>
+              </a:graphic>
+            </wp:anchor>
+          </w:drawing>
+        </w:r>
+      </w:ins>
       <w:r>
         <w:rPr>
           <w:rFonts w:asciiTheme="majorHAnsi" w:hAnsiTheme="majorHAnsi"/>
-          <w:rPrChange w:id="12" w:author="Iwan Roberts" w:date="2016-03-11T11:03:00Z">
+          <w:rPrChange w:id="19" w:author="Iwan Roberts" w:date="2016-03-11T11:03:00Z">
             <w:rPr/>
           </w:rPrChange>
         </w:rPr>
@@ -121,11 +451,11 @@
         </w:numPr>
         <w:rPr>
           <w:rFonts w:asciiTheme="majorHAnsi" w:hAnsiTheme="majorHAnsi"/>
-          <w:rPrChange w:id="13" w:author="Iwan Roberts" w:date="2016-03-11T11:03:00Z">
+          <w:rPrChange w:id="20" w:author="Iwan Roberts" w:date="2016-03-11T11:03:00Z">
             <w:rPr/>
           </w:rPrChange>
         </w:rPr>
-        <w:pPrChange w:id="14" w:author="Iwan Roberts" w:date="2016-03-11T11:02:00Z">
+        <w:pPrChange w:id="21" w:author="Iwan Roberts" w:date="2016-03-11T11:02:00Z">
           <w:pPr>
             <w:pStyle w:val="ListParagraph"/>
             <w:numPr>
@@ -135,11 +465,11 @@
           </w:pPr>
         </w:pPrChange>
       </w:pPr>
-      <w:ins w:id="15" w:author="Iwan Roberts" w:date="2016-03-11T11:02:00Z">
+      <w:ins w:id="22" w:author="Iwan Roberts" w:date="2016-03-11T11:02:00Z">
         <w:r>
           <w:rPr>
             <w:rFonts w:asciiTheme="majorHAnsi" w:hAnsiTheme="majorHAnsi"/>
-            <w:rPrChange w:id="16" w:author="Iwan Roberts" w:date="2016-03-11T11:03:00Z">
+            <w:rPrChange w:id="23" w:author="Iwan Roberts" w:date="2016-03-11T11:03:00Z">
               <w:rPr/>
             </w:rPrChange>
           </w:rPr>
@@ -156,7 +486,7 @@
         </w:numPr>
         <w:rPr>
           <w:rFonts w:asciiTheme="majorHAnsi" w:hAnsiTheme="majorHAnsi"/>
-          <w:rPrChange w:id="17" w:author="Iwan Roberts" w:date="2016-03-11T11:03:00Z">
+          <w:rPrChange w:id="24" w:author="Iwan Roberts" w:date="2016-03-11T11:03:00Z">
             <w:rPr/>
           </w:rPrChange>
         </w:rPr>
@@ -164,7 +494,7 @@
       <w:r>
         <w:rPr>
           <w:rFonts w:asciiTheme="majorHAnsi" w:hAnsiTheme="majorHAnsi"/>
-          <w:rPrChange w:id="18" w:author="Iwan Roberts" w:date="2016-03-11T11:03:00Z">
+          <w:rPrChange w:id="25" w:author="Iwan Roberts" w:date="2016-03-11T11:03:00Z">
             <w:rPr/>
           </w:rPrChange>
         </w:rPr>
@@ -179,11 +509,11 @@
           <w:numId w:val="1"/>
         </w:numPr>
         <w:rPr>
-          <w:ins w:id="19" w:author="Iwan Roberts" w:date="2016-03-11T11:02:00Z"/>
-          <w:rFonts w:asciiTheme="majorHAnsi" w:hAnsiTheme="majorHAnsi"/>
-          <w:rPrChange w:id="20" w:author="Iwan Roberts" w:date="2016-03-11T11:03:00Z">
+          <w:ins w:id="26" w:author="Iwan Roberts" w:date="2016-03-11T11:02:00Z"/>
+          <w:rFonts w:asciiTheme="majorHAnsi" w:hAnsiTheme="majorHAnsi"/>
+          <w:rPrChange w:id="27" w:author="Iwan Roberts" w:date="2016-03-11T11:03:00Z">
             <w:rPr>
-              <w:ins w:id="21" w:author="Iwan Roberts" w:date="2016-03-11T11:02:00Z"/>
+              <w:ins w:id="28" w:author="Iwan Roberts" w:date="2016-03-11T11:02:00Z"/>
             </w:rPr>
           </w:rPrChange>
         </w:rPr>
@@ -191,7 +521,7 @@
       <w:r>
         <w:rPr>
           <w:rFonts w:asciiTheme="majorHAnsi" w:hAnsiTheme="majorHAnsi"/>
-          <w:rPrChange w:id="22" w:author="Iwan Roberts" w:date="2016-03-11T11:03:00Z">
+          <w:rPrChange w:id="29" w:author="Iwan Roberts" w:date="2016-03-11T11:03:00Z">
             <w:rPr/>
           </w:rPrChange>
         </w:rPr>
@@ -207,11 +537,11 @@
         </w:numPr>
         <w:rPr>
           <w:rFonts w:asciiTheme="majorHAnsi" w:hAnsiTheme="majorHAnsi"/>
-          <w:rPrChange w:id="23" w:author="Iwan Roberts" w:date="2016-03-11T11:03:00Z">
+          <w:rPrChange w:id="30" w:author="Iwan Roberts" w:date="2016-03-11T11:03:00Z">
             <w:rPr/>
           </w:rPrChange>
         </w:rPr>
-        <w:pPrChange w:id="24" w:author="Iwan Roberts" w:date="2016-03-11T11:02:00Z">
+        <w:pPrChange w:id="31" w:author="Iwan Roberts" w:date="2016-03-11T11:02:00Z">
           <w:pPr>
             <w:pStyle w:val="ListParagraph"/>
             <w:numPr>
@@ -221,11 +551,11 @@
           </w:pPr>
         </w:pPrChange>
       </w:pPr>
-      <w:ins w:id="25" w:author="Iwan Roberts" w:date="2016-03-11T11:02:00Z">
+      <w:ins w:id="32" w:author="Iwan Roberts" w:date="2016-03-11T11:02:00Z">
         <w:r>
           <w:rPr>
             <w:rFonts w:asciiTheme="majorHAnsi" w:hAnsiTheme="majorHAnsi"/>
-            <w:rPrChange w:id="26" w:author="Iwan Roberts" w:date="2016-03-11T11:03:00Z">
+            <w:rPrChange w:id="33" w:author="Iwan Roberts" w:date="2016-03-11T11:03:00Z">
               <w:rPr/>
             </w:rPrChange>
           </w:rPr>
@@ -236,12 +566,12 @@
     <w:p>
       <w:pPr>
         <w:rPr>
-          <w:ins w:id="27" w:author="Iwan Roberts" w:date="2016-03-11T11:02:00Z"/>
+          <w:ins w:id="34" w:author="Iwan Roberts" w:date="2016-03-11T11:02:00Z"/>
           <w:rFonts w:asciiTheme="majorHAnsi" w:hAnsiTheme="majorHAnsi"/>
           <w:b/>
-          <w:rPrChange w:id="28" w:author="Iwan Roberts" w:date="2016-03-11T11:03:00Z">
+          <w:rPrChange w:id="35" w:author="Iwan Roberts" w:date="2016-03-11T11:03:00Z">
             <w:rPr>
-              <w:ins w:id="29" w:author="Iwan Roberts" w:date="2016-03-11T11:02:00Z"/>
+              <w:ins w:id="36" w:author="Iwan Roberts" w:date="2016-03-11T11:02:00Z"/>
               <w:b/>
             </w:rPr>
           </w:rPrChange>
@@ -251,7 +581,7 @@
         <w:rPr>
           <w:rFonts w:asciiTheme="majorHAnsi" w:hAnsiTheme="majorHAnsi"/>
           <w:b/>
-          <w:rPrChange w:id="30" w:author="Iwan Roberts" w:date="2016-03-11T11:03:00Z">
+          <w:rPrChange w:id="37" w:author="Iwan Roberts" w:date="2016-03-11T11:03:00Z">
             <w:rPr>
               <w:b/>
             </w:rPr>
@@ -266,15 +596,22 @@
           <w:b/>
         </w:rPr>
       </w:pPr>
-      <w:bookmarkStart w:id="31" w:name="_GoBack"/>
-      <w:ins w:id="32" w:author="Jack" w:date="2016-03-11T11:49:00Z">
+      <w:bookmarkStart w:id="38" w:name="_GoBack"/>
+      <w:ins w:id="39" w:author="Jack" w:date="2016-03-11T11:49:00Z">
         <w:r>
           <w:rPr>
             <w:rFonts w:asciiTheme="majorHAnsi" w:hAnsiTheme="majorHAnsi"/>
             <w:noProof/>
+            <w:lang w:eastAsia="en-GB"/>
+            <w:rPrChange w:id="40">
+              <w:rPr>
+                <w:noProof/>
+                <w:lang w:eastAsia="en-GB"/>
+              </w:rPr>
+            </w:rPrChange>
           </w:rPr>
           <w:drawing>
-            <wp:anchor distT="0" distB="0" distL="114300" distR="114300" simplePos="0" relativeHeight="251657216" behindDoc="0" locked="0" layoutInCell="1" allowOverlap="1" wp14:anchorId="282B7739" wp14:editId="26899A74">
+            <wp:anchor distT="0" distB="0" distL="114300" distR="114300" simplePos="0" relativeHeight="251657216" behindDoc="0" locked="0" layoutInCell="1" allowOverlap="1">
               <wp:simplePos x="0" y="0"/>
               <wp:positionH relativeFrom="column">
                 <wp:posOffset>19050</wp:posOffset>
@@ -299,7 +636,7 @@
                       </pic:cNvPicPr>
                     </pic:nvPicPr>
                     <pic:blipFill>
-                      <a:blip r:embed="rId5"/>
+                      <a:blip r:embed="rId10"/>
                       <a:srcRect/>
                       <a:stretch>
                         <a:fillRect/>
@@ -328,12 +665,191 @@
           </w:drawing>
         </w:r>
       </w:ins>
-      <w:bookmarkEnd w:id="31"/>
+      <w:bookmarkEnd w:id="38"/>
     </w:p>
     <w:p>
       <w:pPr>
         <w:ind w:left="360"/>
       </w:pPr>
+      <w:ins w:id="41" w:author="Jack" w:date="2016-03-11T12:19:00Z">
+        <w:r>
+          <w:rPr>
+            <w:noProof/>
+            <w:lang w:eastAsia="en-GB"/>
+          </w:rPr>
+          <w:drawing>
+            <wp:anchor distT="0" distB="0" distL="114300" distR="114300" simplePos="0" relativeHeight="251663360" behindDoc="0" locked="0" layoutInCell="1" allowOverlap="1">
+              <wp:simplePos x="0" y="0"/>
+              <wp:positionH relativeFrom="column">
+                <wp:posOffset>4972050</wp:posOffset>
+              </wp:positionH>
+              <wp:positionV relativeFrom="paragraph">
+                <wp:posOffset>1828482</wp:posOffset>
+              </wp:positionV>
+              <wp:extent cx="3333750" cy="2505075"/>
+              <wp:effectExtent l="19050" t="0" r="0" b="0"/>
+              <wp:wrapNone/>
+              <wp:docPr id="8" name="Picture 8" descr="C:\Users\Jack\AppData\Local\Microsoft\Windows\INetCache\IE\KO2GV4J8\Anak_kucing_siam[1].jpg"/>
+              <wp:cNvGraphicFramePr>
+                <a:graphicFrameLocks xmlns:a="http://schemas.openxmlformats.org/drawingml/2006/main" noChangeAspect="1"/>
+              </wp:cNvGraphicFramePr>
+              <a:graphic xmlns:a="http://schemas.openxmlformats.org/drawingml/2006/main">
+                <a:graphicData uri="http://schemas.openxmlformats.org/drawingml/2006/picture">
+                  <pic:pic xmlns:pic="http://schemas.openxmlformats.org/drawingml/2006/picture">
+                    <pic:nvPicPr>
+                      <pic:cNvPr id="0" name="Picture 8" descr="C:\Users\Jack\AppData\Local\Microsoft\Windows\INetCache\IE\KO2GV4J8\Anak_kucing_siam[1].jpg"/>
+                      <pic:cNvPicPr>
+                        <a:picLocks noChangeAspect="1" noChangeArrowheads="1"/>
+                      </pic:cNvPicPr>
+                    </pic:nvPicPr>
+                    <pic:blipFill>
+                      <a:blip r:embed="rId11" cstate="print"/>
+                      <a:srcRect/>
+                      <a:stretch>
+                        <a:fillRect/>
+                      </a:stretch>
+                    </pic:blipFill>
+                    <pic:spPr bwMode="auto">
+                      <a:xfrm>
+                        <a:off x="0" y="0"/>
+                        <a:ext cx="3333750" cy="2505075"/>
+                      </a:xfrm>
+                      <a:prstGeom prst="rect">
+                        <a:avLst/>
+                      </a:prstGeom>
+                      <a:noFill/>
+                      <a:ln w="9525">
+                        <a:noFill/>
+                        <a:miter lim="800000"/>
+                        <a:headEnd/>
+                        <a:tailEnd/>
+                      </a:ln>
+                    </pic:spPr>
+                  </pic:pic>
+                </a:graphicData>
+              </a:graphic>
+            </wp:anchor>
+          </w:drawing>
+        </w:r>
+        <w:r>
+          <w:rPr>
+            <w:noProof/>
+            <w:lang w:eastAsia="en-GB"/>
+          </w:rPr>
+          <w:drawing>
+            <wp:anchor distT="0" distB="0" distL="114300" distR="114300" simplePos="0" relativeHeight="251662336" behindDoc="0" locked="0" layoutInCell="1" allowOverlap="1">
+              <wp:simplePos x="0" y="0"/>
+              <wp:positionH relativeFrom="column">
+                <wp:posOffset>3038475</wp:posOffset>
+              </wp:positionH>
+              <wp:positionV relativeFrom="paragraph">
+                <wp:posOffset>3633470</wp:posOffset>
+              </wp:positionV>
+              <wp:extent cx="5727700" cy="4295775"/>
+              <wp:effectExtent l="19050" t="0" r="6350" b="0"/>
+              <wp:wrapNone/>
+              <wp:docPr id="7" name="Picture 7" descr="C:\Users\Jack\AppData\Local\Microsoft\Windows\INetCache\IE\3HW2241U\2722442937_432af07a24[1].jpg"/>
+              <wp:cNvGraphicFramePr>
+                <a:graphicFrameLocks xmlns:a="http://schemas.openxmlformats.org/drawingml/2006/main" noChangeAspect="1"/>
+              </wp:cNvGraphicFramePr>
+              <a:graphic xmlns:a="http://schemas.openxmlformats.org/drawingml/2006/main">
+                <a:graphicData uri="http://schemas.openxmlformats.org/drawingml/2006/picture">
+                  <pic:pic xmlns:pic="http://schemas.openxmlformats.org/drawingml/2006/picture">
+                    <pic:nvPicPr>
+                      <pic:cNvPr id="0" name="Picture 7" descr="C:\Users\Jack\AppData\Local\Microsoft\Windows\INetCache\IE\3HW2241U\2722442937_432af07a24[1].jpg"/>
+                      <pic:cNvPicPr>
+                        <a:picLocks noChangeAspect="1" noChangeArrowheads="1"/>
+                      </pic:cNvPicPr>
+                    </pic:nvPicPr>
+                    <pic:blipFill>
+                      <a:blip r:embed="rId12"/>
+                      <a:srcRect/>
+                      <a:stretch>
+                        <a:fillRect/>
+                      </a:stretch>
+                    </pic:blipFill>
+                    <pic:spPr bwMode="auto">
+                      <a:xfrm>
+                        <a:off x="0" y="0"/>
+                        <a:ext cx="5727700" cy="4295775"/>
+                      </a:xfrm>
+                      <a:prstGeom prst="rect">
+                        <a:avLst/>
+                      </a:prstGeom>
+                      <a:noFill/>
+                      <a:ln w="9525">
+                        <a:noFill/>
+                        <a:miter lim="800000"/>
+                        <a:headEnd/>
+                        <a:tailEnd/>
+                      </a:ln>
+                    </pic:spPr>
+                  </pic:pic>
+                </a:graphicData>
+              </a:graphic>
+            </wp:anchor>
+          </w:drawing>
+        </w:r>
+        <w:r>
+          <w:rPr>
+            <w:noProof/>
+            <w:lang w:eastAsia="en-GB"/>
+          </w:rPr>
+          <w:drawing>
+            <wp:anchor distT="0" distB="0" distL="114300" distR="114300" simplePos="0" relativeHeight="251656191" behindDoc="0" locked="0" layoutInCell="1" allowOverlap="1">
+              <wp:simplePos x="0" y="0"/>
+              <wp:positionH relativeFrom="column">
+                <wp:posOffset>-1467485</wp:posOffset>
+              </wp:positionH>
+              <wp:positionV relativeFrom="paragraph">
+                <wp:posOffset>1776095</wp:posOffset>
+              </wp:positionV>
+              <wp:extent cx="5725160" cy="5724525"/>
+              <wp:effectExtent l="19050" t="0" r="8890" b="0"/>
+              <wp:wrapNone/>
+              <wp:docPr id="6" name="Picture 6" descr="C:\Users\Jack\AppData\Local\Microsoft\Windows\INetCache\IE\DLYXTU4K\20130723_02_006[1].jpg"/>
+              <wp:cNvGraphicFramePr>
+                <a:graphicFrameLocks xmlns:a="http://schemas.openxmlformats.org/drawingml/2006/main" noChangeAspect="1"/>
+              </wp:cNvGraphicFramePr>
+              <a:graphic xmlns:a="http://schemas.openxmlformats.org/drawingml/2006/main">
+                <a:graphicData uri="http://schemas.openxmlformats.org/drawingml/2006/picture">
+                  <pic:pic xmlns:pic="http://schemas.openxmlformats.org/drawingml/2006/picture">
+                    <pic:nvPicPr>
+                      <pic:cNvPr id="0" name="Picture 6" descr="C:\Users\Jack\AppData\Local\Microsoft\Windows\INetCache\IE\DLYXTU4K\20130723_02_006[1].jpg"/>
+                      <pic:cNvPicPr>
+                        <a:picLocks noChangeAspect="1" noChangeArrowheads="1"/>
+                      </pic:cNvPicPr>
+                    </pic:nvPicPr>
+                    <pic:blipFill>
+                      <a:blip r:embed="rId13"/>
+                      <a:srcRect/>
+                      <a:stretch>
+                        <a:fillRect/>
+                      </a:stretch>
+                    </pic:blipFill>
+                    <pic:spPr bwMode="auto">
+                      <a:xfrm>
+                        <a:off x="0" y="0"/>
+                        <a:ext cx="5725160" cy="5724525"/>
+                      </a:xfrm>
+                      <a:prstGeom prst="rect">
+                        <a:avLst/>
+                      </a:prstGeom>
+                      <a:noFill/>
+                      <a:ln w="9525">
+                        <a:noFill/>
+                        <a:miter lim="800000"/>
+                        <a:headEnd/>
+                        <a:tailEnd/>
+                      </a:ln>
+                    </pic:spPr>
+                  </pic:pic>
+                </a:graphicData>
+              </a:graphic>
+            </wp:anchor>
+          </w:drawing>
+        </w:r>
+      </w:ins>
     </w:p>
     <w:sectPr>
       <w:pgSz w:w="11906" w:h="16838"/>
@@ -346,8 +862,8 @@
 </file>
 
 <file path=word/numbering.xml><?xml version="1.0" encoding="utf-8"?>
-<w:numbering xmlns:wpc="http://schemas.microsoft.com/office/word/2010/wordprocessingCanvas" xmlns:cx="http://schemas.microsoft.com/office/drawing/2014/chartex" xmlns:cx1="http://schemas.microsoft.com/office/drawing/2015/9/8/chartex" xmlns:mc="http://schemas.openxmlformats.org/markup-compatibility/2006" xmlns:o="urn:schemas-microsoft-com:office:office" xmlns:r="http://schemas.openxmlformats.org/officeDocument/2006/relationships" xmlns:m="http://schemas.openxmlformats.org/officeDocument/2006/math" xmlns:v="urn:schemas-microsoft-com:vml" xmlns:wp14="http://schemas.microsoft.com/office/word/2010/wordprocessingDrawing" xmlns:wp="http://schemas.openxmlformats.org/drawingml/2006/wordprocessingDrawing" xmlns:w10="urn:schemas-microsoft-com:office:word" xmlns:w="http://schemas.openxmlformats.org/wordprocessingml/2006/main" xmlns:w14="http://schemas.microsoft.com/office/word/2010/wordml" xmlns:w15="http://schemas.microsoft.com/office/word/2012/wordml" xmlns:w16se="http://schemas.microsoft.com/office/word/2015/wordml/symex" xmlns:wpg="http://schemas.microsoft.com/office/word/2010/wordprocessingGroup" xmlns:wpi="http://schemas.microsoft.com/office/word/2010/wordprocessingInk" xmlns:wne="http://schemas.microsoft.com/office/word/2006/wordml" xmlns:wps="http://schemas.microsoft.com/office/word/2010/wordprocessingShape" mc:Ignorable="w14 w15 w16se wp14">
-  <w:abstractNum w:abstractNumId="0" w15:restartNumberingAfterBreak="0">
+<w:numbering xmlns:ve="http://schemas.openxmlformats.org/markup-compatibility/2006" xmlns:o="urn:schemas-microsoft-com:office:office" xmlns:r="http://schemas.openxmlformats.org/officeDocument/2006/relationships" xmlns:m="http://schemas.openxmlformats.org/officeDocument/2006/math" xmlns:v="urn:schemas-microsoft-com:vml" xmlns:wp="http://schemas.openxmlformats.org/drawingml/2006/wordprocessingDrawing" xmlns:w10="urn:schemas-microsoft-com:office:word" xmlns:w="http://schemas.openxmlformats.org/wordprocessingml/2006/main" xmlns:wne="http://schemas.microsoft.com/office/word/2006/wordml">
+  <w:abstractNum w:abstractNumId="0">
     <w:nsid w:val="569A1B3F"/>
     <w:multiLevelType w:val="hybridMultilevel"/>
     <w:tmpl w:val="D944C5FC"/>
@@ -451,7 +967,7 @@
 </file>
 
 <file path=word/styles.xml><?xml version="1.0" encoding="utf-8"?>
-<w:styles xmlns:mc="http://schemas.openxmlformats.org/markup-compatibility/2006" xmlns:r="http://schemas.openxmlformats.org/officeDocument/2006/relationships" xmlns:w="http://schemas.openxmlformats.org/wordprocessingml/2006/main" xmlns:w14="http://schemas.microsoft.com/office/word/2010/wordml" xmlns:w15="http://schemas.microsoft.com/office/word/2012/wordml" xmlns:w16se="http://schemas.microsoft.com/office/word/2015/wordml/symex" mc:Ignorable="w14 w15 w16se">
+<w:styles xmlns:r="http://schemas.openxmlformats.org/officeDocument/2006/relationships" xmlns:w="http://schemas.openxmlformats.org/wordprocessingml/2006/main">
   <w:docDefaults>
     <w:rPrDefault>
       <w:rPr>
@@ -467,378 +983,144 @@
       </w:pPr>
     </w:pPrDefault>
   </w:docDefaults>
-  <w:latentStyles w:defLockedState="0" w:defUIPriority="99" w:defSemiHidden="0" w:defUnhideWhenUsed="0" w:defQFormat="0" w:count="371">
-    <w:lsdException w:name="Normal" w:uiPriority="0" w:qFormat="1"/>
-    <w:lsdException w:name="heading 1" w:uiPriority="9" w:qFormat="1"/>
-    <w:lsdException w:name="heading 2" w:semiHidden="1" w:uiPriority="9" w:unhideWhenUsed="1" w:qFormat="1"/>
-    <w:lsdException w:name="heading 3" w:semiHidden="1" w:uiPriority="9" w:unhideWhenUsed="1" w:qFormat="1"/>
-    <w:lsdException w:name="heading 4" w:semiHidden="1" w:uiPriority="9" w:unhideWhenUsed="1" w:qFormat="1"/>
-    <w:lsdException w:name="heading 5" w:semiHidden="1" w:uiPriority="9" w:unhideWhenUsed="1" w:qFormat="1"/>
-    <w:lsdException w:name="heading 6" w:semiHidden="1" w:uiPriority="9" w:unhideWhenUsed="1" w:qFormat="1"/>
-    <w:lsdException w:name="heading 7" w:semiHidden="1" w:uiPriority="9" w:unhideWhenUsed="1" w:qFormat="1"/>
-    <w:lsdException w:name="heading 8" w:semiHidden="1" w:uiPriority="9" w:unhideWhenUsed="1" w:qFormat="1"/>
-    <w:lsdException w:name="heading 9" w:semiHidden="1" w:uiPriority="9" w:unhideWhenUsed="1" w:qFormat="1"/>
-    <w:lsdException w:name="index 1" w:semiHidden="1" w:unhideWhenUsed="1"/>
-    <w:lsdException w:name="index 2" w:semiHidden="1" w:unhideWhenUsed="1"/>
-    <w:lsdException w:name="index 3" w:semiHidden="1" w:unhideWhenUsed="1"/>
-    <w:lsdException w:name="index 4" w:semiHidden="1" w:unhideWhenUsed="1"/>
-    <w:lsdException w:name="index 5" w:semiHidden="1" w:unhideWhenUsed="1"/>
-    <w:lsdException w:name="index 6" w:semiHidden="1" w:unhideWhenUsed="1"/>
-    <w:lsdException w:name="index 7" w:semiHidden="1" w:unhideWhenUsed="1"/>
-    <w:lsdException w:name="index 8" w:semiHidden="1" w:unhideWhenUsed="1"/>
-    <w:lsdException w:name="index 9" w:semiHidden="1" w:unhideWhenUsed="1"/>
-    <w:lsdException w:name="toc 1" w:semiHidden="1" w:uiPriority="39" w:unhideWhenUsed="1"/>
-    <w:lsdException w:name="toc 2" w:semiHidden="1" w:uiPriority="39" w:unhideWhenUsed="1"/>
-    <w:lsdException w:name="toc 3" w:semiHidden="1" w:uiPriority="39" w:unhideWhenUsed="1"/>
-    <w:lsdException w:name="toc 4" w:semiHidden="1" w:uiPriority="39" w:unhideWhenUsed="1"/>
-    <w:lsdException w:name="toc 5" w:semiHidden="1" w:uiPriority="39" w:unhideWhenUsed="1"/>
-    <w:lsdException w:name="toc 6" w:semiHidden="1" w:uiPriority="39" w:unhideWhenUsed="1"/>
-    <w:lsdException w:name="toc 7" w:semiHidden="1" w:uiPriority="39" w:unhideWhenUsed="1"/>
-    <w:lsdException w:name="toc 8" w:semiHidden="1" w:uiPriority="39" w:unhideWhenUsed="1"/>
-    <w:lsdException w:name="toc 9" w:semiHidden="1" w:uiPriority="39" w:unhideWhenUsed="1"/>
-    <w:lsdException w:name="Normal Indent" w:semiHidden="1" w:unhideWhenUsed="1"/>
-    <w:lsdException w:name="footnote text" w:semiHidden="1" w:unhideWhenUsed="1"/>
-    <w:lsdException w:name="annotation text" w:semiHidden="1" w:unhideWhenUsed="1"/>
-    <w:lsdException w:name="header" w:semiHidden="1" w:unhideWhenUsed="1"/>
-    <w:lsdException w:name="footer" w:semiHidden="1" w:unhideWhenUsed="1"/>
-    <w:lsdException w:name="index heading" w:semiHidden="1" w:unhideWhenUsed="1"/>
-    <w:lsdException w:name="caption" w:semiHidden="1" w:uiPriority="35" w:unhideWhenUsed="1" w:qFormat="1"/>
-    <w:lsdException w:name="table of figures" w:semiHidden="1" w:unhideWhenUsed="1"/>
-    <w:lsdException w:name="envelope address" w:semiHidden="1" w:unhideWhenUsed="1"/>
-    <w:lsdException w:name="envelope return" w:semiHidden="1" w:unhideWhenUsed="1"/>
-    <w:lsdException w:name="footnote reference" w:semiHidden="1" w:unhideWhenUsed="1"/>
-    <w:lsdException w:name="annotation reference" w:semiHidden="1" w:unhideWhenUsed="1"/>
-    <w:lsdException w:name="line number" w:semiHidden="1" w:unhideWhenUsed="1"/>
-    <w:lsdException w:name="page number" w:semiHidden="1" w:unhideWhenUsed="1"/>
-    <w:lsdException w:name="endnote reference" w:semiHidden="1" w:unhideWhenUsed="1"/>
-    <w:lsdException w:name="endnote text" w:semiHidden="1" w:unhideWhenUsed="1"/>
-    <w:lsdException w:name="table of authorities" w:semiHidden="1" w:unhideWhenUsed="1"/>
-    <w:lsdException w:name="macro" w:semiHidden="1" w:unhideWhenUsed="1"/>
-    <w:lsdException w:name="toa heading" w:semiHidden="1" w:unhideWhenUsed="1"/>
-    <w:lsdException w:name="List" w:semiHidden="1" w:unhideWhenUsed="1"/>
-    <w:lsdException w:name="List Bullet" w:semiHidden="1" w:unhideWhenUsed="1"/>
-    <w:lsdException w:name="List Number" w:semiHidden="1" w:unhideWhenUsed="1"/>
-    <w:lsdException w:name="List 2" w:semiHidden="1" w:unhideWhenUsed="1"/>
-    <w:lsdException w:name="List 3" w:semiHidden="1" w:unhideWhenUsed="1"/>
-    <w:lsdException w:name="List 4" w:semiHidden="1" w:unhideWhenUsed="1"/>
-    <w:lsdException w:name="List 5" w:semiHidden="1" w:unhideWhenUsed="1"/>
-    <w:lsdException w:name="List Bullet 2" w:semiHidden="1" w:unhideWhenUsed="1"/>
-    <w:lsdException w:name="List Bullet 3" w:semiHidden="1" w:unhideWhenUsed="1"/>
-    <w:lsdException w:name="List Bullet 4" w:semiHidden="1" w:unhideWhenUsed="1"/>
-    <w:lsdException w:name="List Bullet 5" w:semiHidden="1" w:unhideWhenUsed="1"/>
-    <w:lsdException w:name="List Number 2" w:semiHidden="1" w:unhideWhenUsed="1"/>
-    <w:lsdException w:name="List Number 3" w:semiHidden="1" w:unhideWhenUsed="1"/>
-    <w:lsdException w:name="List Number 4" w:semiHidden="1" w:unhideWhenUsed="1"/>
-    <w:lsdException w:name="List Number 5" w:semiHidden="1" w:unhideWhenUsed="1"/>
-    <w:lsdException w:name="Title" w:uiPriority="10" w:qFormat="1"/>
-    <w:lsdException w:name="Closing" w:semiHidden="1" w:unhideWhenUsed="1"/>
-    <w:lsdException w:name="Signature" w:semiHidden="1" w:unhideWhenUsed="1"/>
-    <w:lsdException w:name="Default Paragraph Font" w:semiHidden="1" w:uiPriority="1" w:unhideWhenUsed="1"/>
-    <w:lsdException w:name="Body Text" w:semiHidden="1" w:unhideWhenUsed="1"/>
-    <w:lsdException w:name="Body Text Indent" w:semiHidden="1" w:unhideWhenUsed="1"/>
-    <w:lsdException w:name="List Continue" w:semiHidden="1" w:unhideWhenUsed="1"/>
-    <w:lsdException w:name="List Continue 2" w:semiHidden="1" w:unhideWhenUsed="1"/>
-    <w:lsdException w:name="List Continue 3" w:semiHidden="1" w:unhideWhenUsed="1"/>
-    <w:lsdException w:name="List Continue 4" w:semiHidden="1" w:unhideWhenUsed="1"/>
-    <w:lsdException w:name="List Continue 5" w:semiHidden="1" w:unhideWhenUsed="1"/>
-    <w:lsdException w:name="Message Header" w:semiHidden="1" w:unhideWhenUsed="1"/>
-    <w:lsdException w:name="Subtitle" w:uiPriority="11" w:qFormat="1"/>
-    <w:lsdException w:name="Salutation" w:semiHidden="1" w:unhideWhenUsed="1"/>
-    <w:lsdException w:name="Date" w:semiHidden="1" w:unhideWhenUsed="1"/>
-    <w:lsdException w:name="Body Text First Indent" w:semiHidden="1" w:unhideWhenUsed="1"/>
-    <w:lsdException w:name="Body Text First Indent 2" w:semiHidden="1" w:unhideWhenUsed="1"/>
-    <w:lsdException w:name="Note Heading" w:semiHidden="1" w:unhideWhenUsed="1"/>
-    <w:lsdException w:name="Body Text 2" w:semiHidden="1" w:unhideWhenUsed="1"/>
-    <w:lsdException w:name="Body Text 3" w:semiHidden="1" w:unhideWhenUsed="1"/>
-    <w:lsdException w:name="Body Text Indent 2" w:semiHidden="1" w:unhideWhenUsed="1"/>
-    <w:lsdException w:name="Body Text Indent 3" w:semiHidden="1" w:unhideWhenUsed="1"/>
-    <w:lsdException w:name="Block Text" w:semiHidden="1" w:unhideWhenUsed="1"/>
-    <w:lsdException w:name="Hyperlink" w:semiHidden="1" w:unhideWhenUsed="1"/>
-    <w:lsdException w:name="FollowedHyperlink" w:semiHidden="1" w:unhideWhenUsed="1"/>
-    <w:lsdException w:name="Strong" w:uiPriority="22" w:qFormat="1"/>
-    <w:lsdException w:name="Emphasis" w:uiPriority="20" w:qFormat="1"/>
-    <w:lsdException w:name="Document Map" w:semiHidden="1" w:unhideWhenUsed="1"/>
-    <w:lsdException w:name="Plain Text" w:semiHidden="1" w:unhideWhenUsed="1"/>
-    <w:lsdException w:name="E-mail Signature" w:semiHidden="1" w:unhideWhenUsed="1"/>
-    <w:lsdException w:name="HTML Top of Form" w:semiHidden="1" w:unhideWhenUsed="1"/>
-    <w:lsdException w:name="HTML Bottom of Form" w:semiHidden="1" w:unhideWhenUsed="1"/>
-    <w:lsdException w:name="Normal (Web)" w:semiHidden="1" w:unhideWhenUsed="1"/>
-    <w:lsdException w:name="HTML Acronym" w:semiHidden="1" w:unhideWhenUsed="1"/>
-    <w:lsdException w:name="HTML Address" w:semiHidden="1" w:unhideWhenUsed="1"/>
-    <w:lsdException w:name="HTML Cite" w:semiHidden="1" w:unhideWhenUsed="1"/>
-    <w:lsdException w:name="HTML Code" w:semiHidden="1" w:unhideWhenUsed="1"/>
-    <w:lsdException w:name="HTML Definition" w:semiHidden="1" w:unhideWhenUsed="1"/>
-    <w:lsdException w:name="HTML Keyboard" w:semiHidden="1" w:unhideWhenUsed="1"/>
-    <w:lsdException w:name="HTML Preformatted" w:semiHidden="1" w:unhideWhenUsed="1"/>
-    <w:lsdException w:name="HTML Sample" w:semiHidden="1" w:unhideWhenUsed="1"/>
-    <w:lsdException w:name="HTML Typewriter" w:semiHidden="1" w:unhideWhenUsed="1"/>
-    <w:lsdException w:name="HTML Variable" w:semiHidden="1" w:unhideWhenUsed="1"/>
-    <w:lsdException w:name="Normal Table" w:semiHidden="1" w:unhideWhenUsed="1"/>
-    <w:lsdException w:name="annotation subject" w:semiHidden="1" w:unhideWhenUsed="1"/>
-    <w:lsdException w:name="No List" w:semiHidden="1" w:unhideWhenUsed="1"/>
-    <w:lsdException w:name="Outline List 1" w:semiHidden="1" w:unhideWhenUsed="1"/>
-    <w:lsdException w:name="Outline List 2" w:semiHidden="1" w:unhideWhenUsed="1"/>
-    <w:lsdException w:name="Outline List 3" w:semiHidden="1" w:unhideWhenUsed="1"/>
-    <w:lsdException w:name="Table Simple 1" w:semiHidden="1" w:unhideWhenUsed="1"/>
-    <w:lsdException w:name="Table Simple 2" w:semiHidden="1" w:unhideWhenUsed="1"/>
-    <w:lsdException w:name="Table Simple 3" w:semiHidden="1" w:unhideWhenUsed="1"/>
-    <w:lsdException w:name="Table Classic 1" w:semiHidden="1" w:unhideWhenUsed="1"/>
-    <w:lsdException w:name="Table Classic 2" w:semiHidden="1" w:unhideWhenUsed="1"/>
-    <w:lsdException w:name="Table Classic 3" w:semiHidden="1" w:unhideWhenUsed="1"/>
-    <w:lsdException w:name="Table Classic 4" w:semiHidden="1" w:unhideWhenUsed="1"/>
-    <w:lsdException w:name="Table Colorful 1" w:semiHidden="1" w:unhideWhenUsed="1"/>
-    <w:lsdException w:name="Table Colorful 2" w:semiHidden="1" w:unhideWhenUsed="1"/>
-    <w:lsdException w:name="Table Colorful 3" w:semiHidden="1" w:unhideWhenUsed="1"/>
-    <w:lsdException w:name="Table Columns 1" w:semiHidden="1" w:unhideWhenUsed="1"/>
-    <w:lsdException w:name="Table Columns 2" w:semiHidden="1" w:unhideWhenUsed="1"/>
-    <w:lsdException w:name="Table Columns 3" w:semiHidden="1" w:unhideWhenUsed="1"/>
-    <w:lsdException w:name="Table Columns 4" w:semiHidden="1" w:unhideWhenUsed="1"/>
-    <w:lsdException w:name="Table Columns 5" w:semiHidden="1" w:unhideWhenUsed="1"/>
-    <w:lsdException w:name="Table Grid 1" w:semiHidden="1" w:unhideWhenUsed="1"/>
-    <w:lsdException w:name="Table Grid 2" w:semiHidden="1" w:unhideWhenUsed="1"/>
-    <w:lsdException w:name="Table Grid 3" w:semiHidden="1" w:unhideWhenUsed="1"/>
-    <w:lsdException w:name="Table Grid 4" w:semiHidden="1" w:unhideWhenUsed="1"/>
-    <w:lsdException w:name="Table Grid 5" w:semiHidden="1" w:unhideWhenUsed="1"/>
-    <w:lsdException w:name="Table Grid 6" w:semiHidden="1" w:unhideWhenUsed="1"/>
-    <w:lsdException w:name="Table Grid 7" w:semiHidden="1" w:unhideWhenUsed="1"/>
-    <w:lsdException w:name="Table Grid 8" w:semiHidden="1" w:unhideWhenUsed="1"/>
-    <w:lsdException w:name="Table List 1" w:semiHidden="1" w:unhideWhenUsed="1"/>
-    <w:lsdException w:name="Table List 2" w:semiHidden="1" w:unhideWhenUsed="1"/>
-    <w:lsdException w:name="Table List 3" w:semiHidden="1" w:unhideWhenUsed="1"/>
-    <w:lsdException w:name="Table List 4" w:semiHidden="1" w:unhideWhenUsed="1"/>
-    <w:lsdException w:name="Table List 5" w:semiHidden="1" w:unhideWhenUsed="1"/>
-    <w:lsdException w:name="Table List 6" w:semiHidden="1" w:unhideWhenUsed="1"/>
-    <w:lsdException w:name="Table List 7" w:semiHidden="1" w:unhideWhenUsed="1"/>
-    <w:lsdException w:name="Table List 8" w:semiHidden="1" w:unhideWhenUsed="1"/>
-    <w:lsdException w:name="Table 3D effects 1" w:semiHidden="1" w:unhideWhenUsed="1"/>
-    <w:lsdException w:name="Table 3D effects 2" w:semiHidden="1" w:unhideWhenUsed="1"/>
-    <w:lsdException w:name="Table 3D effects 3" w:semiHidden="1" w:unhideWhenUsed="1"/>
-    <w:lsdException w:name="Table Contemporary" w:semiHidden="1" w:unhideWhenUsed="1"/>
-    <w:lsdException w:name="Table Elegant" w:semiHidden="1" w:unhideWhenUsed="1"/>
-    <w:lsdException w:name="Table Professional" w:semiHidden="1" w:unhideWhenUsed="1"/>
-    <w:lsdException w:name="Table Subtle 1" w:semiHidden="1" w:unhideWhenUsed="1"/>
-    <w:lsdException w:name="Table Subtle 2" w:semiHidden="1" w:unhideWhenUsed="1"/>
-    <w:lsdException w:name="Table Web 1" w:semiHidden="1" w:unhideWhenUsed="1"/>
-    <w:lsdException w:name="Table Web 2" w:semiHidden="1" w:unhideWhenUsed="1"/>
-    <w:lsdException w:name="Table Web 3" w:semiHidden="1" w:unhideWhenUsed="1"/>
-    <w:lsdException w:name="Balloon Text" w:semiHidden="1" w:unhideWhenUsed="1"/>
-    <w:lsdException w:name="Table Grid" w:uiPriority="39"/>
-    <w:lsdException w:name="Table Theme" w:semiHidden="1" w:unhideWhenUsed="1"/>
-    <w:lsdException w:name="Placeholder Text" w:semiHidden="1"/>
-    <w:lsdException w:name="No Spacing" w:uiPriority="1" w:qFormat="1"/>
-    <w:lsdException w:name="Light Shading" w:uiPriority="60"/>
-    <w:lsdException w:name="Light List" w:uiPriority="61"/>
-    <w:lsdException w:name="Light Grid" w:uiPriority="62"/>
-    <w:lsdException w:name="Medium Shading 1" w:uiPriority="63"/>
-    <w:lsdException w:name="Medium Shading 2" w:uiPriority="64"/>
-    <w:lsdException w:name="Medium List 1" w:uiPriority="65"/>
-    <w:lsdException w:name="Medium List 2" w:uiPriority="66"/>
-    <w:lsdException w:name="Medium Grid 1" w:uiPriority="67"/>
-    <w:lsdException w:name="Medium Grid 2" w:uiPriority="68"/>
-    <w:lsdException w:name="Medium Grid 3" w:uiPriority="69"/>
-    <w:lsdException w:name="Dark List" w:uiPriority="70"/>
-    <w:lsdException w:name="Colorful Shading" w:uiPriority="71"/>
-    <w:lsdException w:name="Colorful List" w:uiPriority="72"/>
-    <w:lsdException w:name="Colorful Grid" w:uiPriority="73"/>
-    <w:lsdException w:name="Light Shading Accent 1" w:uiPriority="60"/>
-    <w:lsdException w:name="Light List Accent 1" w:uiPriority="61"/>
-    <w:lsdException w:name="Light Grid Accent 1" w:uiPriority="62"/>
-    <w:lsdException w:name="Medium Shading 1 Accent 1" w:uiPriority="63"/>
-    <w:lsdException w:name="Medium Shading 2 Accent 1" w:uiPriority="64"/>
-    <w:lsdException w:name="Medium List 1 Accent 1" w:uiPriority="65"/>
-    <w:lsdException w:name="Revision" w:semiHidden="1"/>
-    <w:lsdException w:name="List Paragraph" w:uiPriority="34" w:qFormat="1"/>
-    <w:lsdException w:name="Quote" w:uiPriority="29" w:qFormat="1"/>
-    <w:lsdException w:name="Intense Quote" w:uiPriority="30" w:qFormat="1"/>
-    <w:lsdException w:name="Medium List 2 Accent 1" w:uiPriority="66"/>
-    <w:lsdException w:name="Medium Grid 1 Accent 1" w:uiPriority="67"/>
-    <w:lsdException w:name="Medium Grid 2 Accent 1" w:uiPriority="68"/>
-    <w:lsdException w:name="Medium Grid 3 Accent 1" w:uiPriority="69"/>
-    <w:lsdException w:name="Dark List Accent 1" w:uiPriority="70"/>
-    <w:lsdException w:name="Colorful Shading Accent 1" w:uiPriority="71"/>
-    <w:lsdException w:name="Colorful List Accent 1" w:uiPriority="72"/>
-    <w:lsdException w:name="Colorful Grid Accent 1" w:uiPriority="73"/>
-    <w:lsdException w:name="Light Shading Accent 2" w:uiPriority="60"/>
-    <w:lsdException w:name="Light List Accent 2" w:uiPriority="61"/>
-    <w:lsdException w:name="Light Grid Accent 2" w:uiPriority="62"/>
-    <w:lsdException w:name="Medium Shading 1 Accent 2" w:uiPriority="63"/>
-    <w:lsdException w:name="Medium Shading 2 Accent 2" w:uiPriority="64"/>
-    <w:lsdException w:name="Medium List 1 Accent 2" w:uiPriority="65"/>
-    <w:lsdException w:name="Medium List 2 Accent 2" w:uiPriority="66"/>
-    <w:lsdException w:name="Medium Grid 1 Accent 2" w:uiPriority="67"/>
-    <w:lsdException w:name="Medium Grid 2 Accent 2" w:uiPriority="68"/>
-    <w:lsdException w:name="Medium Grid 3 Accent 2" w:uiPriority="69"/>
-    <w:lsdException w:name="Dark List Accent 2" w:uiPriority="70"/>
-    <w:lsdException w:name="Colorful Shading Accent 2" w:uiPriority="71"/>
-    <w:lsdException w:name="Colorful List Accent 2" w:uiPriority="72"/>
-    <w:lsdException w:name="Colorful Grid Accent 2" w:uiPriority="73"/>
-    <w:lsdException w:name="Light Shading Accent 3" w:uiPriority="60"/>
-    <w:lsdException w:name="Light List Accent 3" w:uiPriority="61"/>
-    <w:lsdException w:name="Light Grid Accent 3" w:uiPriority="62"/>
-    <w:lsdException w:name="Medium Shading 1 Accent 3" w:uiPriority="63"/>
-    <w:lsdException w:name="Medium Shading 2 Accent 3" w:uiPriority="64"/>
-    <w:lsdException w:name="Medium List 1 Accent 3" w:uiPriority="65"/>
-    <w:lsdException w:name="Medium List 2 Accent 3" w:uiPriority="66"/>
-    <w:lsdException w:name="Medium Grid 1 Accent 3" w:uiPriority="67"/>
-    <w:lsdException w:name="Medium Grid 2 Accent 3" w:uiPriority="68"/>
-    <w:lsdException w:name="Medium Grid 3 Accent 3" w:uiPriority="69"/>
-    <w:lsdException w:name="Dark List Accent 3" w:uiPriority="70"/>
-    <w:lsdException w:name="Colorful Shading Accent 3" w:uiPriority="71"/>
-    <w:lsdException w:name="Colorful List Accent 3" w:uiPriority="72"/>
-    <w:lsdException w:name="Colorful Grid Accent 3" w:uiPriority="73"/>
-    <w:lsdException w:name="Light Shading Accent 4" w:uiPriority="60"/>
-    <w:lsdException w:name="Light List Accent 4" w:uiPriority="61"/>
-    <w:lsdException w:name="Light Grid Accent 4" w:uiPriority="62"/>
-    <w:lsdException w:name="Medium Shading 1 Accent 4" w:uiPriority="63"/>
-    <w:lsdException w:name="Medium Shading 2 Accent 4" w:uiPriority="64"/>
-    <w:lsdException w:name="Medium List 1 Accent 4" w:uiPriority="65"/>
-    <w:lsdException w:name="Medium List 2 Accent 4" w:uiPriority="66"/>
-    <w:lsdException w:name="Medium Grid 1 Accent 4" w:uiPriority="67"/>
-    <w:lsdException w:name="Medium Grid 2 Accent 4" w:uiPriority="68"/>
-    <w:lsdException w:name="Medium Grid 3 Accent 4" w:uiPriority="69"/>
-    <w:lsdException w:name="Dark List Accent 4" w:uiPriority="70"/>
-    <w:lsdException w:name="Colorful Shading Accent 4" w:uiPriority="71"/>
-    <w:lsdException w:name="Colorful List Accent 4" w:uiPriority="72"/>
-    <w:lsdException w:name="Colorful Grid Accent 4" w:uiPriority="73"/>
-    <w:lsdException w:name="Light Shading Accent 5" w:uiPriority="60"/>
-    <w:lsdException w:name="Light List Accent 5" w:uiPriority="61"/>
-    <w:lsdException w:name="Light Grid Accent 5" w:uiPriority="62"/>
-    <w:lsdException w:name="Medium Shading 1 Accent 5" w:uiPriority="63"/>
-    <w:lsdException w:name="Medium Shading 2 Accent 5" w:uiPriority="64"/>
-    <w:lsdException w:name="Medium List 1 Accent 5" w:uiPriority="65"/>
-    <w:lsdException w:name="Medium List 2 Accent 5" w:uiPriority="66"/>
-    <w:lsdException w:name="Medium Grid 1 Accent 5" w:uiPriority="67"/>
-    <w:lsdException w:name="Medium Grid 2 Accent 5" w:uiPriority="68"/>
-    <w:lsdException w:name="Medium Grid 3 Accent 5" w:uiPriority="69"/>
-    <w:lsdException w:name="Dark List Accent 5" w:uiPriority="70"/>
-    <w:lsdException w:name="Colorful Shading Accent 5" w:uiPriority="71"/>
-    <w:lsdException w:name="Colorful List Accent 5" w:uiPriority="72"/>
-    <w:lsdException w:name="Colorful Grid Accent 5" w:uiPriority="73"/>
-    <w:lsdException w:name="Light Shading Accent 6" w:uiPriority="60"/>
-    <w:lsdException w:name="Light List Accent 6" w:uiPriority="61"/>
-    <w:lsdException w:name="Light Grid Accent 6" w:uiPriority="62"/>
-    <w:lsdException w:name="Medium Shading 1 Accent 6" w:uiPriority="63"/>
-    <w:lsdException w:name="Medium Shading 2 Accent 6" w:uiPriority="64"/>
-    <w:lsdException w:name="Medium List 1 Accent 6" w:uiPriority="65"/>
-    <w:lsdException w:name="Medium List 2 Accent 6" w:uiPriority="66"/>
-    <w:lsdException w:name="Medium Grid 1 Accent 6" w:uiPriority="67"/>
-    <w:lsdException w:name="Medium Grid 2 Accent 6" w:uiPriority="68"/>
-    <w:lsdException w:name="Medium Grid 3 Accent 6" w:uiPriority="69"/>
-    <w:lsdException w:name="Dark List Accent 6" w:uiPriority="70"/>
-    <w:lsdException w:name="Colorful Shading Accent 6" w:uiPriority="71"/>
-    <w:lsdException w:name="Colorful List Accent 6" w:uiPriority="72"/>
-    <w:lsdException w:name="Colorful Grid Accent 6" w:uiPriority="73"/>
-    <w:lsdException w:name="Subtle Emphasis" w:uiPriority="19" w:qFormat="1"/>
-    <w:lsdException w:name="Intense Emphasis" w:uiPriority="21" w:qFormat="1"/>
-    <w:lsdException w:name="Subtle Reference" w:uiPriority="31" w:qFormat="1"/>
-    <w:lsdException w:name="Intense Reference" w:uiPriority="32" w:qFormat="1"/>
-    <w:lsdException w:name="Book Title" w:uiPriority="33" w:qFormat="1"/>
-    <w:lsdException w:name="Bibliography" w:semiHidden="1" w:uiPriority="37" w:unhideWhenUsed="1"/>
-    <w:lsdException w:name="TOC Heading" w:semiHidden="1" w:uiPriority="39" w:unhideWhenUsed="1" w:qFormat="1"/>
-    <w:lsdException w:name="Plain Table 1" w:uiPriority="41"/>
-    <w:lsdException w:name="Plain Table 2" w:uiPriority="42"/>
-    <w:lsdException w:name="Plain Table 3" w:uiPriority="43"/>
-    <w:lsdException w:name="Plain Table 4" w:uiPriority="44"/>
-    <w:lsdException w:name="Plain Table 5" w:uiPriority="45"/>
-    <w:lsdException w:name="Grid Table Light" w:uiPriority="40"/>
-    <w:lsdException w:name="Grid Table 1 Light" w:uiPriority="46"/>
-    <w:lsdException w:name="Grid Table 2" w:uiPriority="47"/>
-    <w:lsdException w:name="Grid Table 3" w:uiPriority="48"/>
-    <w:lsdException w:name="Grid Table 4" w:uiPriority="49"/>
-    <w:lsdException w:name="Grid Table 5 Dark" w:uiPriority="50"/>
-    <w:lsdException w:name="Grid Table 6 Colorful" w:uiPriority="51"/>
-    <w:lsdException w:name="Grid Table 7 Colorful" w:uiPriority="52"/>
-    <w:lsdException w:name="Grid Table 1 Light Accent 1" w:uiPriority="46"/>
-    <w:lsdException w:name="Grid Table 2 Accent 1" w:uiPriority="47"/>
-    <w:lsdException w:name="Grid Table 3 Accent 1" w:uiPriority="48"/>
-    <w:lsdException w:name="Grid Table 4 Accent 1" w:uiPriority="49"/>
-    <w:lsdException w:name="Grid Table 5 Dark Accent 1" w:uiPriority="50"/>
-    <w:lsdException w:name="Grid Table 6 Colorful Accent 1" w:uiPriority="51"/>
-    <w:lsdException w:name="Grid Table 7 Colorful Accent 1" w:uiPriority="52"/>
-    <w:lsdException w:name="Grid Table 1 Light Accent 2" w:uiPriority="46"/>
-    <w:lsdException w:name="Grid Table 2 Accent 2" w:uiPriority="47"/>
-    <w:lsdException w:name="Grid Table 3 Accent 2" w:uiPriority="48"/>
-    <w:lsdException w:name="Grid Table 4 Accent 2" w:uiPriority="49"/>
-    <w:lsdException w:name="Grid Table 5 Dark Accent 2" w:uiPriority="50"/>
-    <w:lsdException w:name="Grid Table 6 Colorful Accent 2" w:uiPriority="51"/>
-    <w:lsdException w:name="Grid Table 7 Colorful Accent 2" w:uiPriority="52"/>
-    <w:lsdException w:name="Grid Table 1 Light Accent 3" w:uiPriority="46"/>
-    <w:lsdException w:name="Grid Table 2 Accent 3" w:uiPriority="47"/>
-    <w:lsdException w:name="Grid Table 3 Accent 3" w:uiPriority="48"/>
-    <w:lsdException w:name="Grid Table 4 Accent 3" w:uiPriority="49"/>
-    <w:lsdException w:name="Grid Table 5 Dark Accent 3" w:uiPriority="50"/>
-    <w:lsdException w:name="Grid Table 6 Colorful Accent 3" w:uiPriority="51"/>
-    <w:lsdException w:name="Grid Table 7 Colorful Accent 3" w:uiPriority="52"/>
-    <w:lsdException w:name="Grid Table 1 Light Accent 4" w:uiPriority="46"/>
-    <w:lsdException w:name="Grid Table 2 Accent 4" w:uiPriority="47"/>
-    <w:lsdException w:name="Grid Table 3 Accent 4" w:uiPriority="48"/>
-    <w:lsdException w:name="Grid Table 4 Accent 4" w:uiPriority="49"/>
-    <w:lsdException w:name="Grid Table 5 Dark Accent 4" w:uiPriority="50"/>
-    <w:lsdException w:name="Grid Table 6 Colorful Accent 4" w:uiPriority="51"/>
-    <w:lsdException w:name="Grid Table 7 Colorful Accent 4" w:uiPriority="52"/>
-    <w:lsdException w:name="Grid Table 1 Light Accent 5" w:uiPriority="46"/>
-    <w:lsdException w:name="Grid Table 2 Accent 5" w:uiPriority="47"/>
-    <w:lsdException w:name="Grid Table 3 Accent 5" w:uiPriority="48"/>
-    <w:lsdException w:name="Grid Table 4 Accent 5" w:uiPriority="49"/>
-    <w:lsdException w:name="Grid Table 5 Dark Accent 5" w:uiPriority="50"/>
-    <w:lsdException w:name="Grid Table 6 Colorful Accent 5" w:uiPriority="51"/>
-    <w:lsdException w:name="Grid Table 7 Colorful Accent 5" w:uiPriority="52"/>
-    <w:lsdException w:name="Grid Table 1 Light Accent 6" w:uiPriority="46"/>
-    <w:lsdException w:name="Grid Table 2 Accent 6" w:uiPriority="47"/>
-    <w:lsdException w:name="Grid Table 3 Accent 6" w:uiPriority="48"/>
-    <w:lsdException w:name="Grid Table 4 Accent 6" w:uiPriority="49"/>
-    <w:lsdException w:name="Grid Table 5 Dark Accent 6" w:uiPriority="50"/>
-    <w:lsdException w:name="Grid Table 6 Colorful Accent 6" w:uiPriority="51"/>
-    <w:lsdException w:name="Grid Table 7 Colorful Accent 6" w:uiPriority="52"/>
-    <w:lsdException w:name="List Table 1 Light" w:uiPriority="46"/>
-    <w:lsdException w:name="List Table 2" w:uiPriority="47"/>
-    <w:lsdException w:name="List Table 3" w:uiPriority="48"/>
-    <w:lsdException w:name="List Table 4" w:uiPriority="49"/>
-    <w:lsdException w:name="List Table 5 Dark" w:uiPriority="50"/>
-    <w:lsdException w:name="List Table 6 Colorful" w:uiPriority="51"/>
-    <w:lsdException w:name="List Table 7 Colorful" w:uiPriority="52"/>
-    <w:lsdException w:name="List Table 1 Light Accent 1" w:uiPriority="46"/>
-    <w:lsdException w:name="List Table 2 Accent 1" w:uiPriority="47"/>
-    <w:lsdException w:name="List Table 3 Accent 1" w:uiPriority="48"/>
-    <w:lsdException w:name="List Table 4 Accent 1" w:uiPriority="49"/>
-    <w:lsdException w:name="List Table 5 Dark Accent 1" w:uiPriority="50"/>
-    <w:lsdException w:name="List Table 6 Colorful Accent 1" w:uiPriority="51"/>
-    <w:lsdException w:name="List Table 7 Colorful Accent 1" w:uiPriority="52"/>
-    <w:lsdException w:name="List Table 1 Light Accent 2" w:uiPriority="46"/>
-    <w:lsdException w:name="List Table 2 Accent 2" w:uiPriority="47"/>
-    <w:lsdException w:name="List Table 3 Accent 2" w:uiPriority="48"/>
-    <w:lsdException w:name="List Table 4 Accent 2" w:uiPriority="49"/>
-    <w:lsdException w:name="List Table 5 Dark Accent 2" w:uiPriority="50"/>
-    <w:lsdException w:name="List Table 6 Colorful Accent 2" w:uiPriority="51"/>
-    <w:lsdException w:name="List Table 7 Colorful Accent 2" w:uiPriority="52"/>
-    <w:lsdException w:name="List Table 1 Light Accent 3" w:uiPriority="46"/>
-    <w:lsdException w:name="List Table 2 Accent 3" w:uiPriority="47"/>
-    <w:lsdException w:name="List Table 3 Accent 3" w:uiPriority="48"/>
-    <w:lsdException w:name="List Table 4 Accent 3" w:uiPriority="49"/>
-    <w:lsdException w:name="List Table 5 Dark Accent 3" w:uiPriority="50"/>
-    <w:lsdException w:name="List Table 6 Colorful Accent 3" w:uiPriority="51"/>
-    <w:lsdException w:name="List Table 7 Colorful Accent 3" w:uiPriority="52"/>
-    <w:lsdException w:name="List Table 1 Light Accent 4" w:uiPriority="46"/>
-    <w:lsdException w:name="List Table 2 Accent 4" w:uiPriority="47"/>
-    <w:lsdException w:name="List Table 3 Accent 4" w:uiPriority="48"/>
-    <w:lsdException w:name="List Table 4 Accent 4" w:uiPriority="49"/>
-    <w:lsdException w:name="List Table 5 Dark Accent 4" w:uiPriority="50"/>
-    <w:lsdException w:name="List Table 6 Colorful Accent 4" w:uiPriority="51"/>
-    <w:lsdException w:name="List Table 7 Colorful Accent 4" w:uiPriority="52"/>
-    <w:lsdException w:name="List Table 1 Light Accent 5" w:uiPriority="46"/>
-    <w:lsdException w:name="List Table 2 Accent 5" w:uiPriority="47"/>
-    <w:lsdException w:name="List Table 3 Accent 5" w:uiPriority="48"/>
-    <w:lsdException w:name="List Table 4 Accent 5" w:uiPriority="49"/>
-    <w:lsdException w:name="List Table 5 Dark Accent 5" w:uiPriority="50"/>
-    <w:lsdException w:name="List Table 6 Colorful Accent 5" w:uiPriority="51"/>
-    <w:lsdException w:name="List Table 7 Colorful Accent 5" w:uiPriority="52"/>
-    <w:lsdException w:name="List Table 1 Light Accent 6" w:uiPriority="46"/>
-    <w:lsdException w:name="List Table 2 Accent 6" w:uiPriority="47"/>
-    <w:lsdException w:name="List Table 3 Accent 6" w:uiPriority="48"/>
-    <w:lsdException w:name="List Table 4 Accent 6" w:uiPriority="49"/>
-    <w:lsdException w:name="List Table 5 Dark Accent 6" w:uiPriority="50"/>
-    <w:lsdException w:name="List Table 6 Colorful Accent 6" w:uiPriority="51"/>
-    <w:lsdException w:name="List Table 7 Colorful Accent 6" w:uiPriority="52"/>
+  <w:latentStyles w:defLockedState="0" w:defUIPriority="99" w:defSemiHidden="1" w:defUnhideWhenUsed="1" w:defQFormat="0" w:count="267">
+    <w:lsdException w:name="Normal" w:semiHidden="0" w:uiPriority="0" w:unhideWhenUsed="0" w:qFormat="1"/>
+    <w:lsdException w:name="heading 1" w:semiHidden="0" w:uiPriority="9" w:unhideWhenUsed="0" w:qFormat="1"/>
+    <w:lsdException w:name="heading 2" w:uiPriority="9" w:qFormat="1"/>
+    <w:lsdException w:name="heading 3" w:uiPriority="9" w:qFormat="1"/>
+    <w:lsdException w:name="heading 4" w:uiPriority="9" w:qFormat="1"/>
+    <w:lsdException w:name="heading 5" w:uiPriority="9" w:qFormat="1"/>
+    <w:lsdException w:name="heading 6" w:uiPriority="9" w:qFormat="1"/>
+    <w:lsdException w:name="heading 7" w:uiPriority="9" w:qFormat="1"/>
+    <w:lsdException w:name="heading 8" w:uiPriority="9" w:qFormat="1"/>
+    <w:lsdException w:name="heading 9" w:uiPriority="9" w:qFormat="1"/>
+    <w:lsdException w:name="toc 1" w:uiPriority="39"/>
+    <w:lsdException w:name="toc 2" w:uiPriority="39"/>
+    <w:lsdException w:name="toc 3" w:uiPriority="39"/>
+    <w:lsdException w:name="toc 4" w:uiPriority="39"/>
+    <w:lsdException w:name="toc 5" w:uiPriority="39"/>
+    <w:lsdException w:name="toc 6" w:uiPriority="39"/>
+    <w:lsdException w:name="toc 7" w:uiPriority="39"/>
+    <w:lsdException w:name="toc 8" w:uiPriority="39"/>
+    <w:lsdException w:name="toc 9" w:uiPriority="39"/>
+    <w:lsdException w:name="caption" w:uiPriority="35" w:qFormat="1"/>
+    <w:lsdException w:name="Title" w:semiHidden="0" w:uiPriority="10" w:unhideWhenUsed="0" w:qFormat="1"/>
+    <w:lsdException w:name="Default Paragraph Font" w:uiPriority="1"/>
+    <w:lsdException w:name="Subtitle" w:semiHidden="0" w:uiPriority="11" w:unhideWhenUsed="0" w:qFormat="1"/>
+    <w:lsdException w:name="Strong" w:semiHidden="0" w:uiPriority="22" w:unhideWhenUsed="0" w:qFormat="1"/>
+    <w:lsdException w:name="Emphasis" w:semiHidden="0" w:uiPriority="20" w:unhideWhenUsed="0" w:qFormat="1"/>
+    <w:lsdException w:name="Table Grid" w:semiHidden="0" w:uiPriority="39" w:unhideWhenUsed="0"/>
+    <w:lsdException w:name="Placeholder Text" w:unhideWhenUsed="0"/>
+    <w:lsdException w:name="No Spacing" w:semiHidden="0" w:uiPriority="1" w:unhideWhenUsed="0" w:qFormat="1"/>
+    <w:lsdException w:name="Light Shading" w:semiHidden="0" w:uiPriority="60" w:unhideWhenUsed="0"/>
+    <w:lsdException w:name="Light List" w:semiHidden="0" w:uiPriority="61" w:unhideWhenUsed="0"/>
+    <w:lsdException w:name="Light Grid" w:semiHidden="0" w:uiPriority="62" w:unhideWhenUsed="0"/>
+    <w:lsdException w:name="Medium Shading 1" w:semiHidden="0" w:uiPriority="63" w:unhideWhenUsed="0"/>
+    <w:lsdException w:name="Medium Shading 2" w:semiHidden="0" w:uiPriority="64" w:unhideWhenUsed="0"/>
+    <w:lsdException w:name="Medium List 1" w:semiHidden="0" w:uiPriority="65" w:unhideWhenUsed="0"/>
+    <w:lsdException w:name="Medium List 2" w:semiHidden="0" w:uiPriority="66" w:unhideWhenUsed="0"/>
+    <w:lsdException w:name="Medium Grid 1" w:semiHidden="0" w:uiPriority="67" w:unhideWhenUsed="0"/>
+    <w:lsdException w:name="Medium Grid 2" w:semiHidden="0" w:uiPriority="68" w:unhideWhenUsed="0"/>
+    <w:lsdException w:name="Medium Grid 3" w:semiHidden="0" w:uiPriority="69" w:unhideWhenUsed="0"/>
+    <w:lsdException w:name="Dark List" w:semiHidden="0" w:uiPriority="70" w:unhideWhenUsed="0"/>
+    <w:lsdException w:name="Colorful Shading" w:semiHidden="0" w:uiPriority="71" w:unhideWhenUsed="0"/>
+    <w:lsdException w:name="Colorful List" w:semiHidden="0" w:uiPriority="72" w:unhideWhenUsed="0"/>
+    <w:lsdException w:name="Colorful Grid" w:semiHidden="0" w:uiPriority="73" w:unhideWhenUsed="0"/>
+    <w:lsdException w:name="Light Shading Accent 1" w:semiHidden="0" w:uiPriority="60" w:unhideWhenUsed="0"/>
+    <w:lsdException w:name="Light List Accent 1" w:semiHidden="0" w:uiPriority="61" w:unhideWhenUsed="0"/>
+    <w:lsdException w:name="Light Grid Accent 1" w:semiHidden="0" w:uiPriority="62" w:unhideWhenUsed="0"/>
+    <w:lsdException w:name="Medium Shading 1 Accent 1" w:semiHidden="0" w:uiPriority="63" w:unhideWhenUsed="0"/>
+    <w:lsdException w:name="Medium Shading 2 Accent 1" w:semiHidden="0" w:uiPriority="64" w:unhideWhenUsed="0"/>
+    <w:lsdException w:name="Medium List 1 Accent 1" w:semiHidden="0" w:uiPriority="65" w:unhideWhenUsed="0"/>
+    <w:lsdException w:name="Revision" w:unhideWhenUsed="0"/>
+    <w:lsdException w:name="List Paragraph" w:semiHidden="0" w:uiPriority="34" w:unhideWhenUsed="0" w:qFormat="1"/>
+    <w:lsdException w:name="Quote" w:semiHidden="0" w:uiPriority="29" w:unhideWhenUsed="0" w:qFormat="1"/>
+    <w:lsdException w:name="Intense Quote" w:semiHidden="0" w:uiPriority="30" w:unhideWhenUsed="0" w:qFormat="1"/>
+    <w:lsdException w:name="Medium List 2 Accent 1" w:semiHidden="0" w:uiPriority="66" w:unhideWhenUsed="0"/>
+    <w:lsdException w:name="Medium Grid 1 Accent 1" w:semiHidden="0" w:uiPriority="67" w:unhideWhenUsed="0"/>
+    <w:lsdException w:name="Medium Grid 2 Accent 1" w:semiHidden="0" w:uiPriority="68" w:unhideWhenUsed="0"/>
+    <w:lsdException w:name="Medium Grid 3 Accent 1" w:semiHidden="0" w:uiPriority="69" w:unhideWhenUsed="0"/>
+    <w:lsdException w:name="Dark List Accent 1" w:semiHidden="0" w:uiPriority="70" w:unhideWhenUsed="0"/>
+    <w:lsdException w:name="Colorful Shading Accent 1" w:semiHidden="0" w:uiPriority="71" w:unhideWhenUsed="0"/>
+    <w:lsdException w:name="Colorful List Accent 1" w:semiHidden="0" w:uiPriority="72" w:unhideWhenUsed="0"/>
+    <w:lsdException w:name="Colorful Grid Accent 1" w:semiHidden="0" w:uiPriority="73" w:unhideWhenUsed="0"/>
+    <w:lsdException w:name="Light Shading Accent 2" w:semiHidden="0" w:uiPriority="60" w:unhideWhenUsed="0"/>
+    <w:lsdException w:name="Light List Accent 2" w:semiHidden="0" w:uiPriority="61" w:unhideWhenUsed="0"/>
+    <w:lsdException w:name="Light Grid Accent 2" w:semiHidden="0" w:uiPriority="62" w:unhideWhenUsed="0"/>
+    <w:lsdException w:name="Medium Shading 1 Accent 2" w:semiHidden="0" w:uiPriority="63" w:unhideWhenUsed="0"/>
+    <w:lsdException w:name="Medium Shading 2 Accent 2" w:semiHidden="0" w:uiPriority="64" w:unhideWhenUsed="0"/>
+    <w:lsdException w:name="Medium List 1 Accent 2" w:semiHidden="0" w:uiPriority="65" w:unhideWhenUsed="0"/>
+    <w:lsdException w:name="Medium List 2 Accent 2" w:semiHidden="0" w:uiPriority="66" w:unhideWhenUsed="0"/>
+    <w:lsdException w:name="Medium Grid 1 Accent 2" w:semiHidden="0" w:uiPriority="67" w:unhideWhenUsed="0"/>
+    <w:lsdException w:name="Medium Grid 2 Accent 2" w:semiHidden="0" w:uiPriority="68" w:unhideWhenUsed="0"/>
+    <w:lsdException w:name="Medium Grid 3 Accent 2" w:semiHidden="0" w:uiPriority="69" w:unhideWhenUsed="0"/>
+    <w:lsdException w:name="Dark List Accent 2" w:semiHidden="0" w:uiPriority="70" w:unhideWhenUsed="0"/>
+    <w:lsdException w:name="Colorful Shading Accent 2" w:semiHidden="0" w:uiPriority="71" w:unhideWhenUsed="0"/>
+    <w:lsdException w:name="Colorful List Accent 2" w:semiHidden="0" w:uiPriority="72" w:unhideWhenUsed="0"/>
+    <w:lsdException w:name="Colorful Grid Accent 2" w:semiHidden="0" w:uiPriority="73" w:unhideWhenUsed="0"/>
+    <w:lsdException w:name="Light Shading Accent 3" w:semiHidden="0" w:uiPriority="60" w:unhideWhenUsed="0"/>
+    <w:lsdException w:name="Light List Accent 3" w:semiHidden="0" w:uiPriority="61" w:unhideWhenUsed="0"/>
+    <w:lsdException w:name="Light Grid Accent 3" w:semiHidden="0" w:uiPriority="62" w:unhideWhenUsed="0"/>
+    <w:lsdException w:name="Medium Shading 1 Accent 3" w:semiHidden="0" w:uiPriority="63" w:unhideWhenUsed="0"/>
+    <w:lsdException w:name="Medium Shading 2 Accent 3" w:semiHidden="0" w:uiPriority="64" w:unhideWhenUsed="0"/>
+    <w:lsdException w:name="Medium List 1 Accent 3" w:semiHidden="0" w:uiPriority="65" w:unhideWhenUsed="0"/>
+    <w:lsdException w:name="Medium List 2 Accent 3" w:semiHidden="0" w:uiPriority="66" w:unhideWhenUsed="0"/>
+    <w:lsdException w:name="Medium Grid 1 Accent 3" w:semiHidden="0" w:uiPriority="67" w:unhideWhenUsed="0"/>
+    <w:lsdException w:name="Medium Grid 2 Accent 3" w:semiHidden="0" w:uiPriority="68" w:unhideWhenUsed="0"/>
+    <w:lsdException w:name="Medium Grid 3 Accent 3" w:semiHidden="0" w:uiPriority="69" w:unhideWhenUsed="0"/>
+    <w:lsdException w:name="Dark List Accent 3" w:semiHidden="0" w:uiPriority="70" w:unhideWhenUsed="0"/>
+    <w:lsdException w:name="Colorful Shading Accent 3" w:semiHidden="0" w:uiPriority="71" w:unhideWhenUsed="0"/>
+    <w:lsdException w:name="Colorful List Accent 3" w:semiHidden="0" w:uiPriority="72" w:unhideWhenUsed="0"/>
+    <w:lsdException w:name="Colorful Grid Accent 3" w:semiHidden="0" w:uiPriority="73" w:unhideWhenUsed="0"/>
+    <w:lsdException w:name="Light Shading Accent 4" w:semiHidden="0" w:uiPriority="60" w:unhideWhenUsed="0"/>
+    <w:lsdException w:name="Light List Accent 4" w:semiHidden="0" w:uiPriority="61" w:unhideWhenUsed="0"/>
+    <w:lsdException w:name="Light Grid Accent 4" w:semiHidden="0" w:uiPriority="62" w:unhideWhenUsed="0"/>
+    <w:lsdException w:name="Medium Shading 1 Accent 4" w:semiHidden="0" w:uiPriority="63" w:unhideWhenUsed="0"/>
+    <w:lsdException w:name="Medium Shading 2 Accent 4" w:semiHidden="0" w:uiPriority="64" w:unhideWhenUsed="0"/>
+    <w:lsdException w:name="Medium List 1 Accent 4" w:semiHidden="0" w:uiPriority="65" w:unhideWhenUsed="0"/>
+    <w:lsdException w:name="Medium List 2 Accent 4" w:semiHidden="0" w:uiPriority="66" w:unhideWhenUsed="0"/>
+    <w:lsdException w:name="Medium Grid 1 Accent 4" w:semiHidden="0" w:uiPriority="67" w:unhideWhenUsed="0"/>
+    <w:lsdException w:name="Medium Grid 2 Accent 4" w:semiHidden="0" w:uiPriority="68" w:unhideWhenUsed="0"/>
+    <w:lsdException w:name="Medium Grid 3 Accent 4" w:semiHidden="0" w:uiPriority="69" w:unhideWhenUsed="0"/>
+    <w:lsdException w:name="Dark List Accent 4" w:semiHidden="0" w:uiPriority="70" w:unhideWhenUsed="0"/>
+    <w:lsdException w:name="Colorful Shading Accent 4" w:semiHidden="0" w:uiPriority="71" w:unhideWhenUsed="0"/>
+    <w:lsdException w:name="Colorful List Accent 4" w:semiHidden="0" w:uiPriority="72" w:unhideWhenUsed="0"/>
+    <w:lsdException w:name="Colorful Grid Accent 4" w:semiHidden="0" w:uiPriority="73" w:unhideWhenUsed="0"/>
+    <w:lsdException w:name="Light Shading Accent 5" w:semiHidden="0" w:uiPriority="60" w:unhideWhenUsed="0"/>
+    <w:lsdException w:name="Light List Accent 5" w:semiHidden="0" w:uiPriority="61" w:unhideWhenUsed="0"/>
+    <w:lsdException w:name="Light Grid Accent 5" w:semiHidden="0" w:uiPriority="62" w:unhideWhenUsed="0"/>
+    <w:lsdException w:name="Medium Shading 1 Accent 5" w:semiHidden="0" w:uiPriority="63" w:unhideWhenUsed="0"/>
+    <w:lsdException w:name="Medium Shading 2 Accent 5" w:semiHidden="0" w:uiPriority="64" w:unhideWhenUsed="0"/>
+    <w:lsdException w:name="Medium List 1 Accent 5" w:semiHidden="0" w:uiPriority="65" w:unhideWhenUsed="0"/>
+    <w:lsdException w:name="Medium List 2 Accent 5" w:semiHidden="0" w:uiPriority="66" w:unhideWhenUsed="0"/>
+    <w:lsdException w:name="Medium Grid 1 Accent 5" w:semiHidden="0" w:uiPriority="67" w:unhideWhenUsed="0"/>
+    <w:lsdException w:name="Medium Grid 2 Accent 5" w:semiHidden="0" w:uiPriority="68" w:unhideWhenUsed="0"/>
+    <w:lsdException w:name="Medium Grid 3 Accent 5" w:semiHidden="0" w:uiPriority="69" w:unhideWhenUsed="0"/>
+    <w:lsdException w:name="Dark List Accent 5" w:semiHidden="0" w:uiPriority="70" w:unhideWhenUsed="0"/>
+    <w:lsdException w:name="Colorful Shading Accent 5" w:semiHidden="0" w:uiPriority="71" w:unhideWhenUsed="0"/>
+    <w:lsdException w:name="Colorful List Accent 5" w:semiHidden="0" w:uiPriority="72" w:unhideWhenUsed="0"/>
+    <w:lsdException w:name="Colorful Grid Accent 5" w:semiHidden="0" w:uiPriority="73" w:unhideWhenUsed="0"/>
+    <w:lsdException w:name="Light Shading Accent 6" w:semiHidden="0" w:uiPriority="60" w:unhideWhenUsed="0"/>
+    <w:lsdException w:name="Light List Accent 6" w:semiHidden="0" w:uiPriority="61" w:unhideWhenUsed="0"/>
+    <w:lsdException w:name="Light Grid Accent 6" w:semiHidden="0" w:uiPriority="62" w:unhideWhenUsed="0"/>
+    <w:lsdException w:name="Medium Shading 1 Accent 6" w:semiHidden="0" w:uiPriority="63" w:unhideWhenUsed="0"/>
+    <w:lsdException w:name="Medium Shading 2 Accent 6" w:semiHidden="0" w:uiPriority="64" w:unhideWhenUsed="0"/>
+    <w:lsdException w:name="Medium List 1 Accent 6" w:semiHidden="0" w:uiPriority="65" w:unhideWhenUsed="0"/>
+    <w:lsdException w:name="Medium List 2 Accent 6" w:semiHidden="0" w:uiPriority="66" w:unhideWhenUsed="0"/>
+    <w:lsdException w:name="Medium Grid 1 Accent 6" w:semiHidden="0" w:uiPriority="67" w:unhideWhenUsed="0"/>
+    <w:lsdException w:name="Medium Grid 2 Accent 6" w:semiHidden="0" w:uiPriority="68" w:unhideWhenUsed="0"/>
+    <w:lsdException w:name="Medium Grid 3 Accent 6" w:semiHidden="0" w:uiPriority="69" w:unhideWhenUsed="0"/>
+    <w:lsdException w:name="Dark List Accent 6" w:semiHidden="0" w:uiPriority="70" w:unhideWhenUsed="0"/>
+    <w:lsdException w:name="Colorful Shading Accent 6" w:semiHidden="0" w:uiPriority="71" w:unhideWhenUsed="0"/>
+    <w:lsdException w:name="Colorful List Accent 6" w:semiHidden="0" w:uiPriority="72" w:unhideWhenUsed="0"/>
+    <w:lsdException w:name="Colorful Grid Accent 6" w:semiHidden="0" w:uiPriority="73" w:unhideWhenUsed="0"/>
+    <w:lsdException w:name="Subtle Emphasis" w:semiHidden="0" w:uiPriority="19" w:unhideWhenUsed="0" w:qFormat="1"/>
+    <w:lsdException w:name="Intense Emphasis" w:semiHidden="0" w:uiPriority="21" w:unhideWhenUsed="0" w:qFormat="1"/>
+    <w:lsdException w:name="Subtle Reference" w:semiHidden="0" w:uiPriority="31" w:unhideWhenUsed="0" w:qFormat="1"/>
+    <w:lsdException w:name="Intense Reference" w:semiHidden="0" w:uiPriority="32" w:unhideWhenUsed="0" w:qFormat="1"/>
+    <w:lsdException w:name="Book Title" w:semiHidden="0" w:uiPriority="33" w:unhideWhenUsed="0" w:qFormat="1"/>
+    <w:lsdException w:name="Bibliography" w:uiPriority="37"/>
+    <w:lsdException w:name="TOC Heading" w:uiPriority="39" w:qFormat="1"/>
   </w:latentStyles>
   <w:style w:type="paragraph" w:default="1" w:styleId="Normal">
     <w:name w:val="Normal"/>
@@ -856,6 +1138,7 @@
     <w:uiPriority w:val="99"/>
     <w:semiHidden/>
     <w:unhideWhenUsed/>
+    <w:qFormat/>
     <w:tblPr>
       <w:tblInd w:w="0" w:type="dxa"/>
       <w:tblCellMar>
@@ -1171,7 +1454,7 @@
   <a:extraClrSchemeLst/>
   <a:extLst>
     <a:ext uri="{05A4C25C-085E-4340-85A3-A5531E510DB2}">
-      <thm15:themeFamily xmlns:thm15="http://schemas.microsoft.com/office/thememl/2012/main" name="Office Theme" id="{62F939B6-93AF-4DB8-9C6B-D6C7DFDC589F}" vid="{4A3C46E8-61CC-4603-A589-7422A47A8E4A}"/>
+      <thm15:themeFamily xmlns:thm15="http://schemas.microsoft.com/office/thememl/2012/main" xmlns="" name="Office Theme" id="{62F939B6-93AF-4DB8-9C6B-D6C7DFDC589F}" vid="{4A3C46E8-61CC-4603-A589-7422A47A8E4A}"/>
     </a:ext>
   </a:extLst>
 </a:theme>

</xml_diff>

<commit_message>
Green sticky version 2
</commit_message>
<xml_diff>
--- a/Loop_paper.docx
+++ b/Loop_paper.docx
@@ -1,6 +1,6 @@
 
 <file path=word/document.xml><?xml version="1.0" encoding="utf-8"?>
-<w:document xmlns:ve="http://schemas.openxmlformats.org/markup-compatibility/2006" xmlns:o="urn:schemas-microsoft-com:office:office" xmlns:r="http://schemas.openxmlformats.org/officeDocument/2006/relationships" xmlns:m="http://schemas.openxmlformats.org/officeDocument/2006/math" xmlns:v="urn:schemas-microsoft-com:vml" xmlns:wp="http://schemas.openxmlformats.org/drawingml/2006/wordprocessingDrawing" xmlns:w10="urn:schemas-microsoft-com:office:word" xmlns:w="http://schemas.openxmlformats.org/wordprocessingml/2006/main" xmlns:wne="http://schemas.microsoft.com/office/word/2006/wordml">
+<w:document xmlns:wpc="http://schemas.microsoft.com/office/word/2010/wordprocessingCanvas" xmlns:cx="http://schemas.microsoft.com/office/drawing/2014/chartex" xmlns:cx1="http://schemas.microsoft.com/office/drawing/2015/9/8/chartex" xmlns:mc="http://schemas.openxmlformats.org/markup-compatibility/2006" xmlns:o="urn:schemas-microsoft-com:office:office" xmlns:r="http://schemas.openxmlformats.org/officeDocument/2006/relationships" xmlns:m="http://schemas.openxmlformats.org/officeDocument/2006/math" xmlns:v="urn:schemas-microsoft-com:vml" xmlns:wp14="http://schemas.microsoft.com/office/word/2010/wordprocessingDrawing" xmlns:wp="http://schemas.openxmlformats.org/drawingml/2006/wordprocessingDrawing" xmlns:w10="urn:schemas-microsoft-com:office:word" xmlns:w="http://schemas.openxmlformats.org/wordprocessingml/2006/main" xmlns:w14="http://schemas.microsoft.com/office/word/2010/wordml" xmlns:w15="http://schemas.microsoft.com/office/word/2012/wordml" xmlns:w16se="http://schemas.microsoft.com/office/word/2015/wordml/symex" xmlns:wpg="http://schemas.microsoft.com/office/word/2010/wordprocessingGroup" xmlns:wpi="http://schemas.microsoft.com/office/word/2010/wordprocessingInk" xmlns:wne="http://schemas.microsoft.com/office/word/2006/wordml" xmlns:wps="http://schemas.microsoft.com/office/word/2010/wordprocessingShape" mc:Ignorable="w14 w15 w16se wp14">
   <w:body>
     <w:p>
       <w:pPr>
@@ -16,10 +16,9 @@
           <w:rPr>
             <w:rFonts w:asciiTheme="majorHAnsi" w:hAnsiTheme="majorHAnsi"/>
             <w:noProof/>
-            <w:lang w:eastAsia="en-GB"/>
           </w:rPr>
           <w:drawing>
-            <wp:anchor distT="0" distB="0" distL="114300" distR="114300" simplePos="0" relativeHeight="251655166" behindDoc="0" locked="0" layoutInCell="1" allowOverlap="1">
+            <wp:anchor distT="0" distB="0" distL="114300" distR="114300" simplePos="0" relativeHeight="251653632" behindDoc="0" locked="0" layoutInCell="1" allowOverlap="1">
               <wp:simplePos x="0" y="0"/>
               <wp:positionH relativeFrom="column">
                 <wp:posOffset>2362200</wp:posOffset>
@@ -78,10 +77,9 @@
           <w:rPr>
             <w:rFonts w:asciiTheme="majorHAnsi" w:hAnsiTheme="majorHAnsi"/>
             <w:noProof/>
-            <w:lang w:eastAsia="en-GB"/>
           </w:rPr>
           <w:drawing>
-            <wp:anchor distT="0" distB="0" distL="114300" distR="114300" simplePos="0" relativeHeight="251661312" behindDoc="0" locked="0" layoutInCell="1" allowOverlap="1">
+            <wp:anchor distT="0" distB="0" distL="114300" distR="114300" simplePos="0" relativeHeight="251659776" behindDoc="0" locked="0" layoutInCell="1" allowOverlap="1">
               <wp:simplePos x="0" y="0"/>
               <wp:positionH relativeFrom="column">
                 <wp:posOffset>-933450</wp:posOffset>
@@ -142,33 +140,13 @@
             <w:rPr/>
           </w:rPrChange>
         </w:rPr>
-        <w:t xml:space="preserve">Author: </w:t>
+        <w:t>Author: Iwan Roberts,</w:t>
       </w:r>
-      <w:proofErr w:type="spellStart"/>
-      <w:r>
-        <w:rPr>
-          <w:rFonts w:asciiTheme="majorHAnsi" w:hAnsiTheme="majorHAnsi"/>
-          <w:rPrChange w:id="4" w:author="Iwan Roberts" w:date="2016-03-11T11:03:00Z">
-            <w:rPr/>
-          </w:rPrChange>
-        </w:rPr>
-        <w:t>Iwan</w:t>
-      </w:r>
-      <w:proofErr w:type="spellEnd"/>
-      <w:r>
-        <w:rPr>
-          <w:rFonts w:asciiTheme="majorHAnsi" w:hAnsiTheme="majorHAnsi"/>
-          <w:rPrChange w:id="5" w:author="Iwan Roberts" w:date="2016-03-11T11:03:00Z">
-            <w:rPr/>
-          </w:rPrChange>
-        </w:rPr>
-        <w:t xml:space="preserve"> Roberts,</w:t>
-      </w:r>
-      <w:del w:id="6" w:author="Iwan Roberts" w:date="2016-03-11T11:01:00Z">
+      <w:del w:id="4" w:author="Iwan Roberts" w:date="2016-03-11T11:01:00Z">
         <w:r>
           <w:rPr>
             <w:rFonts w:asciiTheme="majorHAnsi" w:hAnsiTheme="majorHAnsi"/>
-            <w:rPrChange w:id="7" w:author="Iwan Roberts" w:date="2016-03-11T11:03:00Z">
+            <w:rPrChange w:id="5" w:author="Iwan Roberts" w:date="2016-03-11T11:03:00Z">
               <w:rPr/>
             </w:rPrChange>
           </w:rPr>
@@ -180,20 +158,19 @@
       <w:pPr>
         <w:rPr>
           <w:rFonts w:asciiTheme="majorHAnsi" w:hAnsiTheme="majorHAnsi"/>
-          <w:rPrChange w:id="8" w:author="Iwan Roberts" w:date="2016-03-11T11:03:00Z">
+          <w:rPrChange w:id="6" w:author="Iwan Roberts" w:date="2016-03-11T11:03:00Z">
             <w:rPr/>
           </w:rPrChange>
         </w:rPr>
       </w:pPr>
-      <w:ins w:id="9" w:author="Jack" w:date="2016-03-11T12:18:00Z">
+      <w:ins w:id="7" w:author="Jack" w:date="2016-03-11T12:18:00Z">
         <w:r>
           <w:rPr>
             <w:rFonts w:asciiTheme="majorHAnsi" w:hAnsiTheme="majorHAnsi"/>
             <w:noProof/>
-            <w:lang w:eastAsia="en-GB"/>
           </w:rPr>
           <w:drawing>
-            <wp:anchor distT="0" distB="0" distL="114300" distR="114300" simplePos="0" relativeHeight="251660288" behindDoc="0" locked="0" layoutInCell="1" allowOverlap="1">
+            <wp:anchor distT="0" distB="0" distL="114300" distR="114300" simplePos="0" relativeHeight="251658752" behindDoc="0" locked="0" layoutInCell="1" allowOverlap="1" wp14:anchorId="6AED2AFA" wp14:editId="2796A265">
               <wp:simplePos x="0" y="0"/>
               <wp:positionH relativeFrom="column">
                 <wp:posOffset>4484370</wp:posOffset>
@@ -250,7 +227,7 @@
       <w:r>
         <w:rPr>
           <w:rFonts w:asciiTheme="majorHAnsi" w:hAnsiTheme="majorHAnsi"/>
-          <w:rPrChange w:id="10" w:author="Iwan Roberts" w:date="2016-03-11T11:03:00Z">
+          <w:rPrChange w:id="8" w:author="Iwan Roberts" w:date="2016-03-11T11:03:00Z">
             <w:rPr/>
           </w:rPrChange>
         </w:rPr>
@@ -260,202 +237,193 @@
     <w:p>
       <w:pPr>
         <w:rPr>
+          <w:del w:id="9" w:author="Iwan Roberts" w:date="2016-03-11T13:35:00Z"/>
           <w:rFonts w:asciiTheme="majorHAnsi" w:hAnsiTheme="majorHAnsi"/>
-          <w:rPrChange w:id="11" w:author="Iwan Roberts" w:date="2016-03-11T11:03:00Z">
-            <w:rPr/>
+          <w:rPrChange w:id="10" w:author="Iwan Roberts" w:date="2016-03-11T11:03:00Z">
+            <w:rPr>
+              <w:del w:id="11" w:author="Iwan Roberts" w:date="2016-03-11T13:35:00Z"/>
+            </w:rPr>
           </w:rPrChange>
         </w:rPr>
       </w:pPr>
       <w:ins w:id="12" w:author="Jack" w:date="2016-03-11T12:18:00Z">
+        <w:del w:id="13" w:author="Iwan Roberts" w:date="2016-03-11T13:25:00Z">
+          <w:r>
+            <w:rPr>
+              <w:rFonts w:asciiTheme="majorHAnsi" w:hAnsiTheme="majorHAnsi"/>
+              <w:noProof/>
+            </w:rPr>
+            <w:drawing>
+              <wp:anchor distT="0" distB="0" distL="114300" distR="114300" simplePos="0" relativeHeight="251657728" behindDoc="0" locked="0" layoutInCell="1" allowOverlap="1" wp14:anchorId="41A99DD2" wp14:editId="2318664B">
+                <wp:simplePos x="0" y="0"/>
+                <wp:positionH relativeFrom="column">
+                  <wp:posOffset>3831590</wp:posOffset>
+                </wp:positionH>
+                <wp:positionV relativeFrom="paragraph">
+                  <wp:posOffset>2192020</wp:posOffset>
+                </wp:positionV>
+                <wp:extent cx="345440" cy="662940"/>
+                <wp:effectExtent l="0" t="0" r="0" b="0"/>
+                <wp:wrapNone/>
+                <wp:docPr id="3" name="Picture 3" descr="C:\Users\Jack\AppData\Local\Microsoft\Windows\INetCache\IE\3HW2241U\jackalope_by_vampyneo[1].jpg"/>
+                <wp:cNvGraphicFramePr>
+                  <a:graphicFrameLocks xmlns:a="http://schemas.openxmlformats.org/drawingml/2006/main" noChangeAspect="1"/>
+                </wp:cNvGraphicFramePr>
+                <a:graphic xmlns:a="http://schemas.openxmlformats.org/drawingml/2006/main">
+                  <a:graphicData uri="http://schemas.openxmlformats.org/drawingml/2006/picture">
+                    <pic:pic xmlns:pic="http://schemas.openxmlformats.org/drawingml/2006/picture">
+                      <pic:nvPicPr>
+                        <pic:cNvPr id="0" name="Picture 3" descr="C:\Users\Jack\AppData\Local\Microsoft\Windows\INetCache\IE\3HW2241U\jackalope_by_vampyneo[1].jpg"/>
+                        <pic:cNvPicPr>
+                          <a:picLocks noChangeAspect="1" noChangeArrowheads="1"/>
+                        </pic:cNvPicPr>
+                      </pic:nvPicPr>
+                      <pic:blipFill rotWithShape="1">
+                        <a:blip r:embed="rId8"/>
+                        <a:srcRect l="-7488" r="100000" b="80846"/>
+                        <a:stretch/>
+                      </pic:blipFill>
+                      <pic:spPr bwMode="auto">
+                        <a:xfrm rot="1695748">
+                          <a:off x="0" y="0"/>
+                          <a:ext cx="345440" cy="662940"/>
+                        </a:xfrm>
+                        <a:prstGeom prst="rect">
+                          <a:avLst/>
+                        </a:prstGeom>
+                        <a:noFill/>
+                        <a:ln>
+                          <a:noFill/>
+                        </a:ln>
+                        <a:extLst>
+                          <a:ext uri="{53640926-AAD7-44D8-BBD7-CCE9431645EC}">
+                            <a14:shadowObscured xmlns:a14="http://schemas.microsoft.com/office/drawing/2010/main"/>
+                          </a:ext>
+                        </a:extLst>
+                      </pic:spPr>
+                    </pic:pic>
+                  </a:graphicData>
+                </a:graphic>
+                <wp14:sizeRelH relativeFrom="margin">
+                  <wp14:pctWidth>0</wp14:pctWidth>
+                </wp14:sizeRelH>
+                <wp14:sizeRelV relativeFrom="margin">
+                  <wp14:pctHeight>0</wp14:pctHeight>
+                </wp14:sizeRelV>
+              </wp:anchor>
+            </w:drawing>
+          </w:r>
+        </w:del>
+      </w:ins>
+      <w:ins w:id="14" w:author="Iwan Roberts" w:date="2016-03-11T13:22:00Z">
         <w:r>
           <w:rPr>
             <w:rFonts w:asciiTheme="majorHAnsi" w:hAnsiTheme="majorHAnsi"/>
             <w:noProof/>
-            <w:lang w:eastAsia="en-GB"/>
           </w:rPr>
-          <w:drawing>
-            <wp:anchor distT="0" distB="0" distL="114300" distR="114300" simplePos="0" relativeHeight="251658240" behindDoc="0" locked="0" layoutInCell="1" allowOverlap="1">
-              <wp:simplePos x="0" y="0"/>
-              <wp:positionH relativeFrom="column">
-                <wp:posOffset>-752475</wp:posOffset>
-              </wp:positionH>
-              <wp:positionV relativeFrom="paragraph">
-                <wp:posOffset>209550</wp:posOffset>
-              </wp:positionV>
-              <wp:extent cx="5010150" cy="3128010"/>
-              <wp:effectExtent l="457200" t="1047750" r="438150" b="1043940"/>
-              <wp:wrapNone/>
-              <wp:docPr id="1" name="Picture 2" descr="C:\Users\Jack\AppData\Local\Microsoft\Windows\INetCache\IE\KO2GV4J8\10287213544_8ca472c44e_z[1].jpg"/>
-              <wp:cNvGraphicFramePr>
-                <a:graphicFrameLocks xmlns:a="http://schemas.openxmlformats.org/drawingml/2006/main" noChangeAspect="1"/>
-              </wp:cNvGraphicFramePr>
-              <a:graphic xmlns:a="http://schemas.openxmlformats.org/drawingml/2006/main">
-                <a:graphicData uri="http://schemas.openxmlformats.org/drawingml/2006/picture">
-                  <pic:pic xmlns:pic="http://schemas.openxmlformats.org/drawingml/2006/picture">
-                    <pic:nvPicPr>
-                      <pic:cNvPr id="0" name="Picture 2" descr="C:\Users\Jack\AppData\Local\Microsoft\Windows\INetCache\IE\KO2GV4J8\10287213544_8ca472c44e_z[1].jpg"/>
-                      <pic:cNvPicPr>
-                        <a:picLocks noChangeAspect="1" noChangeArrowheads="1"/>
-                      </pic:cNvPicPr>
-                    </pic:nvPicPr>
-                    <pic:blipFill>
-                      <a:blip r:embed="rId8"/>
-                      <a:srcRect/>
-                      <a:stretch>
-                        <a:fillRect/>
-                      </a:stretch>
-                    </pic:blipFill>
-                    <pic:spPr bwMode="auto">
-                      <a:xfrm rot="19775877">
-                        <a:off x="0" y="0"/>
-                        <a:ext cx="5010150" cy="3128010"/>
-                      </a:xfrm>
-                      <a:prstGeom prst="rect">
-                        <a:avLst/>
-                      </a:prstGeom>
-                      <a:noFill/>
-                      <a:ln w="9525">
+          <w:pict>
+            <v:shapetype id="_x0000_t154" coordsize="21600,21600" o:spt="154" adj="9600" path="m0@2l21600,m,21600l21600@0e">
+              <v:formulas>
+                <v:f eqn="val #0"/>
+                <v:f eqn="sum 21600 0 #0"/>
+                <v:f eqn="prod @1 1 4"/>
+                <v:f eqn="prod #0 1 2"/>
+                <v:f eqn="prod @2 1 2"/>
+                <v:f eqn="sum @3 10800 0"/>
+                <v:f eqn="sum @4 10800 0"/>
+                <v:f eqn="sum @0 21600 @2"/>
+                <v:f eqn="prod @7 1 2"/>
+              </v:formulas>
+              <v:path textpathok="t" o:connecttype="custom" o:connectlocs="10800,@4;0,@6;10800,@5;21600,@3" o:connectangles="270,180,90,0"/>
+              <v:textpath on="t" fitshape="t"/>
+              <v:handles>
+                <v:h position="bottomRight,#0" yrange="6171,21600"/>
+              </v:handles>
+              <o:lock v:ext="edit" text="t" shapetype="t"/>
+            </v:shapetype>
+            <v:shape id="_x0000_i1025" type="#_x0000_t154" style="width:213pt;height:207pt" fillcolor="#ffe701">
+              <v:fill r:id="rId9" o:title="" color2="#fe3e02" focusposition="1,1" focussize="" focus="100%" type="gradient"/>
+              <v:stroke r:id="rId9" o:title=""/>
+              <v:shadow color="#868686"/>
+              <o:extrusion v:ext="view" color="#f60" on="t" rotationangle="18,18" viewpoint="0,0" viewpointorigin="0,0" skewangle="0" skewamt="0" brightness="4000f" lightposition=",50000" lightlevel="52000f" lightlevel2="14000f" type="perspective" lightharsh2="t"/>
+              <v:textpath style="font-family:&quot;Impact&quot;;v-text-kern:t" trim="t" fitpath="t" string="Collaboration!&#10;&#10;Green Sticky"/>
+            </v:shape>
+          </w:pict>
+        </w:r>
+      </w:ins>
+      <w:ins w:id="15" w:author="Jack" w:date="2016-03-11T12:18:00Z">
+        <w:del w:id="16" w:author="Iwan Roberts" w:date="2016-03-11T13:25:00Z">
+          <w:r>
+            <w:rPr>
+              <w:rFonts w:asciiTheme="majorHAnsi" w:hAnsiTheme="majorHAnsi"/>
+              <w:noProof/>
+            </w:rPr>
+            <w:drawing>
+              <wp:anchor distT="0" distB="0" distL="114300" distR="114300" simplePos="0" relativeHeight="251655680" behindDoc="0" locked="0" layoutInCell="1" allowOverlap="1" wp14:anchorId="3D938CC5" wp14:editId="608C248D">
+                <wp:simplePos x="0" y="0"/>
+                <wp:positionH relativeFrom="column">
+                  <wp:posOffset>-752475</wp:posOffset>
+                </wp:positionH>
+                <wp:positionV relativeFrom="paragraph">
+                  <wp:posOffset>209550</wp:posOffset>
+                </wp:positionV>
+                <wp:extent cx="5010150" cy="3128010"/>
+                <wp:effectExtent l="457200" t="1047750" r="438150" b="1043940"/>
+                <wp:wrapNone/>
+                <wp:docPr id="1" name="Picture 2" descr="C:\Users\Jack\AppData\Local\Microsoft\Windows\INetCache\IE\KO2GV4J8\10287213544_8ca472c44e_z[1].jpg"/>
+                <wp:cNvGraphicFramePr>
+                  <a:graphicFrameLocks xmlns:a="http://schemas.openxmlformats.org/drawingml/2006/main" noChangeAspect="1"/>
+                </wp:cNvGraphicFramePr>
+                <a:graphic xmlns:a="http://schemas.openxmlformats.org/drawingml/2006/main">
+                  <a:graphicData uri="http://schemas.openxmlformats.org/drawingml/2006/picture">
+                    <pic:pic xmlns:pic="http://schemas.openxmlformats.org/drawingml/2006/picture">
+                      <pic:nvPicPr>
+                        <pic:cNvPr id="0" name="Picture 2" descr="C:\Users\Jack\AppData\Local\Microsoft\Windows\INetCache\IE\KO2GV4J8\10287213544_8ca472c44e_z[1].jpg"/>
+                        <pic:cNvPicPr>
+                          <a:picLocks noChangeAspect="1" noChangeArrowheads="1"/>
+                        </pic:cNvPicPr>
+                      </pic:nvPicPr>
+                      <pic:blipFill>
+                        <a:blip r:embed="rId10"/>
+                        <a:srcRect/>
+                        <a:stretch>
+                          <a:fillRect/>
+                        </a:stretch>
+                      </pic:blipFill>
+                      <pic:spPr bwMode="auto">
+                        <a:xfrm rot="19775877">
+                          <a:off x="0" y="0"/>
+                          <a:ext cx="5010150" cy="3128010"/>
+                        </a:xfrm>
+                        <a:prstGeom prst="rect">
+                          <a:avLst/>
+                        </a:prstGeom>
                         <a:noFill/>
-                        <a:miter lim="800000"/>
-                        <a:headEnd/>
-                        <a:tailEnd/>
-                      </a:ln>
-                    </pic:spPr>
-                  </pic:pic>
-                </a:graphicData>
-              </a:graphic>
-            </wp:anchor>
-          </w:drawing>
-        </w:r>
+                        <a:ln w="9525">
+                          <a:noFill/>
+                          <a:miter lim="800000"/>
+                          <a:headEnd/>
+                          <a:tailEnd/>
+                        </a:ln>
+                      </pic:spPr>
+                    </pic:pic>
+                  </a:graphicData>
+                </a:graphic>
+              </wp:anchor>
+            </w:drawing>
+          </w:r>
+        </w:del>
       </w:ins>
     </w:p>
     <w:p>
       <w:pPr>
-        <w:pStyle w:val="ListParagraph"/>
-        <w:numPr>
-          <w:ilvl w:val="0"/>
-          <w:numId w:val="1"/>
-        </w:numPr>
         <w:rPr>
           <w:rFonts w:asciiTheme="majorHAnsi" w:hAnsiTheme="majorHAnsi"/>
-          <w:rPrChange w:id="13" w:author="Iwan Roberts" w:date="2016-03-11T11:03:00Z">
+          <w:rPrChange w:id="17" w:author="Iwan Roberts" w:date="2016-03-11T11:03:00Z">
             <w:rPr/>
           </w:rPrChange>
         </w:rPr>
-      </w:pPr>
-      <w:r>
-        <w:rPr>
-          <w:rFonts w:asciiTheme="majorHAnsi" w:hAnsiTheme="majorHAnsi"/>
-          <w:rPrChange w:id="14" w:author="Iwan Roberts" w:date="2016-03-11T11:03:00Z">
-            <w:rPr/>
-          </w:rPrChange>
-        </w:rPr>
-        <w:t>Intro</w:t>
-      </w:r>
-    </w:p>
-    <w:p>
-      <w:pPr>
-        <w:pStyle w:val="ListParagraph"/>
-        <w:numPr>
-          <w:ilvl w:val="0"/>
-          <w:numId w:val="1"/>
-        </w:numPr>
-        <w:rPr>
-          <w:ins w:id="15" w:author="Iwan Roberts" w:date="2016-03-11T11:02:00Z"/>
-          <w:rFonts w:asciiTheme="majorHAnsi" w:hAnsiTheme="majorHAnsi"/>
-          <w:rPrChange w:id="16" w:author="Iwan Roberts" w:date="2016-03-11T11:03:00Z">
-            <w:rPr>
-              <w:ins w:id="17" w:author="Iwan Roberts" w:date="2016-03-11T11:02:00Z"/>
-            </w:rPr>
-          </w:rPrChange>
-        </w:rPr>
-      </w:pPr>
-      <w:ins w:id="18" w:author="Jack" w:date="2016-03-11T12:18:00Z">
-        <w:r>
-          <w:rPr>
-            <w:rFonts w:asciiTheme="majorHAnsi" w:hAnsiTheme="majorHAnsi"/>
-            <w:noProof/>
-            <w:lang w:eastAsia="en-GB"/>
-          </w:rPr>
-          <w:drawing>
-            <wp:anchor distT="0" distB="0" distL="114300" distR="114300" simplePos="0" relativeHeight="251659264" behindDoc="0" locked="0" layoutInCell="1" allowOverlap="1">
-              <wp:simplePos x="0" y="0"/>
-              <wp:positionH relativeFrom="column">
-                <wp:posOffset>3219450</wp:posOffset>
-              </wp:positionH>
-              <wp:positionV relativeFrom="paragraph">
-                <wp:posOffset>159385</wp:posOffset>
-              </wp:positionV>
-              <wp:extent cx="4617720" cy="3461385"/>
-              <wp:effectExtent l="571500" t="895350" r="487680" b="882015"/>
-              <wp:wrapNone/>
-              <wp:docPr id="3" name="Picture 3" descr="C:\Users\Jack\AppData\Local\Microsoft\Windows\INetCache\IE\3HW2241U\jackalope_by_vampyneo[1].jpg"/>
-              <wp:cNvGraphicFramePr>
-                <a:graphicFrameLocks xmlns:a="http://schemas.openxmlformats.org/drawingml/2006/main" noChangeAspect="1"/>
-              </wp:cNvGraphicFramePr>
-              <a:graphic xmlns:a="http://schemas.openxmlformats.org/drawingml/2006/main">
-                <a:graphicData uri="http://schemas.openxmlformats.org/drawingml/2006/picture">
-                  <pic:pic xmlns:pic="http://schemas.openxmlformats.org/drawingml/2006/picture">
-                    <pic:nvPicPr>
-                      <pic:cNvPr id="0" name="Picture 3" descr="C:\Users\Jack\AppData\Local\Microsoft\Windows\INetCache\IE\3HW2241U\jackalope_by_vampyneo[1].jpg"/>
-                      <pic:cNvPicPr>
-                        <a:picLocks noChangeAspect="1" noChangeArrowheads="1"/>
-                      </pic:cNvPicPr>
-                    </pic:nvPicPr>
-                    <pic:blipFill>
-                      <a:blip r:embed="rId9"/>
-                      <a:srcRect/>
-                      <a:stretch>
-                        <a:fillRect/>
-                      </a:stretch>
-                    </pic:blipFill>
-                    <pic:spPr bwMode="auto">
-                      <a:xfrm rot="1695748">
-                        <a:off x="0" y="0"/>
-                        <a:ext cx="4617720" cy="3461385"/>
-                      </a:xfrm>
-                      <a:prstGeom prst="rect">
-                        <a:avLst/>
-                      </a:prstGeom>
-                      <a:noFill/>
-                      <a:ln w="9525">
-                        <a:noFill/>
-                        <a:miter lim="800000"/>
-                        <a:headEnd/>
-                        <a:tailEnd/>
-                      </a:ln>
-                    </pic:spPr>
-                  </pic:pic>
-                </a:graphicData>
-              </a:graphic>
-            </wp:anchor>
-          </w:drawing>
-        </w:r>
-      </w:ins>
-      <w:r>
-        <w:rPr>
-          <w:rFonts w:asciiTheme="majorHAnsi" w:hAnsiTheme="majorHAnsi"/>
-          <w:rPrChange w:id="19" w:author="Iwan Roberts" w:date="2016-03-11T11:03:00Z">
-            <w:rPr/>
-          </w:rPrChange>
-        </w:rPr>
-        <w:t>Lit review</w:t>
-      </w:r>
-    </w:p>
-    <w:p>
-      <w:pPr>
-        <w:pStyle w:val="ListParagraph"/>
-        <w:numPr>
-          <w:ilvl w:val="1"/>
-          <w:numId w:val="1"/>
-        </w:numPr>
-        <w:rPr>
-          <w:rFonts w:asciiTheme="majorHAnsi" w:hAnsiTheme="majorHAnsi"/>
-          <w:rPrChange w:id="20" w:author="Iwan Roberts" w:date="2016-03-11T11:03:00Z">
-            <w:rPr/>
-          </w:rPrChange>
-        </w:rPr>
-        <w:pPrChange w:id="21" w:author="Iwan Roberts" w:date="2016-03-11T11:02:00Z">
+        <w:pPrChange w:id="18" w:author="Iwan Roberts" w:date="2016-03-11T13:35:00Z">
           <w:pPr>
             <w:pStyle w:val="ListParagraph"/>
             <w:numPr>
@@ -465,11 +433,82 @@
           </w:pPr>
         </w:pPrChange>
       </w:pPr>
-      <w:ins w:id="22" w:author="Iwan Roberts" w:date="2016-03-11T11:02:00Z">
+      <w:r>
+        <w:rPr>
+          <w:rFonts w:asciiTheme="majorHAnsi" w:hAnsiTheme="majorHAnsi"/>
+          <w:rPrChange w:id="19" w:author="Iwan Roberts" w:date="2016-03-11T11:03:00Z">
+            <w:rPr/>
+          </w:rPrChange>
+        </w:rPr>
+        <w:t>Intro</w:t>
+      </w:r>
+    </w:p>
+    <w:p>
+      <w:pPr>
+        <w:pStyle w:val="ListParagraph"/>
+        <w:numPr>
+          <w:ilvl w:val="0"/>
+          <w:numId w:val="1"/>
+        </w:numPr>
+        <w:rPr>
+          <w:ins w:id="20" w:author="Iwan Roberts" w:date="2016-03-11T11:02:00Z"/>
+          <w:rFonts w:asciiTheme="majorHAnsi" w:hAnsiTheme="majorHAnsi"/>
+          <w:rPrChange w:id="21" w:author="Iwan Roberts" w:date="2016-03-11T11:03:00Z">
+            <w:rPr>
+              <w:ins w:id="22" w:author="Iwan Roberts" w:date="2016-03-11T11:02:00Z"/>
+            </w:rPr>
+          </w:rPrChange>
+        </w:rPr>
+      </w:pPr>
+      <w:del w:id="23" w:author="Iwan Roberts" w:date="2016-03-11T13:25:00Z">
         <w:r>
           <w:rPr>
             <w:rFonts w:asciiTheme="majorHAnsi" w:hAnsiTheme="majorHAnsi"/>
-            <w:rPrChange w:id="23" w:author="Iwan Roberts" w:date="2016-03-11T11:03:00Z">
+            <w:rPrChange w:id="24" w:author="Iwan Roberts" w:date="2016-03-11T11:03:00Z">
+              <w:rPr/>
+            </w:rPrChange>
+          </w:rPr>
+          <w:delText>L</w:delText>
+        </w:r>
+      </w:del>
+      <w:r>
+        <w:rPr>
+          <w:rFonts w:asciiTheme="majorHAnsi" w:hAnsiTheme="majorHAnsi"/>
+          <w:rPrChange w:id="25" w:author="Iwan Roberts" w:date="2016-03-11T11:03:00Z">
+            <w:rPr/>
+          </w:rPrChange>
+        </w:rPr>
+        <w:t>it review</w:t>
+      </w:r>
+    </w:p>
+    <w:p>
+      <w:pPr>
+        <w:pStyle w:val="ListParagraph"/>
+        <w:numPr>
+          <w:ilvl w:val="1"/>
+          <w:numId w:val="1"/>
+        </w:numPr>
+        <w:rPr>
+          <w:rFonts w:asciiTheme="majorHAnsi" w:hAnsiTheme="majorHAnsi"/>
+          <w:rPrChange w:id="26" w:author="Iwan Roberts" w:date="2016-03-11T11:03:00Z">
+            <w:rPr/>
+          </w:rPrChange>
+        </w:rPr>
+        <w:pPrChange w:id="27" w:author="Iwan Roberts" w:date="2016-03-11T11:02:00Z">
+          <w:pPr>
+            <w:pStyle w:val="ListParagraph"/>
+            <w:numPr>
+              <w:numId w:val="1"/>
+            </w:numPr>
+            <w:ind w:hanging="360"/>
+          </w:pPr>
+        </w:pPrChange>
+      </w:pPr>
+      <w:ins w:id="28" w:author="Iwan Roberts" w:date="2016-03-11T11:02:00Z">
+        <w:r>
+          <w:rPr>
+            <w:rFonts w:asciiTheme="majorHAnsi" w:hAnsiTheme="majorHAnsi"/>
+            <w:rPrChange w:id="29" w:author="Iwan Roberts" w:date="2016-03-11T11:03:00Z">
               <w:rPr/>
             </w:rPrChange>
           </w:rPr>
@@ -486,7 +525,7 @@
         </w:numPr>
         <w:rPr>
           <w:rFonts w:asciiTheme="majorHAnsi" w:hAnsiTheme="majorHAnsi"/>
-          <w:rPrChange w:id="24" w:author="Iwan Roberts" w:date="2016-03-11T11:03:00Z">
+          <w:rPrChange w:id="30" w:author="Iwan Roberts" w:date="2016-03-11T11:03:00Z">
             <w:rPr/>
           </w:rPrChange>
         </w:rPr>
@@ -494,7 +533,7 @@
       <w:r>
         <w:rPr>
           <w:rFonts w:asciiTheme="majorHAnsi" w:hAnsiTheme="majorHAnsi"/>
-          <w:rPrChange w:id="25" w:author="Iwan Roberts" w:date="2016-03-11T11:03:00Z">
+          <w:rPrChange w:id="31" w:author="Iwan Roberts" w:date="2016-03-11T11:03:00Z">
             <w:rPr/>
           </w:rPrChange>
         </w:rPr>
@@ -509,11 +548,11 @@
           <w:numId w:val="1"/>
         </w:numPr>
         <w:rPr>
-          <w:ins w:id="26" w:author="Iwan Roberts" w:date="2016-03-11T11:02:00Z"/>
+          <w:ins w:id="32" w:author="Iwan Roberts" w:date="2016-03-11T11:02:00Z"/>
           <w:rFonts w:asciiTheme="majorHAnsi" w:hAnsiTheme="majorHAnsi"/>
-          <w:rPrChange w:id="27" w:author="Iwan Roberts" w:date="2016-03-11T11:03:00Z">
+          <w:rPrChange w:id="33" w:author="Iwan Roberts" w:date="2016-03-11T11:03:00Z">
             <w:rPr>
-              <w:ins w:id="28" w:author="Iwan Roberts" w:date="2016-03-11T11:02:00Z"/>
+              <w:ins w:id="34" w:author="Iwan Roberts" w:date="2016-03-11T11:02:00Z"/>
             </w:rPr>
           </w:rPrChange>
         </w:rPr>
@@ -521,7 +560,7 @@
       <w:r>
         <w:rPr>
           <w:rFonts w:asciiTheme="majorHAnsi" w:hAnsiTheme="majorHAnsi"/>
-          <w:rPrChange w:id="29" w:author="Iwan Roberts" w:date="2016-03-11T11:03:00Z">
+          <w:rPrChange w:id="35" w:author="Iwan Roberts" w:date="2016-03-11T11:03:00Z">
             <w:rPr/>
           </w:rPrChange>
         </w:rPr>
@@ -537,11 +576,11 @@
         </w:numPr>
         <w:rPr>
           <w:rFonts w:asciiTheme="majorHAnsi" w:hAnsiTheme="majorHAnsi"/>
-          <w:rPrChange w:id="30" w:author="Iwan Roberts" w:date="2016-03-11T11:03:00Z">
+          <w:rPrChange w:id="36" w:author="Iwan Roberts" w:date="2016-03-11T11:03:00Z">
             <w:rPr/>
           </w:rPrChange>
         </w:rPr>
-        <w:pPrChange w:id="31" w:author="Iwan Roberts" w:date="2016-03-11T11:02:00Z">
+        <w:pPrChange w:id="37" w:author="Iwan Roberts" w:date="2016-03-11T11:02:00Z">
           <w:pPr>
             <w:pStyle w:val="ListParagraph"/>
             <w:numPr>
@@ -551,27 +590,179 @@
           </w:pPr>
         </w:pPrChange>
       </w:pPr>
-      <w:ins w:id="32" w:author="Iwan Roberts" w:date="2016-03-11T11:02:00Z">
+      <w:ins w:id="38" w:author="Iwan Roberts" w:date="2016-03-11T11:02:00Z">
         <w:r>
           <w:rPr>
             <w:rFonts w:asciiTheme="majorHAnsi" w:hAnsiTheme="majorHAnsi"/>
-            <w:rPrChange w:id="33" w:author="Iwan Roberts" w:date="2016-03-11T11:03:00Z">
+          </w:rPr>
+          <w:t xml:space="preserve">No useful </w:t>
+        </w:r>
+        <w:proofErr w:type="spellStart"/>
+        <w:r>
+          <w:rPr>
+            <w:rFonts w:asciiTheme="majorHAnsi" w:hAnsiTheme="majorHAnsi"/>
+          </w:rPr>
+          <w:t>concl</w:t>
+        </w:r>
+      </w:ins>
+      <w:bookmarkStart w:id="39" w:name="_GoBack"/>
+      <w:proofErr w:type="spellEnd"/>
+      <w:ins w:id="40" w:author="Iwan Roberts" w:date="2016-03-11T13:35:00Z">
+        <w:r>
+          <w:rPr>
+            <w:rFonts w:asciiTheme="majorHAnsi" w:hAnsiTheme="majorHAnsi"/>
+            <w:noProof/>
+          </w:rPr>
+          <w:pict>
+            <v:shapetype id="_x0000_t158" coordsize="21600,21600" o:spt="158" adj="1404,10800" path="m@37@0c@38@3@39@1@40@0@41@3@42@1@43@0m@30@4c@31@5@32@6@33@4@34@5@35@6@36@4e">
+              <v:formulas>
+                <v:f eqn="val #0"/>
+                <v:f eqn="prod @0 41 9"/>
+                <v:f eqn="prod @0 23 9"/>
+                <v:f eqn="sum 0 0 @2"/>
+                <v:f eqn="sum 21600 0 #0"/>
+                <v:f eqn="sum 21600 0 @1"/>
+                <v:f eqn="sum 21600 0 @3"/>
+                <v:f eqn="sum #1 0 10800"/>
+                <v:f eqn="sum 21600 0 #1"/>
+                <v:f eqn="prod @8 1 3"/>
+                <v:f eqn="prod @8 2 3"/>
+                <v:f eqn="prod @8 4 3"/>
+                <v:f eqn="prod @8 5 3"/>
+                <v:f eqn="prod @8 2 1"/>
+                <v:f eqn="sum 21600 0 @9"/>
+                <v:f eqn="sum 21600 0 @10"/>
+                <v:f eqn="sum 21600 0 @8"/>
+                <v:f eqn="sum 21600 0 @11"/>
+                <v:f eqn="sum 21600 0 @12"/>
+                <v:f eqn="sum 21600 0 @13"/>
+                <v:f eqn="prod #1 1 3"/>
+                <v:f eqn="prod #1 2 3"/>
+                <v:f eqn="prod #1 4 3"/>
+                <v:f eqn="prod #1 5 3"/>
+                <v:f eqn="prod #1 2 1"/>
+                <v:f eqn="sum 21600 0 @20"/>
+                <v:f eqn="sum 21600 0 @21"/>
+                <v:f eqn="sum 21600 0 @22"/>
+                <v:f eqn="sum 21600 0 @23"/>
+                <v:f eqn="sum 21600 0 @24"/>
+                <v:f eqn="if @7 @19 0"/>
+                <v:f eqn="if @7 @18 @20"/>
+                <v:f eqn="if @7 @17 @21"/>
+                <v:f eqn="if @7 @16 #1"/>
+                <v:f eqn="if @7 @15 @22"/>
+                <v:f eqn="if @7 @14 @23"/>
+                <v:f eqn="if @7 21600 @24"/>
+                <v:f eqn="if @7 0 @29"/>
+                <v:f eqn="if @7 @9 @28"/>
+                <v:f eqn="if @7 @10 @27"/>
+                <v:f eqn="if @7 @8 @8"/>
+                <v:f eqn="if @7 @11 @26"/>
+                <v:f eqn="if @7 @12 @25"/>
+                <v:f eqn="if @7 @13 21600"/>
+                <v:f eqn="sum @36 0 @30"/>
+                <v:f eqn="sum @4 0 @0"/>
+                <v:f eqn="max @30 @37"/>
+                <v:f eqn="min @36 @43"/>
+                <v:f eqn="prod @0 2 1"/>
+                <v:f eqn="sum 21600 0 @48"/>
+                <v:f eqn="mid @36 @43"/>
+                <v:f eqn="mid @30 @37"/>
+              </v:formulas>
+              <v:path textpathok="t" o:connecttype="custom" o:connectlocs="@40,@0;@51,10800;@33,@4;@50,10800" o:connectangles="270,180,90,0"/>
+              <v:textpath on="t" fitshape="t" xscale="t"/>
+              <v:handles>
+                <v:h position="topLeft,#0" yrange="0,2229"/>
+                <v:h position="#1,bottomRight" xrange="8640,12960"/>
+              </v:handles>
+              <o:lock v:ext="edit" text="t" shapetype="t"/>
+            </v:shapetype>
+            <v:shape id="_x0000_i1026" type="#_x0000_t158" style="width:349.5pt;height:51.75pt" fillcolor="#3cf" strokecolor="#009" strokeweight="1pt">
+              <v:fill r:id="rId9" o:title=""/>
+              <v:stroke r:id="rId9" o:title=""/>
+              <v:shadow on="t" color="#009" offset="7pt,-7pt"/>
+              <v:textpath style="font-family:&quot;Impact&quot;;v-text-spacing:52429f;v-text-kern:t" trim="t" fitpath="t" xscale="f" string="I'm all green and sticky!"/>
+            </v:shape>
+          </w:pict>
+        </w:r>
+      </w:ins>
+      <w:bookmarkEnd w:id="39"/>
+      <w:ins w:id="41" w:author="Iwan Roberts" w:date="2016-03-11T13:23:00Z">
+        <w:r>
+          <w:rPr>
+            <w:rFonts w:asciiTheme="majorHAnsi" w:hAnsiTheme="majorHAnsi"/>
+            <w:noProof/>
+          </w:rPr>
+          <w:drawing>
+            <wp:inline distT="0" distB="0" distL="0" distR="0" wp14:anchorId="288FCB47" wp14:editId="2F763238">
+              <wp:extent cx="7665720" cy="1672176"/>
+              <wp:effectExtent l="0" t="0" r="0" b="0"/>
+              <wp:docPr id="10" name="Picture 10"/>
+              <wp:cNvGraphicFramePr>
+                <a:graphicFrameLocks xmlns:a="http://schemas.openxmlformats.org/drawingml/2006/main" noChangeAspect="1"/>
+              </wp:cNvGraphicFramePr>
+              <a:graphic xmlns:a="http://schemas.openxmlformats.org/drawingml/2006/main">
+                <a:graphicData uri="http://schemas.openxmlformats.org/drawingml/2006/picture">
+                  <pic:pic xmlns:pic="http://schemas.openxmlformats.org/drawingml/2006/picture">
+                    <pic:nvPicPr>
+                      <pic:cNvPr id="0" name="Picture 2"/>
+                      <pic:cNvPicPr>
+                        <a:picLocks noChangeAspect="1" noChangeArrowheads="1"/>
+                      </pic:cNvPicPr>
+                    </pic:nvPicPr>
+                    <pic:blipFill>
+                      <a:blip r:embed="rId11">
+                        <a:extLst>
+                          <a:ext uri="{28A0092B-C50C-407E-A947-70E740481C1C}">
+                            <a14:useLocalDpi xmlns:a14="http://schemas.microsoft.com/office/drawing/2010/main" val="0"/>
+                          </a:ext>
+                        </a:extLst>
+                      </a:blip>
+                      <a:srcRect/>
+                      <a:stretch>
+                        <a:fillRect/>
+                      </a:stretch>
+                    </pic:blipFill>
+                    <pic:spPr bwMode="auto">
+                      <a:xfrm>
+                        <a:off x="0" y="0"/>
+                        <a:ext cx="7706746" cy="1681125"/>
+                      </a:xfrm>
+                      <a:prstGeom prst="rect">
+                        <a:avLst/>
+                      </a:prstGeom>
+                      <a:noFill/>
+                    </pic:spPr>
+                  </pic:pic>
+                </a:graphicData>
+              </a:graphic>
+            </wp:inline>
+          </w:drawing>
+        </w:r>
+      </w:ins>
+      <w:proofErr w:type="spellStart"/>
+      <w:ins w:id="42" w:author="Iwan Roberts" w:date="2016-03-11T11:02:00Z">
+        <w:r>
+          <w:rPr>
+            <w:rFonts w:asciiTheme="majorHAnsi" w:hAnsiTheme="majorHAnsi"/>
+            <w:rPrChange w:id="43" w:author="Iwan Roberts" w:date="2016-03-11T11:03:00Z">
               <w:rPr/>
             </w:rPrChange>
           </w:rPr>
-          <w:t>No useful conclusions</w:t>
+          <w:t>ons</w:t>
         </w:r>
       </w:ins>
+      <w:proofErr w:type="spellEnd"/>
     </w:p>
     <w:p>
       <w:pPr>
         <w:rPr>
-          <w:ins w:id="34" w:author="Iwan Roberts" w:date="2016-03-11T11:02:00Z"/>
+          <w:ins w:id="44" w:author="Iwan Roberts" w:date="2016-03-11T11:02:00Z"/>
           <w:rFonts w:asciiTheme="majorHAnsi" w:hAnsiTheme="majorHAnsi"/>
           <w:b/>
-          <w:rPrChange w:id="35" w:author="Iwan Roberts" w:date="2016-03-11T11:03:00Z">
+          <w:rPrChange w:id="45" w:author="Iwan Roberts" w:date="2016-03-11T11:03:00Z">
             <w:rPr>
-              <w:ins w:id="36" w:author="Iwan Roberts" w:date="2016-03-11T11:02:00Z"/>
+              <w:ins w:id="46" w:author="Iwan Roberts" w:date="2016-03-11T11:02:00Z"/>
               <w:b/>
             </w:rPr>
           </w:rPrChange>
@@ -581,7 +772,7 @@
         <w:rPr>
           <w:rFonts w:asciiTheme="majorHAnsi" w:hAnsiTheme="majorHAnsi"/>
           <w:b/>
-          <w:rPrChange w:id="37" w:author="Iwan Roberts" w:date="2016-03-11T11:03:00Z">
+          <w:rPrChange w:id="47" w:author="Iwan Roberts" w:date="2016-03-11T11:03:00Z">
             <w:rPr>
               <w:b/>
             </w:rPr>
@@ -596,22 +787,19 @@
           <w:b/>
         </w:rPr>
       </w:pPr>
-      <w:bookmarkStart w:id="38" w:name="_GoBack"/>
-      <w:ins w:id="39" w:author="Jack" w:date="2016-03-11T11:49:00Z">
+      <w:ins w:id="48" w:author="Jack" w:date="2016-03-11T11:49:00Z">
         <w:r>
           <w:rPr>
             <w:rFonts w:asciiTheme="majorHAnsi" w:hAnsiTheme="majorHAnsi"/>
             <w:noProof/>
-            <w:lang w:eastAsia="en-GB"/>
-            <w:rPrChange w:id="40">
+            <w:rPrChange w:id="49">
               <w:rPr>
                 <w:noProof/>
-                <w:lang w:eastAsia="en-GB"/>
               </w:rPr>
             </w:rPrChange>
           </w:rPr>
           <w:drawing>
-            <wp:anchor distT="0" distB="0" distL="114300" distR="114300" simplePos="0" relativeHeight="251657216" behindDoc="0" locked="0" layoutInCell="1" allowOverlap="1">
+            <wp:anchor distT="0" distB="0" distL="114300" distR="114300" simplePos="0" relativeHeight="251656704" behindDoc="0" locked="0" layoutInCell="1" allowOverlap="1">
               <wp:simplePos x="0" y="0"/>
               <wp:positionH relativeFrom="column">
                 <wp:posOffset>19050</wp:posOffset>
@@ -636,7 +824,7 @@
                       </pic:cNvPicPr>
                     </pic:nvPicPr>
                     <pic:blipFill>
-                      <a:blip r:embed="rId10"/>
+                      <a:blip r:embed="rId12"/>
                       <a:srcRect/>
                       <a:stretch>
                         <a:fillRect/>
@@ -665,20 +853,18 @@
           </w:drawing>
         </w:r>
       </w:ins>
-      <w:bookmarkEnd w:id="38"/>
     </w:p>
     <w:p>
       <w:pPr>
         <w:ind w:left="360"/>
       </w:pPr>
-      <w:ins w:id="41" w:author="Jack" w:date="2016-03-11T12:19:00Z">
+      <w:ins w:id="50" w:author="Jack" w:date="2016-03-11T12:19:00Z">
         <w:r>
           <w:rPr>
             <w:noProof/>
-            <w:lang w:eastAsia="en-GB"/>
           </w:rPr>
           <w:drawing>
-            <wp:anchor distT="0" distB="0" distL="114300" distR="114300" simplePos="0" relativeHeight="251663360" behindDoc="0" locked="0" layoutInCell="1" allowOverlap="1">
+            <wp:anchor distT="0" distB="0" distL="114300" distR="114300" simplePos="0" relativeHeight="251661824" behindDoc="0" locked="0" layoutInCell="1" allowOverlap="1">
               <wp:simplePos x="0" y="0"/>
               <wp:positionH relativeFrom="column">
                 <wp:posOffset>4972050</wp:posOffset>
@@ -703,7 +889,7 @@
                       </pic:cNvPicPr>
                     </pic:nvPicPr>
                     <pic:blipFill>
-                      <a:blip r:embed="rId11" cstate="print"/>
+                      <a:blip r:embed="rId13" cstate="print"/>
                       <a:srcRect/>
                       <a:stretch>
                         <a:fillRect/>
@@ -734,10 +920,9 @@
         <w:r>
           <w:rPr>
             <w:noProof/>
-            <w:lang w:eastAsia="en-GB"/>
           </w:rPr>
           <w:drawing>
-            <wp:anchor distT="0" distB="0" distL="114300" distR="114300" simplePos="0" relativeHeight="251662336" behindDoc="0" locked="0" layoutInCell="1" allowOverlap="1">
+            <wp:anchor distT="0" distB="0" distL="114300" distR="114300" simplePos="0" relativeHeight="251660800" behindDoc="0" locked="0" layoutInCell="1" allowOverlap="1">
               <wp:simplePos x="0" y="0"/>
               <wp:positionH relativeFrom="column">
                 <wp:posOffset>3038475</wp:posOffset>
@@ -762,7 +947,7 @@
                       </pic:cNvPicPr>
                     </pic:nvPicPr>
                     <pic:blipFill>
-                      <a:blip r:embed="rId12"/>
+                      <a:blip r:embed="rId14"/>
                       <a:srcRect/>
                       <a:stretch>
                         <a:fillRect/>
@@ -793,10 +978,9 @@
         <w:r>
           <w:rPr>
             <w:noProof/>
-            <w:lang w:eastAsia="en-GB"/>
           </w:rPr>
           <w:drawing>
-            <wp:anchor distT="0" distB="0" distL="114300" distR="114300" simplePos="0" relativeHeight="251656191" behindDoc="0" locked="0" layoutInCell="1" allowOverlap="1">
+            <wp:anchor distT="0" distB="0" distL="114300" distR="114300" simplePos="0" relativeHeight="251654656" behindDoc="0" locked="0" layoutInCell="1" allowOverlap="1">
               <wp:simplePos x="0" y="0"/>
               <wp:positionH relativeFrom="column">
                 <wp:posOffset>-1467485</wp:posOffset>
@@ -821,7 +1005,7 @@
                       </pic:cNvPicPr>
                     </pic:nvPicPr>
                     <pic:blipFill>
-                      <a:blip r:embed="rId13"/>
+                      <a:blip r:embed="rId15"/>
                       <a:srcRect/>
                       <a:stretch>
                         <a:fillRect/>
@@ -862,8 +1046,8 @@
 </file>
 
 <file path=word/numbering.xml><?xml version="1.0" encoding="utf-8"?>
-<w:numbering xmlns:ve="http://schemas.openxmlformats.org/markup-compatibility/2006" xmlns:o="urn:schemas-microsoft-com:office:office" xmlns:r="http://schemas.openxmlformats.org/officeDocument/2006/relationships" xmlns:m="http://schemas.openxmlformats.org/officeDocument/2006/math" xmlns:v="urn:schemas-microsoft-com:vml" xmlns:wp="http://schemas.openxmlformats.org/drawingml/2006/wordprocessingDrawing" xmlns:w10="urn:schemas-microsoft-com:office:word" xmlns:w="http://schemas.openxmlformats.org/wordprocessingml/2006/main" xmlns:wne="http://schemas.microsoft.com/office/word/2006/wordml">
-  <w:abstractNum w:abstractNumId="0">
+<w:numbering xmlns:wpc="http://schemas.microsoft.com/office/word/2010/wordprocessingCanvas" xmlns:cx="http://schemas.microsoft.com/office/drawing/2014/chartex" xmlns:cx1="http://schemas.microsoft.com/office/drawing/2015/9/8/chartex" xmlns:mc="http://schemas.openxmlformats.org/markup-compatibility/2006" xmlns:o="urn:schemas-microsoft-com:office:office" xmlns:r="http://schemas.openxmlformats.org/officeDocument/2006/relationships" xmlns:m="http://schemas.openxmlformats.org/officeDocument/2006/math" xmlns:v="urn:schemas-microsoft-com:vml" xmlns:wp14="http://schemas.microsoft.com/office/word/2010/wordprocessingDrawing" xmlns:wp="http://schemas.openxmlformats.org/drawingml/2006/wordprocessingDrawing" xmlns:w10="urn:schemas-microsoft-com:office:word" xmlns:w="http://schemas.openxmlformats.org/wordprocessingml/2006/main" xmlns:w14="http://schemas.microsoft.com/office/word/2010/wordml" xmlns:w15="http://schemas.microsoft.com/office/word/2012/wordml" xmlns:w16se="http://schemas.microsoft.com/office/word/2015/wordml/symex" xmlns:wpg="http://schemas.microsoft.com/office/word/2010/wordprocessingGroup" xmlns:wpi="http://schemas.microsoft.com/office/word/2010/wordprocessingInk" xmlns:wne="http://schemas.microsoft.com/office/word/2006/wordml" xmlns:wps="http://schemas.microsoft.com/office/word/2010/wordprocessingShape" mc:Ignorable="w14 w15 w16se wp14">
+  <w:abstractNum w:abstractNumId="0" w15:restartNumberingAfterBreak="0">
     <w:nsid w:val="569A1B3F"/>
     <w:multiLevelType w:val="hybridMultilevel"/>
     <w:tmpl w:val="D944C5FC"/>
@@ -967,7 +1151,7 @@
 </file>
 
 <file path=word/styles.xml><?xml version="1.0" encoding="utf-8"?>
-<w:styles xmlns:r="http://schemas.openxmlformats.org/officeDocument/2006/relationships" xmlns:w="http://schemas.openxmlformats.org/wordprocessingml/2006/main">
+<w:styles xmlns:mc="http://schemas.openxmlformats.org/markup-compatibility/2006" xmlns:r="http://schemas.openxmlformats.org/officeDocument/2006/relationships" xmlns:w="http://schemas.openxmlformats.org/wordprocessingml/2006/main" xmlns:w14="http://schemas.microsoft.com/office/word/2010/wordml" xmlns:w15="http://schemas.microsoft.com/office/word/2012/wordml" xmlns:w16se="http://schemas.microsoft.com/office/word/2015/wordml/symex" mc:Ignorable="w14 w15 w16se">
   <w:docDefaults>
     <w:rPrDefault>
       <w:rPr>
@@ -983,144 +1167,378 @@
       </w:pPr>
     </w:pPrDefault>
   </w:docDefaults>
-  <w:latentStyles w:defLockedState="0" w:defUIPriority="99" w:defSemiHidden="1" w:defUnhideWhenUsed="1" w:defQFormat="0" w:count="267">
-    <w:lsdException w:name="Normal" w:semiHidden="0" w:uiPriority="0" w:unhideWhenUsed="0" w:qFormat="1"/>
-    <w:lsdException w:name="heading 1" w:semiHidden="0" w:uiPriority="9" w:unhideWhenUsed="0" w:qFormat="1"/>
-    <w:lsdException w:name="heading 2" w:uiPriority="9" w:qFormat="1"/>
-    <w:lsdException w:name="heading 3" w:uiPriority="9" w:qFormat="1"/>
-    <w:lsdException w:name="heading 4" w:uiPriority="9" w:qFormat="1"/>
-    <w:lsdException w:name="heading 5" w:uiPriority="9" w:qFormat="1"/>
-    <w:lsdException w:name="heading 6" w:uiPriority="9" w:qFormat="1"/>
-    <w:lsdException w:name="heading 7" w:uiPriority="9" w:qFormat="1"/>
-    <w:lsdException w:name="heading 8" w:uiPriority="9" w:qFormat="1"/>
-    <w:lsdException w:name="heading 9" w:uiPriority="9" w:qFormat="1"/>
-    <w:lsdException w:name="toc 1" w:uiPriority="39"/>
-    <w:lsdException w:name="toc 2" w:uiPriority="39"/>
-    <w:lsdException w:name="toc 3" w:uiPriority="39"/>
-    <w:lsdException w:name="toc 4" w:uiPriority="39"/>
-    <w:lsdException w:name="toc 5" w:uiPriority="39"/>
-    <w:lsdException w:name="toc 6" w:uiPriority="39"/>
-    <w:lsdException w:name="toc 7" w:uiPriority="39"/>
-    <w:lsdException w:name="toc 8" w:uiPriority="39"/>
-    <w:lsdException w:name="toc 9" w:uiPriority="39"/>
-    <w:lsdException w:name="caption" w:uiPriority="35" w:qFormat="1"/>
-    <w:lsdException w:name="Title" w:semiHidden="0" w:uiPriority="10" w:unhideWhenUsed="0" w:qFormat="1"/>
-    <w:lsdException w:name="Default Paragraph Font" w:uiPriority="1"/>
-    <w:lsdException w:name="Subtitle" w:semiHidden="0" w:uiPriority="11" w:unhideWhenUsed="0" w:qFormat="1"/>
-    <w:lsdException w:name="Strong" w:semiHidden="0" w:uiPriority="22" w:unhideWhenUsed="0" w:qFormat="1"/>
-    <w:lsdException w:name="Emphasis" w:semiHidden="0" w:uiPriority="20" w:unhideWhenUsed="0" w:qFormat="1"/>
-    <w:lsdException w:name="Table Grid" w:semiHidden="0" w:uiPriority="39" w:unhideWhenUsed="0"/>
-    <w:lsdException w:name="Placeholder Text" w:unhideWhenUsed="0"/>
-    <w:lsdException w:name="No Spacing" w:semiHidden="0" w:uiPriority="1" w:unhideWhenUsed="0" w:qFormat="1"/>
-    <w:lsdException w:name="Light Shading" w:semiHidden="0" w:uiPriority="60" w:unhideWhenUsed="0"/>
-    <w:lsdException w:name="Light List" w:semiHidden="0" w:uiPriority="61" w:unhideWhenUsed="0"/>
-    <w:lsdException w:name="Light Grid" w:semiHidden="0" w:uiPriority="62" w:unhideWhenUsed="0"/>
-    <w:lsdException w:name="Medium Shading 1" w:semiHidden="0" w:uiPriority="63" w:unhideWhenUsed="0"/>
-    <w:lsdException w:name="Medium Shading 2" w:semiHidden="0" w:uiPriority="64" w:unhideWhenUsed="0"/>
-    <w:lsdException w:name="Medium List 1" w:semiHidden="0" w:uiPriority="65" w:unhideWhenUsed="0"/>
-    <w:lsdException w:name="Medium List 2" w:semiHidden="0" w:uiPriority="66" w:unhideWhenUsed="0"/>
-    <w:lsdException w:name="Medium Grid 1" w:semiHidden="0" w:uiPriority="67" w:unhideWhenUsed="0"/>
-    <w:lsdException w:name="Medium Grid 2" w:semiHidden="0" w:uiPriority="68" w:unhideWhenUsed="0"/>
-    <w:lsdException w:name="Medium Grid 3" w:semiHidden="0" w:uiPriority="69" w:unhideWhenUsed="0"/>
-    <w:lsdException w:name="Dark List" w:semiHidden="0" w:uiPriority="70" w:unhideWhenUsed="0"/>
-    <w:lsdException w:name="Colorful Shading" w:semiHidden="0" w:uiPriority="71" w:unhideWhenUsed="0"/>
-    <w:lsdException w:name="Colorful List" w:semiHidden="0" w:uiPriority="72" w:unhideWhenUsed="0"/>
-    <w:lsdException w:name="Colorful Grid" w:semiHidden="0" w:uiPriority="73" w:unhideWhenUsed="0"/>
-    <w:lsdException w:name="Light Shading Accent 1" w:semiHidden="0" w:uiPriority="60" w:unhideWhenUsed="0"/>
-    <w:lsdException w:name="Light List Accent 1" w:semiHidden="0" w:uiPriority="61" w:unhideWhenUsed="0"/>
-    <w:lsdException w:name="Light Grid Accent 1" w:semiHidden="0" w:uiPriority="62" w:unhideWhenUsed="0"/>
-    <w:lsdException w:name="Medium Shading 1 Accent 1" w:semiHidden="0" w:uiPriority="63" w:unhideWhenUsed="0"/>
-    <w:lsdException w:name="Medium Shading 2 Accent 1" w:semiHidden="0" w:uiPriority="64" w:unhideWhenUsed="0"/>
-    <w:lsdException w:name="Medium List 1 Accent 1" w:semiHidden="0" w:uiPriority="65" w:unhideWhenUsed="0"/>
-    <w:lsdException w:name="Revision" w:unhideWhenUsed="0"/>
-    <w:lsdException w:name="List Paragraph" w:semiHidden="0" w:uiPriority="34" w:unhideWhenUsed="0" w:qFormat="1"/>
-    <w:lsdException w:name="Quote" w:semiHidden="0" w:uiPriority="29" w:unhideWhenUsed="0" w:qFormat="1"/>
-    <w:lsdException w:name="Intense Quote" w:semiHidden="0" w:uiPriority="30" w:unhideWhenUsed="0" w:qFormat="1"/>
-    <w:lsdException w:name="Medium List 2 Accent 1" w:semiHidden="0" w:uiPriority="66" w:unhideWhenUsed="0"/>
-    <w:lsdException w:name="Medium Grid 1 Accent 1" w:semiHidden="0" w:uiPriority="67" w:unhideWhenUsed="0"/>
-    <w:lsdException w:name="Medium Grid 2 Accent 1" w:semiHidden="0" w:uiPriority="68" w:unhideWhenUsed="0"/>
-    <w:lsdException w:name="Medium Grid 3 Accent 1" w:semiHidden="0" w:uiPriority="69" w:unhideWhenUsed="0"/>
-    <w:lsdException w:name="Dark List Accent 1" w:semiHidden="0" w:uiPriority="70" w:unhideWhenUsed="0"/>
-    <w:lsdException w:name="Colorful Shading Accent 1" w:semiHidden="0" w:uiPriority="71" w:unhideWhenUsed="0"/>
-    <w:lsdException w:name="Colorful List Accent 1" w:semiHidden="0" w:uiPriority="72" w:unhideWhenUsed="0"/>
-    <w:lsdException w:name="Colorful Grid Accent 1" w:semiHidden="0" w:uiPriority="73" w:unhideWhenUsed="0"/>
-    <w:lsdException w:name="Light Shading Accent 2" w:semiHidden="0" w:uiPriority="60" w:unhideWhenUsed="0"/>
-    <w:lsdException w:name="Light List Accent 2" w:semiHidden="0" w:uiPriority="61" w:unhideWhenUsed="0"/>
-    <w:lsdException w:name="Light Grid Accent 2" w:semiHidden="0" w:uiPriority="62" w:unhideWhenUsed="0"/>
-    <w:lsdException w:name="Medium Shading 1 Accent 2" w:semiHidden="0" w:uiPriority="63" w:unhideWhenUsed="0"/>
-    <w:lsdException w:name="Medium Shading 2 Accent 2" w:semiHidden="0" w:uiPriority="64" w:unhideWhenUsed="0"/>
-    <w:lsdException w:name="Medium List 1 Accent 2" w:semiHidden="0" w:uiPriority="65" w:unhideWhenUsed="0"/>
-    <w:lsdException w:name="Medium List 2 Accent 2" w:semiHidden="0" w:uiPriority="66" w:unhideWhenUsed="0"/>
-    <w:lsdException w:name="Medium Grid 1 Accent 2" w:semiHidden="0" w:uiPriority="67" w:unhideWhenUsed="0"/>
-    <w:lsdException w:name="Medium Grid 2 Accent 2" w:semiHidden="0" w:uiPriority="68" w:unhideWhenUsed="0"/>
-    <w:lsdException w:name="Medium Grid 3 Accent 2" w:semiHidden="0" w:uiPriority="69" w:unhideWhenUsed="0"/>
-    <w:lsdException w:name="Dark List Accent 2" w:semiHidden="0" w:uiPriority="70" w:unhideWhenUsed="0"/>
-    <w:lsdException w:name="Colorful Shading Accent 2" w:semiHidden="0" w:uiPriority="71" w:unhideWhenUsed="0"/>
-    <w:lsdException w:name="Colorful List Accent 2" w:semiHidden="0" w:uiPriority="72" w:unhideWhenUsed="0"/>
-    <w:lsdException w:name="Colorful Grid Accent 2" w:semiHidden="0" w:uiPriority="73" w:unhideWhenUsed="0"/>
-    <w:lsdException w:name="Light Shading Accent 3" w:semiHidden="0" w:uiPriority="60" w:unhideWhenUsed="0"/>
-    <w:lsdException w:name="Light List Accent 3" w:semiHidden="0" w:uiPriority="61" w:unhideWhenUsed="0"/>
-    <w:lsdException w:name="Light Grid Accent 3" w:semiHidden="0" w:uiPriority="62" w:unhideWhenUsed="0"/>
-    <w:lsdException w:name="Medium Shading 1 Accent 3" w:semiHidden="0" w:uiPriority="63" w:unhideWhenUsed="0"/>
-    <w:lsdException w:name="Medium Shading 2 Accent 3" w:semiHidden="0" w:uiPriority="64" w:unhideWhenUsed="0"/>
-    <w:lsdException w:name="Medium List 1 Accent 3" w:semiHidden="0" w:uiPriority="65" w:unhideWhenUsed="0"/>
-    <w:lsdException w:name="Medium List 2 Accent 3" w:semiHidden="0" w:uiPriority="66" w:unhideWhenUsed="0"/>
-    <w:lsdException w:name="Medium Grid 1 Accent 3" w:semiHidden="0" w:uiPriority="67" w:unhideWhenUsed="0"/>
-    <w:lsdException w:name="Medium Grid 2 Accent 3" w:semiHidden="0" w:uiPriority="68" w:unhideWhenUsed="0"/>
-    <w:lsdException w:name="Medium Grid 3 Accent 3" w:semiHidden="0" w:uiPriority="69" w:unhideWhenUsed="0"/>
-    <w:lsdException w:name="Dark List Accent 3" w:semiHidden="0" w:uiPriority="70" w:unhideWhenUsed="0"/>
-    <w:lsdException w:name="Colorful Shading Accent 3" w:semiHidden="0" w:uiPriority="71" w:unhideWhenUsed="0"/>
-    <w:lsdException w:name="Colorful List Accent 3" w:semiHidden="0" w:uiPriority="72" w:unhideWhenUsed="0"/>
-    <w:lsdException w:name="Colorful Grid Accent 3" w:semiHidden="0" w:uiPriority="73" w:unhideWhenUsed="0"/>
-    <w:lsdException w:name="Light Shading Accent 4" w:semiHidden="0" w:uiPriority="60" w:unhideWhenUsed="0"/>
-    <w:lsdException w:name="Light List Accent 4" w:semiHidden="0" w:uiPriority="61" w:unhideWhenUsed="0"/>
-    <w:lsdException w:name="Light Grid Accent 4" w:semiHidden="0" w:uiPriority="62" w:unhideWhenUsed="0"/>
-    <w:lsdException w:name="Medium Shading 1 Accent 4" w:semiHidden="0" w:uiPriority="63" w:unhideWhenUsed="0"/>
-    <w:lsdException w:name="Medium Shading 2 Accent 4" w:semiHidden="0" w:uiPriority="64" w:unhideWhenUsed="0"/>
-    <w:lsdException w:name="Medium List 1 Accent 4" w:semiHidden="0" w:uiPriority="65" w:unhideWhenUsed="0"/>
-    <w:lsdException w:name="Medium List 2 Accent 4" w:semiHidden="0" w:uiPriority="66" w:unhideWhenUsed="0"/>
-    <w:lsdException w:name="Medium Grid 1 Accent 4" w:semiHidden="0" w:uiPriority="67" w:unhideWhenUsed="0"/>
-    <w:lsdException w:name="Medium Grid 2 Accent 4" w:semiHidden="0" w:uiPriority="68" w:unhideWhenUsed="0"/>
-    <w:lsdException w:name="Medium Grid 3 Accent 4" w:semiHidden="0" w:uiPriority="69" w:unhideWhenUsed="0"/>
-    <w:lsdException w:name="Dark List Accent 4" w:semiHidden="0" w:uiPriority="70" w:unhideWhenUsed="0"/>
-    <w:lsdException w:name="Colorful Shading Accent 4" w:semiHidden="0" w:uiPriority="71" w:unhideWhenUsed="0"/>
-    <w:lsdException w:name="Colorful List Accent 4" w:semiHidden="0" w:uiPriority="72" w:unhideWhenUsed="0"/>
-    <w:lsdException w:name="Colorful Grid Accent 4" w:semiHidden="0" w:uiPriority="73" w:unhideWhenUsed="0"/>
-    <w:lsdException w:name="Light Shading Accent 5" w:semiHidden="0" w:uiPriority="60" w:unhideWhenUsed="0"/>
-    <w:lsdException w:name="Light List Accent 5" w:semiHidden="0" w:uiPriority="61" w:unhideWhenUsed="0"/>
-    <w:lsdException w:name="Light Grid Accent 5" w:semiHidden="0" w:uiPriority="62" w:unhideWhenUsed="0"/>
-    <w:lsdException w:name="Medium Shading 1 Accent 5" w:semiHidden="0" w:uiPriority="63" w:unhideWhenUsed="0"/>
-    <w:lsdException w:name="Medium Shading 2 Accent 5" w:semiHidden="0" w:uiPriority="64" w:unhideWhenUsed="0"/>
-    <w:lsdException w:name="Medium List 1 Accent 5" w:semiHidden="0" w:uiPriority="65" w:unhideWhenUsed="0"/>
-    <w:lsdException w:name="Medium List 2 Accent 5" w:semiHidden="0" w:uiPriority="66" w:unhideWhenUsed="0"/>
-    <w:lsdException w:name="Medium Grid 1 Accent 5" w:semiHidden="0" w:uiPriority="67" w:unhideWhenUsed="0"/>
-    <w:lsdException w:name="Medium Grid 2 Accent 5" w:semiHidden="0" w:uiPriority="68" w:unhideWhenUsed="0"/>
-    <w:lsdException w:name="Medium Grid 3 Accent 5" w:semiHidden="0" w:uiPriority="69" w:unhideWhenUsed="0"/>
-    <w:lsdException w:name="Dark List Accent 5" w:semiHidden="0" w:uiPriority="70" w:unhideWhenUsed="0"/>
-    <w:lsdException w:name="Colorful Shading Accent 5" w:semiHidden="0" w:uiPriority="71" w:unhideWhenUsed="0"/>
-    <w:lsdException w:name="Colorful List Accent 5" w:semiHidden="0" w:uiPriority="72" w:unhideWhenUsed="0"/>
-    <w:lsdException w:name="Colorful Grid Accent 5" w:semiHidden="0" w:uiPriority="73" w:unhideWhenUsed="0"/>
-    <w:lsdException w:name="Light Shading Accent 6" w:semiHidden="0" w:uiPriority="60" w:unhideWhenUsed="0"/>
-    <w:lsdException w:name="Light List Accent 6" w:semiHidden="0" w:uiPriority="61" w:unhideWhenUsed="0"/>
-    <w:lsdException w:name="Light Grid Accent 6" w:semiHidden="0" w:uiPriority="62" w:unhideWhenUsed="0"/>
-    <w:lsdException w:name="Medium Shading 1 Accent 6" w:semiHidden="0" w:uiPriority="63" w:unhideWhenUsed="0"/>
-    <w:lsdException w:name="Medium Shading 2 Accent 6" w:semiHidden="0" w:uiPriority="64" w:unhideWhenUsed="0"/>
-    <w:lsdException w:name="Medium List 1 Accent 6" w:semiHidden="0" w:uiPriority="65" w:unhideWhenUsed="0"/>
-    <w:lsdException w:name="Medium List 2 Accent 6" w:semiHidden="0" w:uiPriority="66" w:unhideWhenUsed="0"/>
-    <w:lsdException w:name="Medium Grid 1 Accent 6" w:semiHidden="0" w:uiPriority="67" w:unhideWhenUsed="0"/>
-    <w:lsdException w:name="Medium Grid 2 Accent 6" w:semiHidden="0" w:uiPriority="68" w:unhideWhenUsed="0"/>
-    <w:lsdException w:name="Medium Grid 3 Accent 6" w:semiHidden="0" w:uiPriority="69" w:unhideWhenUsed="0"/>
-    <w:lsdException w:name="Dark List Accent 6" w:semiHidden="0" w:uiPriority="70" w:unhideWhenUsed="0"/>
-    <w:lsdException w:name="Colorful Shading Accent 6" w:semiHidden="0" w:uiPriority="71" w:unhideWhenUsed="0"/>
-    <w:lsdException w:name="Colorful List Accent 6" w:semiHidden="0" w:uiPriority="72" w:unhideWhenUsed="0"/>
-    <w:lsdException w:name="Colorful Grid Accent 6" w:semiHidden="0" w:uiPriority="73" w:unhideWhenUsed="0"/>
-    <w:lsdException w:name="Subtle Emphasis" w:semiHidden="0" w:uiPriority="19" w:unhideWhenUsed="0" w:qFormat="1"/>
-    <w:lsdException w:name="Intense Emphasis" w:semiHidden="0" w:uiPriority="21" w:unhideWhenUsed="0" w:qFormat="1"/>
-    <w:lsdException w:name="Subtle Reference" w:semiHidden="0" w:uiPriority="31" w:unhideWhenUsed="0" w:qFormat="1"/>
-    <w:lsdException w:name="Intense Reference" w:semiHidden="0" w:uiPriority="32" w:unhideWhenUsed="0" w:qFormat="1"/>
-    <w:lsdException w:name="Book Title" w:semiHidden="0" w:uiPriority="33" w:unhideWhenUsed="0" w:qFormat="1"/>
-    <w:lsdException w:name="Bibliography" w:uiPriority="37"/>
-    <w:lsdException w:name="TOC Heading" w:uiPriority="39" w:qFormat="1"/>
+  <w:latentStyles w:defLockedState="0" w:defUIPriority="99" w:defSemiHidden="0" w:defUnhideWhenUsed="0" w:defQFormat="0" w:count="371">
+    <w:lsdException w:name="Normal" w:uiPriority="0" w:qFormat="1"/>
+    <w:lsdException w:name="heading 1" w:uiPriority="9" w:qFormat="1"/>
+    <w:lsdException w:name="heading 2" w:semiHidden="1" w:uiPriority="9" w:unhideWhenUsed="1" w:qFormat="1"/>
+    <w:lsdException w:name="heading 3" w:semiHidden="1" w:uiPriority="9" w:unhideWhenUsed="1" w:qFormat="1"/>
+    <w:lsdException w:name="heading 4" w:semiHidden="1" w:uiPriority="9" w:unhideWhenUsed="1" w:qFormat="1"/>
+    <w:lsdException w:name="heading 5" w:semiHidden="1" w:uiPriority="9" w:unhideWhenUsed="1" w:qFormat="1"/>
+    <w:lsdException w:name="heading 6" w:semiHidden="1" w:uiPriority="9" w:unhideWhenUsed="1" w:qFormat="1"/>
+    <w:lsdException w:name="heading 7" w:semiHidden="1" w:uiPriority="9" w:unhideWhenUsed="1" w:qFormat="1"/>
+    <w:lsdException w:name="heading 8" w:semiHidden="1" w:uiPriority="9" w:unhideWhenUsed="1" w:qFormat="1"/>
+    <w:lsdException w:name="heading 9" w:semiHidden="1" w:uiPriority="9" w:unhideWhenUsed="1" w:qFormat="1"/>
+    <w:lsdException w:name="index 1" w:semiHidden="1" w:unhideWhenUsed="1"/>
+    <w:lsdException w:name="index 2" w:semiHidden="1" w:unhideWhenUsed="1"/>
+    <w:lsdException w:name="index 3" w:semiHidden="1" w:unhideWhenUsed="1"/>
+    <w:lsdException w:name="index 4" w:semiHidden="1" w:unhideWhenUsed="1"/>
+    <w:lsdException w:name="index 5" w:semiHidden="1" w:unhideWhenUsed="1"/>
+    <w:lsdException w:name="index 6" w:semiHidden="1" w:unhideWhenUsed="1"/>
+    <w:lsdException w:name="index 7" w:semiHidden="1" w:unhideWhenUsed="1"/>
+    <w:lsdException w:name="index 8" w:semiHidden="1" w:unhideWhenUsed="1"/>
+    <w:lsdException w:name="index 9" w:semiHidden="1" w:unhideWhenUsed="1"/>
+    <w:lsdException w:name="toc 1" w:semiHidden="1" w:uiPriority="39" w:unhideWhenUsed="1"/>
+    <w:lsdException w:name="toc 2" w:semiHidden="1" w:uiPriority="39" w:unhideWhenUsed="1"/>
+    <w:lsdException w:name="toc 3" w:semiHidden="1" w:uiPriority="39" w:unhideWhenUsed="1"/>
+    <w:lsdException w:name="toc 4" w:semiHidden="1" w:uiPriority="39" w:unhideWhenUsed="1"/>
+    <w:lsdException w:name="toc 5" w:semiHidden="1" w:uiPriority="39" w:unhideWhenUsed="1"/>
+    <w:lsdException w:name="toc 6" w:semiHidden="1" w:uiPriority="39" w:unhideWhenUsed="1"/>
+    <w:lsdException w:name="toc 7" w:semiHidden="1" w:uiPriority="39" w:unhideWhenUsed="1"/>
+    <w:lsdException w:name="toc 8" w:semiHidden="1" w:uiPriority="39" w:unhideWhenUsed="1"/>
+    <w:lsdException w:name="toc 9" w:semiHidden="1" w:uiPriority="39" w:unhideWhenUsed="1"/>
+    <w:lsdException w:name="Normal Indent" w:semiHidden="1" w:unhideWhenUsed="1"/>
+    <w:lsdException w:name="footnote text" w:semiHidden="1" w:unhideWhenUsed="1"/>
+    <w:lsdException w:name="annotation text" w:semiHidden="1" w:unhideWhenUsed="1"/>
+    <w:lsdException w:name="header" w:semiHidden="1" w:unhideWhenUsed="1"/>
+    <w:lsdException w:name="footer" w:semiHidden="1" w:unhideWhenUsed="1"/>
+    <w:lsdException w:name="index heading" w:semiHidden="1" w:unhideWhenUsed="1"/>
+    <w:lsdException w:name="caption" w:semiHidden="1" w:uiPriority="35" w:unhideWhenUsed="1" w:qFormat="1"/>
+    <w:lsdException w:name="table of figures" w:semiHidden="1" w:unhideWhenUsed="1"/>
+    <w:lsdException w:name="envelope address" w:semiHidden="1" w:unhideWhenUsed="1"/>
+    <w:lsdException w:name="envelope return" w:semiHidden="1" w:unhideWhenUsed="1"/>
+    <w:lsdException w:name="footnote reference" w:semiHidden="1" w:unhideWhenUsed="1"/>
+    <w:lsdException w:name="annotation reference" w:semiHidden="1" w:unhideWhenUsed="1"/>
+    <w:lsdException w:name="line number" w:semiHidden="1" w:unhideWhenUsed="1"/>
+    <w:lsdException w:name="page number" w:semiHidden="1" w:unhideWhenUsed="1"/>
+    <w:lsdException w:name="endnote reference" w:semiHidden="1" w:unhideWhenUsed="1"/>
+    <w:lsdException w:name="endnote text" w:semiHidden="1" w:unhideWhenUsed="1"/>
+    <w:lsdException w:name="table of authorities" w:semiHidden="1" w:unhideWhenUsed="1"/>
+    <w:lsdException w:name="macro" w:semiHidden="1" w:unhideWhenUsed="1"/>
+    <w:lsdException w:name="toa heading" w:semiHidden="1" w:unhideWhenUsed="1"/>
+    <w:lsdException w:name="List" w:semiHidden="1" w:unhideWhenUsed="1"/>
+    <w:lsdException w:name="List Bullet" w:semiHidden="1" w:unhideWhenUsed="1"/>
+    <w:lsdException w:name="List Number" w:semiHidden="1" w:unhideWhenUsed="1"/>
+    <w:lsdException w:name="List 2" w:semiHidden="1" w:unhideWhenUsed="1"/>
+    <w:lsdException w:name="List 3" w:semiHidden="1" w:unhideWhenUsed="1"/>
+    <w:lsdException w:name="List 4" w:semiHidden="1" w:unhideWhenUsed="1"/>
+    <w:lsdException w:name="List 5" w:semiHidden="1" w:unhideWhenUsed="1"/>
+    <w:lsdException w:name="List Bullet 2" w:semiHidden="1" w:unhideWhenUsed="1"/>
+    <w:lsdException w:name="List Bullet 3" w:semiHidden="1" w:unhideWhenUsed="1"/>
+    <w:lsdException w:name="List Bullet 4" w:semiHidden="1" w:unhideWhenUsed="1"/>
+    <w:lsdException w:name="List Bullet 5" w:semiHidden="1" w:unhideWhenUsed="1"/>
+    <w:lsdException w:name="List Number 2" w:semiHidden="1" w:unhideWhenUsed="1"/>
+    <w:lsdException w:name="List Number 3" w:semiHidden="1" w:unhideWhenUsed="1"/>
+    <w:lsdException w:name="List Number 4" w:semiHidden="1" w:unhideWhenUsed="1"/>
+    <w:lsdException w:name="List Number 5" w:semiHidden="1" w:unhideWhenUsed="1"/>
+    <w:lsdException w:name="Title" w:uiPriority="10" w:qFormat="1"/>
+    <w:lsdException w:name="Closing" w:semiHidden="1" w:unhideWhenUsed="1"/>
+    <w:lsdException w:name="Signature" w:semiHidden="1" w:unhideWhenUsed="1"/>
+    <w:lsdException w:name="Default Paragraph Font" w:semiHidden="1" w:uiPriority="1" w:unhideWhenUsed="1"/>
+    <w:lsdException w:name="Body Text" w:semiHidden="1" w:unhideWhenUsed="1"/>
+    <w:lsdException w:name="Body Text Indent" w:semiHidden="1" w:unhideWhenUsed="1"/>
+    <w:lsdException w:name="List Continue" w:semiHidden="1" w:unhideWhenUsed="1"/>
+    <w:lsdException w:name="List Continue 2" w:semiHidden="1" w:unhideWhenUsed="1"/>
+    <w:lsdException w:name="List Continue 3" w:semiHidden="1" w:unhideWhenUsed="1"/>
+    <w:lsdException w:name="List Continue 4" w:semiHidden="1" w:unhideWhenUsed="1"/>
+    <w:lsdException w:name="List Continue 5" w:semiHidden="1" w:unhideWhenUsed="1"/>
+    <w:lsdException w:name="Message Header" w:semiHidden="1" w:unhideWhenUsed="1"/>
+    <w:lsdException w:name="Subtitle" w:uiPriority="11" w:qFormat="1"/>
+    <w:lsdException w:name="Salutation" w:semiHidden="1" w:unhideWhenUsed="1"/>
+    <w:lsdException w:name="Date" w:semiHidden="1" w:unhideWhenUsed="1"/>
+    <w:lsdException w:name="Body Text First Indent" w:semiHidden="1" w:unhideWhenUsed="1"/>
+    <w:lsdException w:name="Body Text First Indent 2" w:semiHidden="1" w:unhideWhenUsed="1"/>
+    <w:lsdException w:name="Note Heading" w:semiHidden="1" w:unhideWhenUsed="1"/>
+    <w:lsdException w:name="Body Text 2" w:semiHidden="1" w:unhideWhenUsed="1"/>
+    <w:lsdException w:name="Body Text 3" w:semiHidden="1" w:unhideWhenUsed="1"/>
+    <w:lsdException w:name="Body Text Indent 2" w:semiHidden="1" w:unhideWhenUsed="1"/>
+    <w:lsdException w:name="Body Text Indent 3" w:semiHidden="1" w:unhideWhenUsed="1"/>
+    <w:lsdException w:name="Block Text" w:semiHidden="1" w:unhideWhenUsed="1"/>
+    <w:lsdException w:name="Hyperlink" w:semiHidden="1" w:unhideWhenUsed="1"/>
+    <w:lsdException w:name="FollowedHyperlink" w:semiHidden="1" w:unhideWhenUsed="1"/>
+    <w:lsdException w:name="Strong" w:uiPriority="22" w:qFormat="1"/>
+    <w:lsdException w:name="Emphasis" w:uiPriority="20" w:qFormat="1"/>
+    <w:lsdException w:name="Document Map" w:semiHidden="1" w:unhideWhenUsed="1"/>
+    <w:lsdException w:name="Plain Text" w:semiHidden="1" w:unhideWhenUsed="1"/>
+    <w:lsdException w:name="E-mail Signature" w:semiHidden="1" w:unhideWhenUsed="1"/>
+    <w:lsdException w:name="HTML Top of Form" w:semiHidden="1" w:unhideWhenUsed="1"/>
+    <w:lsdException w:name="HTML Bottom of Form" w:semiHidden="1" w:unhideWhenUsed="1"/>
+    <w:lsdException w:name="Normal (Web)" w:semiHidden="1" w:unhideWhenUsed="1"/>
+    <w:lsdException w:name="HTML Acronym" w:semiHidden="1" w:unhideWhenUsed="1"/>
+    <w:lsdException w:name="HTML Address" w:semiHidden="1" w:unhideWhenUsed="1"/>
+    <w:lsdException w:name="HTML Cite" w:semiHidden="1" w:unhideWhenUsed="1"/>
+    <w:lsdException w:name="HTML Code" w:semiHidden="1" w:unhideWhenUsed="1"/>
+    <w:lsdException w:name="HTML Definition" w:semiHidden="1" w:unhideWhenUsed="1"/>
+    <w:lsdException w:name="HTML Keyboard" w:semiHidden="1" w:unhideWhenUsed="1"/>
+    <w:lsdException w:name="HTML Preformatted" w:semiHidden="1" w:unhideWhenUsed="1"/>
+    <w:lsdException w:name="HTML Sample" w:semiHidden="1" w:unhideWhenUsed="1"/>
+    <w:lsdException w:name="HTML Typewriter" w:semiHidden="1" w:unhideWhenUsed="1"/>
+    <w:lsdException w:name="HTML Variable" w:semiHidden="1" w:unhideWhenUsed="1"/>
+    <w:lsdException w:name="Normal Table" w:semiHidden="1" w:unhideWhenUsed="1"/>
+    <w:lsdException w:name="annotation subject" w:semiHidden="1" w:unhideWhenUsed="1"/>
+    <w:lsdException w:name="No List" w:semiHidden="1" w:unhideWhenUsed="1"/>
+    <w:lsdException w:name="Outline List 1" w:semiHidden="1" w:unhideWhenUsed="1"/>
+    <w:lsdException w:name="Outline List 2" w:semiHidden="1" w:unhideWhenUsed="1"/>
+    <w:lsdException w:name="Outline List 3" w:semiHidden="1" w:unhideWhenUsed="1"/>
+    <w:lsdException w:name="Table Simple 1" w:semiHidden="1" w:unhideWhenUsed="1"/>
+    <w:lsdException w:name="Table Simple 2" w:semiHidden="1" w:unhideWhenUsed="1"/>
+    <w:lsdException w:name="Table Simple 3" w:semiHidden="1" w:unhideWhenUsed="1"/>
+    <w:lsdException w:name="Table Classic 1" w:semiHidden="1" w:unhideWhenUsed="1"/>
+    <w:lsdException w:name="Table Classic 2" w:semiHidden="1" w:unhideWhenUsed="1"/>
+    <w:lsdException w:name="Table Classic 3" w:semiHidden="1" w:unhideWhenUsed="1"/>
+    <w:lsdException w:name="Table Classic 4" w:semiHidden="1" w:unhideWhenUsed="1"/>
+    <w:lsdException w:name="Table Colorful 1" w:semiHidden="1" w:unhideWhenUsed="1"/>
+    <w:lsdException w:name="Table Colorful 2" w:semiHidden="1" w:unhideWhenUsed="1"/>
+    <w:lsdException w:name="Table Colorful 3" w:semiHidden="1" w:unhideWhenUsed="1"/>
+    <w:lsdException w:name="Table Columns 1" w:semiHidden="1" w:unhideWhenUsed="1"/>
+    <w:lsdException w:name="Table Columns 2" w:semiHidden="1" w:unhideWhenUsed="1"/>
+    <w:lsdException w:name="Table Columns 3" w:semiHidden="1" w:unhideWhenUsed="1"/>
+    <w:lsdException w:name="Table Columns 4" w:semiHidden="1" w:unhideWhenUsed="1"/>
+    <w:lsdException w:name="Table Columns 5" w:semiHidden="1" w:unhideWhenUsed="1"/>
+    <w:lsdException w:name="Table Grid 1" w:semiHidden="1" w:unhideWhenUsed="1"/>
+    <w:lsdException w:name="Table Grid 2" w:semiHidden="1" w:unhideWhenUsed="1"/>
+    <w:lsdException w:name="Table Grid 3" w:semiHidden="1" w:unhideWhenUsed="1"/>
+    <w:lsdException w:name="Table Grid 4" w:semiHidden="1" w:unhideWhenUsed="1"/>
+    <w:lsdException w:name="Table Grid 5" w:semiHidden="1" w:unhideWhenUsed="1"/>
+    <w:lsdException w:name="Table Grid 6" w:semiHidden="1" w:unhideWhenUsed="1"/>
+    <w:lsdException w:name="Table Grid 7" w:semiHidden="1" w:unhideWhenUsed="1"/>
+    <w:lsdException w:name="Table Grid 8" w:semiHidden="1" w:unhideWhenUsed="1"/>
+    <w:lsdException w:name="Table List 1" w:semiHidden="1" w:unhideWhenUsed="1"/>
+    <w:lsdException w:name="Table List 2" w:semiHidden="1" w:unhideWhenUsed="1"/>
+    <w:lsdException w:name="Table List 3" w:semiHidden="1" w:unhideWhenUsed="1"/>
+    <w:lsdException w:name="Table List 4" w:semiHidden="1" w:unhideWhenUsed="1"/>
+    <w:lsdException w:name="Table List 5" w:semiHidden="1" w:unhideWhenUsed="1"/>
+    <w:lsdException w:name="Table List 6" w:semiHidden="1" w:unhideWhenUsed="1"/>
+    <w:lsdException w:name="Table List 7" w:semiHidden="1" w:unhideWhenUsed="1"/>
+    <w:lsdException w:name="Table List 8" w:semiHidden="1" w:unhideWhenUsed="1"/>
+    <w:lsdException w:name="Table 3D effects 1" w:semiHidden="1" w:unhideWhenUsed="1"/>
+    <w:lsdException w:name="Table 3D effects 2" w:semiHidden="1" w:unhideWhenUsed="1"/>
+    <w:lsdException w:name="Table 3D effects 3" w:semiHidden="1" w:unhideWhenUsed="1"/>
+    <w:lsdException w:name="Table Contemporary" w:semiHidden="1" w:unhideWhenUsed="1"/>
+    <w:lsdException w:name="Table Elegant" w:semiHidden="1" w:unhideWhenUsed="1"/>
+    <w:lsdException w:name="Table Professional" w:semiHidden="1" w:unhideWhenUsed="1"/>
+    <w:lsdException w:name="Table Subtle 1" w:semiHidden="1" w:unhideWhenUsed="1"/>
+    <w:lsdException w:name="Table Subtle 2" w:semiHidden="1" w:unhideWhenUsed="1"/>
+    <w:lsdException w:name="Table Web 1" w:semiHidden="1" w:unhideWhenUsed="1"/>
+    <w:lsdException w:name="Table Web 2" w:semiHidden="1" w:unhideWhenUsed="1"/>
+    <w:lsdException w:name="Table Web 3" w:semiHidden="1" w:unhideWhenUsed="1"/>
+    <w:lsdException w:name="Balloon Text" w:semiHidden="1" w:unhideWhenUsed="1"/>
+    <w:lsdException w:name="Table Grid" w:uiPriority="39"/>
+    <w:lsdException w:name="Table Theme" w:semiHidden="1" w:unhideWhenUsed="1"/>
+    <w:lsdException w:name="Placeholder Text" w:semiHidden="1"/>
+    <w:lsdException w:name="No Spacing" w:uiPriority="1" w:qFormat="1"/>
+    <w:lsdException w:name="Light Shading" w:uiPriority="60"/>
+    <w:lsdException w:name="Light List" w:uiPriority="61"/>
+    <w:lsdException w:name="Light Grid" w:uiPriority="62"/>
+    <w:lsdException w:name="Medium Shading 1" w:uiPriority="63"/>
+    <w:lsdException w:name="Medium Shading 2" w:uiPriority="64"/>
+    <w:lsdException w:name="Medium List 1" w:uiPriority="65"/>
+    <w:lsdException w:name="Medium List 2" w:uiPriority="66"/>
+    <w:lsdException w:name="Medium Grid 1" w:uiPriority="67"/>
+    <w:lsdException w:name="Medium Grid 2" w:uiPriority="68"/>
+    <w:lsdException w:name="Medium Grid 3" w:uiPriority="69"/>
+    <w:lsdException w:name="Dark List" w:uiPriority="70"/>
+    <w:lsdException w:name="Colorful Shading" w:uiPriority="71"/>
+    <w:lsdException w:name="Colorful List" w:uiPriority="72"/>
+    <w:lsdException w:name="Colorful Grid" w:uiPriority="73"/>
+    <w:lsdException w:name="Light Shading Accent 1" w:uiPriority="60"/>
+    <w:lsdException w:name="Light List Accent 1" w:uiPriority="61"/>
+    <w:lsdException w:name="Light Grid Accent 1" w:uiPriority="62"/>
+    <w:lsdException w:name="Medium Shading 1 Accent 1" w:uiPriority="63"/>
+    <w:lsdException w:name="Medium Shading 2 Accent 1" w:uiPriority="64"/>
+    <w:lsdException w:name="Medium List 1 Accent 1" w:uiPriority="65"/>
+    <w:lsdException w:name="Revision" w:semiHidden="1"/>
+    <w:lsdException w:name="List Paragraph" w:uiPriority="34" w:qFormat="1"/>
+    <w:lsdException w:name="Quote" w:uiPriority="29" w:qFormat="1"/>
+    <w:lsdException w:name="Intense Quote" w:uiPriority="30" w:qFormat="1"/>
+    <w:lsdException w:name="Medium List 2 Accent 1" w:uiPriority="66"/>
+    <w:lsdException w:name="Medium Grid 1 Accent 1" w:uiPriority="67"/>
+    <w:lsdException w:name="Medium Grid 2 Accent 1" w:uiPriority="68"/>
+    <w:lsdException w:name="Medium Grid 3 Accent 1" w:uiPriority="69"/>
+    <w:lsdException w:name="Dark List Accent 1" w:uiPriority="70"/>
+    <w:lsdException w:name="Colorful Shading Accent 1" w:uiPriority="71"/>
+    <w:lsdException w:name="Colorful List Accent 1" w:uiPriority="72"/>
+    <w:lsdException w:name="Colorful Grid Accent 1" w:uiPriority="73"/>
+    <w:lsdException w:name="Light Shading Accent 2" w:uiPriority="60"/>
+    <w:lsdException w:name="Light List Accent 2" w:uiPriority="61"/>
+    <w:lsdException w:name="Light Grid Accent 2" w:uiPriority="62"/>
+    <w:lsdException w:name="Medium Shading 1 Accent 2" w:uiPriority="63"/>
+    <w:lsdException w:name="Medium Shading 2 Accent 2" w:uiPriority="64"/>
+    <w:lsdException w:name="Medium List 1 Accent 2" w:uiPriority="65"/>
+    <w:lsdException w:name="Medium List 2 Accent 2" w:uiPriority="66"/>
+    <w:lsdException w:name="Medium Grid 1 Accent 2" w:uiPriority="67"/>
+    <w:lsdException w:name="Medium Grid 2 Accent 2" w:uiPriority="68"/>
+    <w:lsdException w:name="Medium Grid 3 Accent 2" w:uiPriority="69"/>
+    <w:lsdException w:name="Dark List Accent 2" w:uiPriority="70"/>
+    <w:lsdException w:name="Colorful Shading Accent 2" w:uiPriority="71"/>
+    <w:lsdException w:name="Colorful List Accent 2" w:uiPriority="72"/>
+    <w:lsdException w:name="Colorful Grid Accent 2" w:uiPriority="73"/>
+    <w:lsdException w:name="Light Shading Accent 3" w:uiPriority="60"/>
+    <w:lsdException w:name="Light List Accent 3" w:uiPriority="61"/>
+    <w:lsdException w:name="Light Grid Accent 3" w:uiPriority="62"/>
+    <w:lsdException w:name="Medium Shading 1 Accent 3" w:uiPriority="63"/>
+    <w:lsdException w:name="Medium Shading 2 Accent 3" w:uiPriority="64"/>
+    <w:lsdException w:name="Medium List 1 Accent 3" w:uiPriority="65"/>
+    <w:lsdException w:name="Medium List 2 Accent 3" w:uiPriority="66"/>
+    <w:lsdException w:name="Medium Grid 1 Accent 3" w:uiPriority="67"/>
+    <w:lsdException w:name="Medium Grid 2 Accent 3" w:uiPriority="68"/>
+    <w:lsdException w:name="Medium Grid 3 Accent 3" w:uiPriority="69"/>
+    <w:lsdException w:name="Dark List Accent 3" w:uiPriority="70"/>
+    <w:lsdException w:name="Colorful Shading Accent 3" w:uiPriority="71"/>
+    <w:lsdException w:name="Colorful List Accent 3" w:uiPriority="72"/>
+    <w:lsdException w:name="Colorful Grid Accent 3" w:uiPriority="73"/>
+    <w:lsdException w:name="Light Shading Accent 4" w:uiPriority="60"/>
+    <w:lsdException w:name="Light List Accent 4" w:uiPriority="61"/>
+    <w:lsdException w:name="Light Grid Accent 4" w:uiPriority="62"/>
+    <w:lsdException w:name="Medium Shading 1 Accent 4" w:uiPriority="63"/>
+    <w:lsdException w:name="Medium Shading 2 Accent 4" w:uiPriority="64"/>
+    <w:lsdException w:name="Medium List 1 Accent 4" w:uiPriority="65"/>
+    <w:lsdException w:name="Medium List 2 Accent 4" w:uiPriority="66"/>
+    <w:lsdException w:name="Medium Grid 1 Accent 4" w:uiPriority="67"/>
+    <w:lsdException w:name="Medium Grid 2 Accent 4" w:uiPriority="68"/>
+    <w:lsdException w:name="Medium Grid 3 Accent 4" w:uiPriority="69"/>
+    <w:lsdException w:name="Dark List Accent 4" w:uiPriority="70"/>
+    <w:lsdException w:name="Colorful Shading Accent 4" w:uiPriority="71"/>
+    <w:lsdException w:name="Colorful List Accent 4" w:uiPriority="72"/>
+    <w:lsdException w:name="Colorful Grid Accent 4" w:uiPriority="73"/>
+    <w:lsdException w:name="Light Shading Accent 5" w:uiPriority="60"/>
+    <w:lsdException w:name="Light List Accent 5" w:uiPriority="61"/>
+    <w:lsdException w:name="Light Grid Accent 5" w:uiPriority="62"/>
+    <w:lsdException w:name="Medium Shading 1 Accent 5" w:uiPriority="63"/>
+    <w:lsdException w:name="Medium Shading 2 Accent 5" w:uiPriority="64"/>
+    <w:lsdException w:name="Medium List 1 Accent 5" w:uiPriority="65"/>
+    <w:lsdException w:name="Medium List 2 Accent 5" w:uiPriority="66"/>
+    <w:lsdException w:name="Medium Grid 1 Accent 5" w:uiPriority="67"/>
+    <w:lsdException w:name="Medium Grid 2 Accent 5" w:uiPriority="68"/>
+    <w:lsdException w:name="Medium Grid 3 Accent 5" w:uiPriority="69"/>
+    <w:lsdException w:name="Dark List Accent 5" w:uiPriority="70"/>
+    <w:lsdException w:name="Colorful Shading Accent 5" w:uiPriority="71"/>
+    <w:lsdException w:name="Colorful List Accent 5" w:uiPriority="72"/>
+    <w:lsdException w:name="Colorful Grid Accent 5" w:uiPriority="73"/>
+    <w:lsdException w:name="Light Shading Accent 6" w:uiPriority="60"/>
+    <w:lsdException w:name="Light List Accent 6" w:uiPriority="61"/>
+    <w:lsdException w:name="Light Grid Accent 6" w:uiPriority="62"/>
+    <w:lsdException w:name="Medium Shading 1 Accent 6" w:uiPriority="63"/>
+    <w:lsdException w:name="Medium Shading 2 Accent 6" w:uiPriority="64"/>
+    <w:lsdException w:name="Medium List 1 Accent 6" w:uiPriority="65"/>
+    <w:lsdException w:name="Medium List 2 Accent 6" w:uiPriority="66"/>
+    <w:lsdException w:name="Medium Grid 1 Accent 6" w:uiPriority="67"/>
+    <w:lsdException w:name="Medium Grid 2 Accent 6" w:uiPriority="68"/>
+    <w:lsdException w:name="Medium Grid 3 Accent 6" w:uiPriority="69"/>
+    <w:lsdException w:name="Dark List Accent 6" w:uiPriority="70"/>
+    <w:lsdException w:name="Colorful Shading Accent 6" w:uiPriority="71"/>
+    <w:lsdException w:name="Colorful List Accent 6" w:uiPriority="72"/>
+    <w:lsdException w:name="Colorful Grid Accent 6" w:uiPriority="73"/>
+    <w:lsdException w:name="Subtle Emphasis" w:uiPriority="19" w:qFormat="1"/>
+    <w:lsdException w:name="Intense Emphasis" w:uiPriority="21" w:qFormat="1"/>
+    <w:lsdException w:name="Subtle Reference" w:uiPriority="31" w:qFormat="1"/>
+    <w:lsdException w:name="Intense Reference" w:uiPriority="32" w:qFormat="1"/>
+    <w:lsdException w:name="Book Title" w:uiPriority="33" w:qFormat="1"/>
+    <w:lsdException w:name="Bibliography" w:semiHidden="1" w:uiPriority="37" w:unhideWhenUsed="1"/>
+    <w:lsdException w:name="TOC Heading" w:semiHidden="1" w:uiPriority="39" w:unhideWhenUsed="1" w:qFormat="1"/>
+    <w:lsdException w:name="Plain Table 1" w:uiPriority="41"/>
+    <w:lsdException w:name="Plain Table 2" w:uiPriority="42"/>
+    <w:lsdException w:name="Plain Table 3" w:uiPriority="43"/>
+    <w:lsdException w:name="Plain Table 4" w:uiPriority="44"/>
+    <w:lsdException w:name="Plain Table 5" w:uiPriority="45"/>
+    <w:lsdException w:name="Grid Table Light" w:uiPriority="40"/>
+    <w:lsdException w:name="Grid Table 1 Light" w:uiPriority="46"/>
+    <w:lsdException w:name="Grid Table 2" w:uiPriority="47"/>
+    <w:lsdException w:name="Grid Table 3" w:uiPriority="48"/>
+    <w:lsdException w:name="Grid Table 4" w:uiPriority="49"/>
+    <w:lsdException w:name="Grid Table 5 Dark" w:uiPriority="50"/>
+    <w:lsdException w:name="Grid Table 6 Colorful" w:uiPriority="51"/>
+    <w:lsdException w:name="Grid Table 7 Colorful" w:uiPriority="52"/>
+    <w:lsdException w:name="Grid Table 1 Light Accent 1" w:uiPriority="46"/>
+    <w:lsdException w:name="Grid Table 2 Accent 1" w:uiPriority="47"/>
+    <w:lsdException w:name="Grid Table 3 Accent 1" w:uiPriority="48"/>
+    <w:lsdException w:name="Grid Table 4 Accent 1" w:uiPriority="49"/>
+    <w:lsdException w:name="Grid Table 5 Dark Accent 1" w:uiPriority="50"/>
+    <w:lsdException w:name="Grid Table 6 Colorful Accent 1" w:uiPriority="51"/>
+    <w:lsdException w:name="Grid Table 7 Colorful Accent 1" w:uiPriority="52"/>
+    <w:lsdException w:name="Grid Table 1 Light Accent 2" w:uiPriority="46"/>
+    <w:lsdException w:name="Grid Table 2 Accent 2" w:uiPriority="47"/>
+    <w:lsdException w:name="Grid Table 3 Accent 2" w:uiPriority="48"/>
+    <w:lsdException w:name="Grid Table 4 Accent 2" w:uiPriority="49"/>
+    <w:lsdException w:name="Grid Table 5 Dark Accent 2" w:uiPriority="50"/>
+    <w:lsdException w:name="Grid Table 6 Colorful Accent 2" w:uiPriority="51"/>
+    <w:lsdException w:name="Grid Table 7 Colorful Accent 2" w:uiPriority="52"/>
+    <w:lsdException w:name="Grid Table 1 Light Accent 3" w:uiPriority="46"/>
+    <w:lsdException w:name="Grid Table 2 Accent 3" w:uiPriority="47"/>
+    <w:lsdException w:name="Grid Table 3 Accent 3" w:uiPriority="48"/>
+    <w:lsdException w:name="Grid Table 4 Accent 3" w:uiPriority="49"/>
+    <w:lsdException w:name="Grid Table 5 Dark Accent 3" w:uiPriority="50"/>
+    <w:lsdException w:name="Grid Table 6 Colorful Accent 3" w:uiPriority="51"/>
+    <w:lsdException w:name="Grid Table 7 Colorful Accent 3" w:uiPriority="52"/>
+    <w:lsdException w:name="Grid Table 1 Light Accent 4" w:uiPriority="46"/>
+    <w:lsdException w:name="Grid Table 2 Accent 4" w:uiPriority="47"/>
+    <w:lsdException w:name="Grid Table 3 Accent 4" w:uiPriority="48"/>
+    <w:lsdException w:name="Grid Table 4 Accent 4" w:uiPriority="49"/>
+    <w:lsdException w:name="Grid Table 5 Dark Accent 4" w:uiPriority="50"/>
+    <w:lsdException w:name="Grid Table 6 Colorful Accent 4" w:uiPriority="51"/>
+    <w:lsdException w:name="Grid Table 7 Colorful Accent 4" w:uiPriority="52"/>
+    <w:lsdException w:name="Grid Table 1 Light Accent 5" w:uiPriority="46"/>
+    <w:lsdException w:name="Grid Table 2 Accent 5" w:uiPriority="47"/>
+    <w:lsdException w:name="Grid Table 3 Accent 5" w:uiPriority="48"/>
+    <w:lsdException w:name="Grid Table 4 Accent 5" w:uiPriority="49"/>
+    <w:lsdException w:name="Grid Table 5 Dark Accent 5" w:uiPriority="50"/>
+    <w:lsdException w:name="Grid Table 6 Colorful Accent 5" w:uiPriority="51"/>
+    <w:lsdException w:name="Grid Table 7 Colorful Accent 5" w:uiPriority="52"/>
+    <w:lsdException w:name="Grid Table 1 Light Accent 6" w:uiPriority="46"/>
+    <w:lsdException w:name="Grid Table 2 Accent 6" w:uiPriority="47"/>
+    <w:lsdException w:name="Grid Table 3 Accent 6" w:uiPriority="48"/>
+    <w:lsdException w:name="Grid Table 4 Accent 6" w:uiPriority="49"/>
+    <w:lsdException w:name="Grid Table 5 Dark Accent 6" w:uiPriority="50"/>
+    <w:lsdException w:name="Grid Table 6 Colorful Accent 6" w:uiPriority="51"/>
+    <w:lsdException w:name="Grid Table 7 Colorful Accent 6" w:uiPriority="52"/>
+    <w:lsdException w:name="List Table 1 Light" w:uiPriority="46"/>
+    <w:lsdException w:name="List Table 2" w:uiPriority="47"/>
+    <w:lsdException w:name="List Table 3" w:uiPriority="48"/>
+    <w:lsdException w:name="List Table 4" w:uiPriority="49"/>
+    <w:lsdException w:name="List Table 5 Dark" w:uiPriority="50"/>
+    <w:lsdException w:name="List Table 6 Colorful" w:uiPriority="51"/>
+    <w:lsdException w:name="List Table 7 Colorful" w:uiPriority="52"/>
+    <w:lsdException w:name="List Table 1 Light Accent 1" w:uiPriority="46"/>
+    <w:lsdException w:name="List Table 2 Accent 1" w:uiPriority="47"/>
+    <w:lsdException w:name="List Table 3 Accent 1" w:uiPriority="48"/>
+    <w:lsdException w:name="List Table 4 Accent 1" w:uiPriority="49"/>
+    <w:lsdException w:name="List Table 5 Dark Accent 1" w:uiPriority="50"/>
+    <w:lsdException w:name="List Table 6 Colorful Accent 1" w:uiPriority="51"/>
+    <w:lsdException w:name="List Table 7 Colorful Accent 1" w:uiPriority="52"/>
+    <w:lsdException w:name="List Table 1 Light Accent 2" w:uiPriority="46"/>
+    <w:lsdException w:name="List Table 2 Accent 2" w:uiPriority="47"/>
+    <w:lsdException w:name="List Table 3 Accent 2" w:uiPriority="48"/>
+    <w:lsdException w:name="List Table 4 Accent 2" w:uiPriority="49"/>
+    <w:lsdException w:name="List Table 5 Dark Accent 2" w:uiPriority="50"/>
+    <w:lsdException w:name="List Table 6 Colorful Accent 2" w:uiPriority="51"/>
+    <w:lsdException w:name="List Table 7 Colorful Accent 2" w:uiPriority="52"/>
+    <w:lsdException w:name="List Table 1 Light Accent 3" w:uiPriority="46"/>
+    <w:lsdException w:name="List Table 2 Accent 3" w:uiPriority="47"/>
+    <w:lsdException w:name="List Table 3 Accent 3" w:uiPriority="48"/>
+    <w:lsdException w:name="List Table 4 Accent 3" w:uiPriority="49"/>
+    <w:lsdException w:name="List Table 5 Dark Accent 3" w:uiPriority="50"/>
+    <w:lsdException w:name="List Table 6 Colorful Accent 3" w:uiPriority="51"/>
+    <w:lsdException w:name="List Table 7 Colorful Accent 3" w:uiPriority="52"/>
+    <w:lsdException w:name="List Table 1 Light Accent 4" w:uiPriority="46"/>
+    <w:lsdException w:name="List Table 2 Accent 4" w:uiPriority="47"/>
+    <w:lsdException w:name="List Table 3 Accent 4" w:uiPriority="48"/>
+    <w:lsdException w:name="List Table 4 Accent 4" w:uiPriority="49"/>
+    <w:lsdException w:name="List Table 5 Dark Accent 4" w:uiPriority="50"/>
+    <w:lsdException w:name="List Table 6 Colorful Accent 4" w:uiPriority="51"/>
+    <w:lsdException w:name="List Table 7 Colorful Accent 4" w:uiPriority="52"/>
+    <w:lsdException w:name="List Table 1 Light Accent 5" w:uiPriority="46"/>
+    <w:lsdException w:name="List Table 2 Accent 5" w:uiPriority="47"/>
+    <w:lsdException w:name="List Table 3 Accent 5" w:uiPriority="48"/>
+    <w:lsdException w:name="List Table 4 Accent 5" w:uiPriority="49"/>
+    <w:lsdException w:name="List Table 5 Dark Accent 5" w:uiPriority="50"/>
+    <w:lsdException w:name="List Table 6 Colorful Accent 5" w:uiPriority="51"/>
+    <w:lsdException w:name="List Table 7 Colorful Accent 5" w:uiPriority="52"/>
+    <w:lsdException w:name="List Table 1 Light Accent 6" w:uiPriority="46"/>
+    <w:lsdException w:name="List Table 2 Accent 6" w:uiPriority="47"/>
+    <w:lsdException w:name="List Table 3 Accent 6" w:uiPriority="48"/>
+    <w:lsdException w:name="List Table 4 Accent 6" w:uiPriority="49"/>
+    <w:lsdException w:name="List Table 5 Dark Accent 6" w:uiPriority="50"/>
+    <w:lsdException w:name="List Table 6 Colorful Accent 6" w:uiPriority="51"/>
+    <w:lsdException w:name="List Table 7 Colorful Accent 6" w:uiPriority="52"/>
   </w:latentStyles>
   <w:style w:type="paragraph" w:default="1" w:styleId="Normal">
     <w:name w:val="Normal"/>
@@ -1138,7 +1556,6 @@
     <w:uiPriority w:val="99"/>
     <w:semiHidden/>
     <w:unhideWhenUsed/>
-    <w:qFormat/>
     <w:tblPr>
       <w:tblInd w:w="0" w:type="dxa"/>
       <w:tblCellMar>
@@ -1454,7 +1871,7 @@
   <a:extraClrSchemeLst/>
   <a:extLst>
     <a:ext uri="{05A4C25C-085E-4340-85A3-A5531E510DB2}">
-      <thm15:themeFamily xmlns:thm15="http://schemas.microsoft.com/office/thememl/2012/main" xmlns="" name="Office Theme" id="{62F939B6-93AF-4DB8-9C6B-D6C7DFDC589F}" vid="{4A3C46E8-61CC-4603-A589-7422A47A8E4A}"/>
+      <thm15:themeFamily xmlns:thm15="http://schemas.microsoft.com/office/thememl/2012/main" name="Office Theme" id="{62F939B6-93AF-4DB8-9C6B-D6C7DFDC589F}" vid="{4A3C46E8-61CC-4603-A589-7422A47A8E4A}"/>
     </a:ext>
   </a:extLst>
 </a:theme>

</xml_diff>